<commit_message>
Requirements.docx and Classes and Architecture first Iteration
</commit_message>
<xml_diff>
--- a/Requirements.docx
+++ b/Requirements.docx
@@ -6,15 +6,6 @@
       <w:pPr>
         <w:pStyle w:val="Titel"/>
         <w:rPr>
-          <w:sz w:val="36"/>
-          <w:szCs w:val="36"/>
-        </w:rPr>
-      </w:pPr>
-    </w:p>
-    <w:p>
-      <w:pPr>
-        <w:pStyle w:val="Titel"/>
-        <w:rPr>
           <w:sz w:val="32"/>
           <w:szCs w:val="32"/>
         </w:rPr>
@@ -24,14 +15,7 @@
           <w:sz w:val="32"/>
           <w:szCs w:val="32"/>
         </w:rPr>
-        <w:t>Kravspecifikation</w:t>
-      </w:r>
-      <w:r>
-        <w:rPr>
-          <w:sz w:val="32"/>
-          <w:szCs w:val="32"/>
-        </w:rPr>
-        <w:t xml:space="preserve"> </w:t>
+        <w:t>Requirement specification</w:t>
       </w:r>
     </w:p>
     <w:tbl>
@@ -41,11 +25,11 @@
         <w:tblLook w:val="04A0" w:firstRow="1" w:lastRow="0" w:firstColumn="1" w:lastColumn="0" w:noHBand="0" w:noVBand="1"/>
       </w:tblPr>
       <w:tblGrid>
-        <w:gridCol w:w="1704"/>
-        <w:gridCol w:w="2991"/>
-        <w:gridCol w:w="1254"/>
-        <w:gridCol w:w="1731"/>
-        <w:gridCol w:w="1993"/>
+        <w:gridCol w:w="2280"/>
+        <w:gridCol w:w="2801"/>
+        <w:gridCol w:w="1293"/>
+        <w:gridCol w:w="1436"/>
+        <w:gridCol w:w="1863"/>
       </w:tblGrid>
       <w:tr>
         <w:trPr>
@@ -54,22 +38,20 @@
         </w:trPr>
         <w:tc>
           <w:tcPr>
-            <w:tcW w:w="1704" w:type="dxa"/>
-            <w:tcMar/>
-          </w:tcPr>
-          <w:p>
-            <w:r>
-              <w:t>Navn</w:t>
-            </w:r>
-          </w:p>
-        </w:tc>
-        <w:tc>
-          <w:tcPr>
-            <w:cnfStyle w:val="000000000000" w:firstRow="0" w:lastRow="0" w:firstColumn="0" w:lastColumn="0" w:oddVBand="0" w:evenVBand="0" w:oddHBand="0" w:evenHBand="0" w:firstRowFirstColumn="0" w:firstRowLastColumn="0" w:lastRowFirstColumn="0" w:lastRowLastColumn="0"/>
-            <w:tcW w:w="7969" w:type="dxa"/>
+            <w:cnfStyle w:val="001000000000" w:firstRow="0" w:lastRow="0" w:firstColumn="1" w:lastColumn="0" w:oddVBand="0" w:evenVBand="0" w:oddHBand="0" w:evenHBand="0" w:firstRowFirstColumn="0" w:firstRowLastColumn="0" w:lastRowFirstColumn="0" w:lastRowLastColumn="0"/>
+            <w:tcW w:w="2280" w:type="dxa"/>
+          </w:tcPr>
+          <w:p>
+            <w:r>
+              <w:t>Name</w:t>
+            </w:r>
+          </w:p>
+        </w:tc>
+        <w:tc>
+          <w:tcPr>
+            <w:tcW w:w="7393" w:type="dxa"/>
             <w:gridSpan w:val="4"/>
             <w:shd w:val="clear" w:color="auto" w:fill="DBE5F1" w:themeFill="accent1" w:themeFillTint="33"/>
-            <w:tcMar/>
           </w:tcPr>
           <w:p>
             <w:pPr>
@@ -78,6 +60,12 @@
                 <w:color w:val="auto"/>
               </w:rPr>
             </w:pPr>
+            <w:r>
+              <w:rPr>
+                <w:color w:val="auto"/>
+              </w:rPr>
+              <w:t>Simon Ertner</w:t>
+            </w:r>
           </w:p>
         </w:tc>
       </w:tr>
@@ -88,30 +76,35 @@
         </w:trPr>
         <w:tc>
           <w:tcPr>
-            <w:tcW w:w="1704" w:type="dxa"/>
-            <w:tcMar/>
-          </w:tcPr>
-          <w:p>
-            <w:r>
-              <w:t>Opgave</w:t>
-            </w:r>
-          </w:p>
-        </w:tc>
-        <w:tc>
-          <w:tcPr>
-            <w:cnfStyle w:val="000000000000" w:firstRow="0" w:lastRow="0" w:firstColumn="0" w:lastColumn="0" w:oddVBand="0" w:evenVBand="0" w:oddHBand="0" w:evenHBand="0" w:firstRowFirstColumn="0" w:firstRowLastColumn="0" w:lastRowFirstColumn="0" w:lastRowLastColumn="0"/>
-            <w:tcW w:w="7969" w:type="dxa"/>
+            <w:cnfStyle w:val="001000000000" w:firstRow="0" w:lastRow="0" w:firstColumn="1" w:lastColumn="0" w:oddVBand="0" w:evenVBand="0" w:oddHBand="0" w:evenHBand="0" w:firstRowFirstColumn="0" w:firstRowLastColumn="0" w:lastRowFirstColumn="0" w:lastRowLastColumn="0"/>
+            <w:tcW w:w="2280" w:type="dxa"/>
+          </w:tcPr>
+          <w:p>
+            <w:r>
+              <w:t>Assignment</w:t>
+            </w:r>
+          </w:p>
+        </w:tc>
+        <w:tc>
+          <w:tcPr>
+            <w:tcW w:w="7393" w:type="dxa"/>
             <w:gridSpan w:val="4"/>
-            <w:tcMar/>
           </w:tcPr>
           <w:p>
             <w:pPr>
               <w:cnfStyle w:val="000000100000" w:firstRow="0" w:lastRow="0" w:firstColumn="0" w:lastColumn="0" w:oddVBand="0" w:evenVBand="0" w:oddHBand="1" w:evenHBand="0" w:firstRowFirstColumn="0" w:firstRowLastColumn="0" w:lastRowFirstColumn="0" w:lastRowLastColumn="0"/>
               <w:rPr>
-                <w:b w:val="1"/>
-                <w:bCs w:val="1"/>
+                <w:b/>
+                <w:bCs/>
               </w:rPr>
             </w:pPr>
+            <w:r>
+              <w:rPr>
+                <w:b/>
+                <w:bCs/>
+              </w:rPr>
+              <w:t>Blackjack Game</w:t>
+            </w:r>
           </w:p>
         </w:tc>
       </w:tr>
@@ -121,81 +114,163 @@
         </w:trPr>
         <w:tc>
           <w:tcPr>
-            <w:tcW w:w="1704" w:type="dxa"/>
-            <w:tcMar/>
-          </w:tcPr>
-          <w:p>
-            <w:pPr>
+            <w:cnfStyle w:val="001000000000" w:firstRow="0" w:lastRow="0" w:firstColumn="1" w:lastColumn="0" w:oddVBand="0" w:evenVBand="0" w:oddHBand="0" w:evenHBand="0" w:firstRowFirstColumn="0" w:firstRowLastColumn="0" w:lastRowFirstColumn="0" w:lastRowLastColumn="0"/>
+            <w:tcW w:w="2280" w:type="dxa"/>
+          </w:tcPr>
+          <w:p>
+            <w:r>
+              <w:t xml:space="preserve">Requirements/priorities: </w:t>
+            </w:r>
+            <w:r>
+              <w:br/>
+            </w:r>
+            <w:r>
               <w:rPr>
-                <w:b w:val="0"/>
-                <w:bCs w:val="0"/>
-              </w:rPr>
-            </w:pPr>
-            <w:r>
-              <w:t>Krav/prioriteter:</w:t>
-            </w:r>
-            <w:r>
-              <w:br/>
-            </w:r>
-            <w:r>
-              <w:rPr>
-                <w:b w:val="0"/>
-                <w:bCs w:val="0"/>
                 <w:i/>
                 <w:iCs/>
                 <w:sz w:val="16"/>
                 <w:szCs w:val="16"/>
               </w:rPr>
-              <w:t xml:space="preserve">Her kan du </w:t>
-            </w:r>
-            <w:r>
-              <w:rPr>
-                <w:b w:val="0"/>
-                <w:bCs w:val="0"/>
-                <w:i/>
-                <w:iCs/>
-                <w:sz w:val="16"/>
-                <w:szCs w:val="16"/>
-              </w:rPr>
-              <w:t xml:space="preserve">oplyse </w:t>
-            </w:r>
-            <w:r>
-              <w:rPr>
-                <w:b w:val="0"/>
-                <w:bCs w:val="0"/>
-                <w:i/>
-                <w:iCs/>
-                <w:sz w:val="16"/>
-                <w:szCs w:val="16"/>
-              </w:rPr>
-              <w:t>de vigtigste elementer i dit software</w:t>
-            </w:r>
-          </w:p>
-        </w:tc>
-        <w:tc>
-          <w:tcPr>
-            <w:cnfStyle w:val="000000000000" w:firstRow="0" w:lastRow="0" w:firstColumn="0" w:lastColumn="0" w:oddVBand="0" w:evenVBand="0" w:oddHBand="0" w:evenHBand="0" w:firstRowFirstColumn="0" w:firstRowLastColumn="0" w:lastRowFirstColumn="0" w:lastRowLastColumn="0"/>
-            <w:tcW w:w="7969" w:type="dxa"/>
+              <w:t>Here you can state the most important elements of your software</w:t>
+            </w:r>
+          </w:p>
+        </w:tc>
+        <w:tc>
+          <w:tcPr>
+            <w:tcW w:w="7393" w:type="dxa"/>
             <w:gridSpan w:val="4"/>
-            <w:tcMar/>
           </w:tcPr>
           <w:p>
             <w:pPr>
               <w:cnfStyle w:val="000000000000" w:firstRow="0" w:lastRow="0" w:firstColumn="0" w:lastColumn="0" w:oddVBand="0" w:evenVBand="0" w:oddHBand="0" w:evenHBand="0" w:firstRowFirstColumn="0" w:firstRowLastColumn="0" w:lastRowFirstColumn="0" w:lastRowLastColumn="0"/>
               <w:rPr>
-                <w:b w:val="1"/>
-                <w:bCs w:val="1"/>
+                <w:b/>
+                <w:bCs/>
               </w:rPr>
             </w:pPr>
-          </w:p>
-          <w:p>
-            <w:pPr>
+            <w:r>
+              <w:rPr>
+                <w:b/>
+                <w:bCs/>
+              </w:rPr>
+              <w:t>Functional Requirements:</w:t>
+            </w:r>
+          </w:p>
+          <w:p>
+            <w:pPr>
+              <w:pStyle w:val="Listeafsnit"/>
+              <w:numPr>
+                <w:ilvl w:val="0"/>
+                <w:numId w:val="5"/>
+              </w:numPr>
               <w:cnfStyle w:val="000000000000" w:firstRow="0" w:lastRow="0" w:firstColumn="0" w:lastColumn="0" w:oddVBand="0" w:evenVBand="0" w:oddHBand="0" w:evenHBand="0" w:firstRowFirstColumn="0" w:firstRowLastColumn="0" w:lastRowFirstColumn="0" w:lastRowLastColumn="0"/>
               <w:rPr>
-                <w:b w:val="1"/>
-                <w:bCs w:val="1"/>
+                <w:b/>
+                <w:bCs/>
               </w:rPr>
             </w:pPr>
+            <w:r>
+              <w:rPr>
+                <w:b/>
+                <w:bCs/>
+              </w:rPr>
+              <w:t>Must be able to manage a set of cards between dealer and at least one player</w:t>
+            </w:r>
+          </w:p>
+          <w:p>
+            <w:pPr>
+              <w:pStyle w:val="Listeafsnit"/>
+              <w:numPr>
+                <w:ilvl w:val="0"/>
+                <w:numId w:val="5"/>
+              </w:numPr>
+              <w:cnfStyle w:val="000000000000" w:firstRow="0" w:lastRow="0" w:firstColumn="0" w:lastColumn="0" w:oddVBand="0" w:evenVBand="0" w:oddHBand="0" w:evenHBand="0" w:firstRowFirstColumn="0" w:firstRowLastColumn="0" w:lastRowFirstColumn="0" w:lastRowLastColumn="0"/>
+              <w:rPr>
+                <w:b/>
+                <w:bCs/>
+              </w:rPr>
+            </w:pPr>
+            <w:r>
+              <w:rPr>
+                <w:b/>
+                <w:bCs/>
+              </w:rPr>
+              <w:t>Rules of Blackjack must be enforced</w:t>
+            </w:r>
+          </w:p>
+          <w:p>
+            <w:pPr>
+              <w:cnfStyle w:val="000000000000" w:firstRow="0" w:lastRow="0" w:firstColumn="0" w:lastColumn="0" w:oddVBand="0" w:evenVBand="0" w:oddHBand="0" w:evenHBand="0" w:firstRowFirstColumn="0" w:firstRowLastColumn="0" w:lastRowFirstColumn="0" w:lastRowLastColumn="0"/>
+              <w:rPr>
+                <w:b/>
+                <w:bCs/>
+              </w:rPr>
+            </w:pPr>
+            <w:r>
+              <w:rPr>
+                <w:b/>
+                <w:bCs/>
+              </w:rPr>
+              <w:t>Non-Functional Requirements:</w:t>
+            </w:r>
+          </w:p>
+          <w:p>
+            <w:pPr>
+              <w:pStyle w:val="Listeafsnit"/>
+              <w:numPr>
+                <w:ilvl w:val="0"/>
+                <w:numId w:val="5"/>
+              </w:numPr>
+              <w:cnfStyle w:val="000000000000" w:firstRow="0" w:lastRow="0" w:firstColumn="0" w:lastColumn="0" w:oddVBand="0" w:evenVBand="0" w:oddHBand="0" w:evenHBand="0" w:firstRowFirstColumn="0" w:firstRowLastColumn="0" w:lastRowFirstColumn="0" w:lastRowLastColumn="0"/>
+              <w:rPr>
+                <w:b/>
+                <w:bCs/>
+              </w:rPr>
+            </w:pPr>
+            <w:r>
+              <w:rPr>
+                <w:b/>
+                <w:bCs/>
+              </w:rPr>
+              <w:t xml:space="preserve">Should follow code coding standard (SOLID, </w:t>
+            </w:r>
+            <w:proofErr w:type="spellStart"/>
+            <w:r>
+              <w:rPr>
+                <w:b/>
+                <w:bCs/>
+              </w:rPr>
+              <w:t>etc</w:t>
+            </w:r>
+            <w:proofErr w:type="spellEnd"/>
+            <w:r>
+              <w:rPr>
+                <w:b/>
+                <w:bCs/>
+              </w:rPr>
+              <w:t>)</w:t>
+            </w:r>
+          </w:p>
+          <w:p>
+            <w:pPr>
+              <w:pStyle w:val="Listeafsnit"/>
+              <w:numPr>
+                <w:ilvl w:val="0"/>
+                <w:numId w:val="5"/>
+              </w:numPr>
+              <w:cnfStyle w:val="000000000000" w:firstRow="0" w:lastRow="0" w:firstColumn="0" w:lastColumn="0" w:oddVBand="0" w:evenVBand="0" w:oddHBand="0" w:evenHBand="0" w:firstRowFirstColumn="0" w:firstRowLastColumn="0" w:lastRowFirstColumn="0" w:lastRowLastColumn="0"/>
+              <w:rPr>
+                <w:b/>
+                <w:bCs/>
+              </w:rPr>
+            </w:pPr>
+            <w:r>
+              <w:rPr>
+                <w:b/>
+                <w:bCs/>
+              </w:rPr>
+              <w:t>UX should be fluid and easy to use</w:t>
+            </w:r>
           </w:p>
         </w:tc>
       </w:tr>
@@ -206,30 +281,35 @@
         </w:trPr>
         <w:tc>
           <w:tcPr>
-            <w:tcW w:w="1704" w:type="dxa"/>
-            <w:tcMar/>
-          </w:tcPr>
-          <w:p>
-            <w:r>
-              <w:t>Kodesprog</w:t>
-            </w:r>
-          </w:p>
-        </w:tc>
-        <w:tc>
-          <w:tcPr>
-            <w:cnfStyle w:val="000000000000" w:firstRow="0" w:lastRow="0" w:firstColumn="0" w:lastColumn="0" w:oddVBand="0" w:evenVBand="0" w:oddHBand="0" w:evenHBand="0" w:firstRowFirstColumn="0" w:firstRowLastColumn="0" w:lastRowFirstColumn="0" w:lastRowLastColumn="0"/>
-            <w:tcW w:w="7969" w:type="dxa"/>
+            <w:cnfStyle w:val="001000000000" w:firstRow="0" w:lastRow="0" w:firstColumn="1" w:lastColumn="0" w:oddVBand="0" w:evenVBand="0" w:oddHBand="0" w:evenHBand="0" w:firstRowFirstColumn="0" w:firstRowLastColumn="0" w:lastRowFirstColumn="0" w:lastRowLastColumn="0"/>
+            <w:tcW w:w="2280" w:type="dxa"/>
+          </w:tcPr>
+          <w:p>
+            <w:r>
+              <w:t>Coding language</w:t>
+            </w:r>
+          </w:p>
+        </w:tc>
+        <w:tc>
+          <w:tcPr>
+            <w:tcW w:w="7393" w:type="dxa"/>
             <w:gridSpan w:val="4"/>
-            <w:tcMar/>
           </w:tcPr>
           <w:p>
             <w:pPr>
               <w:cnfStyle w:val="000000100000" w:firstRow="0" w:lastRow="0" w:firstColumn="0" w:lastColumn="0" w:oddVBand="0" w:evenVBand="0" w:oddHBand="1" w:evenHBand="0" w:firstRowFirstColumn="0" w:firstRowLastColumn="0" w:lastRowFirstColumn="0" w:lastRowLastColumn="0"/>
               <w:rPr>
-                <w:b w:val="1"/>
-                <w:bCs w:val="1"/>
+                <w:b/>
+                <w:bCs/>
               </w:rPr>
             </w:pPr>
+            <w:r>
+              <w:rPr>
+                <w:b/>
+                <w:bCs/>
+              </w:rPr>
+              <w:t>C#</w:t>
+            </w:r>
           </w:p>
         </w:tc>
       </w:tr>
@@ -239,27 +319,24 @@
         </w:trPr>
         <w:tc>
           <w:tcPr>
-            <w:tcW w:w="1704" w:type="dxa"/>
-            <w:tcMar/>
-          </w:tcPr>
-          <w:p>
-            <w:pPr>
-              <w:rPr>
-                <w:b w:val="0"/>
-                <w:bCs w:val="0"/>
-              </w:rPr>
-            </w:pPr>
-            <w:r>
-              <w:t>Evt. frameworks</w:t>
-            </w:r>
-          </w:p>
-        </w:tc>
-        <w:tc>
-          <w:tcPr>
-            <w:cnfStyle w:val="000000000000" w:firstRow="0" w:lastRow="0" w:firstColumn="0" w:lastColumn="0" w:oddVBand="0" w:evenVBand="0" w:oddHBand="0" w:evenHBand="0" w:firstRowFirstColumn="0" w:firstRowLastColumn="0" w:lastRowFirstColumn="0" w:lastRowLastColumn="0"/>
-            <w:tcW w:w="7969" w:type="dxa"/>
+            <w:cnfStyle w:val="001000000000" w:firstRow="0" w:lastRow="0" w:firstColumn="1" w:lastColumn="0" w:oddVBand="0" w:evenVBand="0" w:oddHBand="0" w:evenHBand="0" w:firstRowFirstColumn="0" w:firstRowLastColumn="0" w:lastRowFirstColumn="0" w:lastRowLastColumn="0"/>
+            <w:tcW w:w="2280" w:type="dxa"/>
+          </w:tcPr>
+          <w:p>
+            <w:proofErr w:type="spellStart"/>
+            <w:r>
+              <w:t>Evt</w:t>
+            </w:r>
+            <w:proofErr w:type="spellEnd"/>
+            <w:r>
+              <w:t>. frameworks</w:t>
+            </w:r>
+          </w:p>
+        </w:tc>
+        <w:tc>
+          <w:tcPr>
+            <w:tcW w:w="7393" w:type="dxa"/>
             <w:gridSpan w:val="4"/>
-            <w:tcMar/>
           </w:tcPr>
           <w:p>
             <w:pPr>
@@ -268,10 +345,17 @@
               </w:tabs>
               <w:cnfStyle w:val="000000000000" w:firstRow="0" w:lastRow="0" w:firstColumn="0" w:lastColumn="0" w:oddVBand="0" w:evenVBand="0" w:oddHBand="0" w:evenHBand="0" w:firstRowFirstColumn="0" w:firstRowLastColumn="0" w:lastRowFirstColumn="0" w:lastRowLastColumn="0"/>
               <w:rPr>
-                <w:b w:val="1"/>
-                <w:bCs w:val="1"/>
+                <w:b/>
+                <w:bCs/>
               </w:rPr>
             </w:pPr>
+            <w:r>
+              <w:rPr>
+                <w:b/>
+                <w:bCs/>
+              </w:rPr>
+              <w:t>Dotnet</w:t>
+            </w:r>
           </w:p>
         </w:tc>
       </w:tr>
@@ -282,42 +366,41 @@
         </w:trPr>
         <w:tc>
           <w:tcPr>
-            <w:tcW w:w="1704" w:type="dxa"/>
-            <w:tcMar/>
-          </w:tcPr>
-          <w:p>
-            <w:pPr>
-              <w:rPr>
-                <w:b w:val="0"/>
-                <w:bCs w:val="0"/>
-              </w:rPr>
-            </w:pPr>
-            <w:r>
-              <w:t>Estimeret tid</w:t>
-            </w:r>
-          </w:p>
-        </w:tc>
-        <w:tc>
-          <w:tcPr>
-            <w:cnfStyle w:val="000000000000" w:firstRow="0" w:lastRow="0" w:firstColumn="0" w:lastColumn="0" w:oddVBand="0" w:evenVBand="0" w:oddHBand="0" w:evenHBand="0" w:firstRowFirstColumn="0" w:firstRowLastColumn="0" w:lastRowFirstColumn="0" w:lastRowLastColumn="0"/>
-            <w:tcW w:w="7969" w:type="dxa"/>
+            <w:cnfStyle w:val="001000000000" w:firstRow="0" w:lastRow="0" w:firstColumn="1" w:lastColumn="0" w:oddVBand="0" w:evenVBand="0" w:oddHBand="0" w:evenHBand="0" w:firstRowFirstColumn="0" w:firstRowLastColumn="0" w:lastRowFirstColumn="0" w:lastRowLastColumn="0"/>
+            <w:tcW w:w="2280" w:type="dxa"/>
+          </w:tcPr>
+          <w:p>
+            <w:r>
+              <w:t>Estimated time</w:t>
+            </w:r>
+          </w:p>
+        </w:tc>
+        <w:tc>
+          <w:tcPr>
+            <w:tcW w:w="7393" w:type="dxa"/>
             <w:gridSpan w:val="4"/>
-            <w:tcMar/>
           </w:tcPr>
           <w:p>
             <w:pPr>
               <w:cnfStyle w:val="000000100000" w:firstRow="0" w:lastRow="0" w:firstColumn="0" w:lastColumn="0" w:oddVBand="0" w:evenVBand="0" w:oddHBand="1" w:evenHBand="0" w:firstRowFirstColumn="0" w:firstRowLastColumn="0" w:lastRowFirstColumn="0" w:lastRowLastColumn="0"/>
               <w:rPr>
-                <w:b w:val="1"/>
-                <w:bCs w:val="1"/>
+                <w:b/>
+                <w:bCs/>
               </w:rPr>
             </w:pPr>
+            <w:r>
+              <w:rPr>
+                <w:b/>
+                <w:bCs/>
+              </w:rPr>
+              <w:t>3 Days</w:t>
+            </w:r>
           </w:p>
         </w:tc>
       </w:tr>
       <w:tr>
         <w:trPr>
-          <w:trHeight w:val="601"/>
+          <w:trHeight w:val="70"/>
         </w:trPr>
         <w:tc>
           <w:tcPr>
@@ -325,7 +408,6 @@
             <w:tcW w:w="9673" w:type="dxa"/>
             <w:gridSpan w:val="5"/>
             <w:shd w:val="clear" w:color="auto" w:fill="FFFFFF" w:themeFill="background1"/>
-            <w:tcMar/>
           </w:tcPr>
           <w:p/>
         </w:tc>
@@ -333,234 +415,402 @@
       <w:tr>
         <w:trPr>
           <w:cnfStyle w:val="000000100000" w:firstRow="0" w:lastRow="0" w:firstColumn="0" w:lastColumn="0" w:oddVBand="0" w:evenVBand="0" w:oddHBand="1" w:evenHBand="0" w:firstRowFirstColumn="0" w:firstRowLastColumn="0" w:lastRowFirstColumn="0" w:lastRowLastColumn="0"/>
-          <w:trHeight w:val="6971"/>
+          <w:trHeight w:val="3854"/>
         </w:trPr>
         <w:tc>
           <w:tcPr>
-            <w:tcW w:w="1704" w:type="dxa"/>
-            <w:tcMar/>
+            <w:cnfStyle w:val="001000000000" w:firstRow="0" w:lastRow="0" w:firstColumn="1" w:lastColumn="0" w:oddVBand="0" w:evenVBand="0" w:oddHBand="0" w:evenHBand="0" w:firstRowFirstColumn="0" w:firstRowLastColumn="0" w:lastRowFirstColumn="0" w:lastRowLastColumn="0"/>
+            <w:tcW w:w="2280" w:type="dxa"/>
           </w:tcPr>
           <w:p>
             <w:pPr>
               <w:rPr>
-                <w:b w:val="0"/>
-                <w:bCs w:val="0"/>
                 <w:i/>
                 <w:iCs/>
                 <w:sz w:val="16"/>
                 <w:szCs w:val="16"/>
               </w:rPr>
             </w:pPr>
+            <w:proofErr w:type="spellStart"/>
             <w:r>
               <w:t>Featurelist</w:t>
             </w:r>
+            <w:proofErr w:type="spellEnd"/>
             <w:r>
               <w:br/>
             </w:r>
             <w:r>
               <w:rPr>
-                <w:b w:val="0"/>
-                <w:bCs w:val="0"/>
                 <w:i/>
                 <w:iCs/>
                 <w:sz w:val="16"/>
                 <w:szCs w:val="16"/>
               </w:rPr>
-              <w:t xml:space="preserve">Her kan </w:t>
-            </w:r>
-            <w:r>
+              <w:t>Here you can add which features should be coded for your software</w:t>
+            </w:r>
+          </w:p>
+        </w:tc>
+        <w:tc>
+          <w:tcPr>
+            <w:tcW w:w="7393" w:type="dxa"/>
+            <w:gridSpan w:val="4"/>
+          </w:tcPr>
+          <w:p>
+            <w:pPr>
+              <w:cnfStyle w:val="000000100000" w:firstRow="0" w:lastRow="0" w:firstColumn="0" w:lastColumn="0" w:oddVBand="0" w:evenVBand="0" w:oddHBand="1" w:evenHBand="0" w:firstRowFirstColumn="0" w:firstRowLastColumn="0" w:lastRowFirstColumn="0" w:lastRowLastColumn="0"/>
+            </w:pPr>
+            <w:r>
+              <w:t>Shuffling</w:t>
+            </w:r>
+          </w:p>
+          <w:p>
+            <w:pPr>
+              <w:pStyle w:val="Listeafsnit"/>
+              <w:numPr>
+                <w:ilvl w:val="0"/>
+                <w:numId w:val="5"/>
+              </w:numPr>
+              <w:cnfStyle w:val="000000100000" w:firstRow="0" w:lastRow="0" w:firstColumn="0" w:lastColumn="0" w:oddVBand="0" w:evenVBand="0" w:oddHBand="1" w:evenHBand="0" w:firstRowFirstColumn="0" w:firstRowLastColumn="0" w:lastRowFirstColumn="0" w:lastRowLastColumn="0"/>
+            </w:pPr>
+            <w:r>
+              <w:t>A close to truly random shuffle of the deck</w:t>
+            </w:r>
+          </w:p>
+          <w:p>
+            <w:pPr>
+              <w:cnfStyle w:val="000000100000" w:firstRow="0" w:lastRow="0" w:firstColumn="0" w:lastColumn="0" w:oddVBand="0" w:evenVBand="0" w:oddHBand="1" w:evenHBand="0" w:firstRowFirstColumn="0" w:firstRowLastColumn="0" w:lastRowFirstColumn="0" w:lastRowLastColumn="0"/>
+            </w:pPr>
+            <w:r>
+              <w:t>Card dealing</w:t>
+            </w:r>
+          </w:p>
+          <w:p>
+            <w:pPr>
+              <w:pStyle w:val="Listeafsnit"/>
+              <w:numPr>
+                <w:ilvl w:val="0"/>
+                <w:numId w:val="5"/>
+              </w:numPr>
+              <w:cnfStyle w:val="000000100000" w:firstRow="0" w:lastRow="0" w:firstColumn="0" w:lastColumn="0" w:oddVBand="0" w:evenVBand="0" w:oddHBand="1" w:evenHBand="0" w:firstRowFirstColumn="0" w:firstRowLastColumn="0" w:lastRowFirstColumn="0" w:lastRowLastColumn="0"/>
+            </w:pPr>
+            <w:r>
+              <w:t>Able to deal cards to players as according to the rules of Blackjack</w:t>
+            </w:r>
+          </w:p>
+          <w:p>
+            <w:pPr>
+              <w:pStyle w:val="Listeafsnit"/>
+              <w:numPr>
+                <w:ilvl w:val="0"/>
+                <w:numId w:val="5"/>
+              </w:numPr>
+              <w:cnfStyle w:val="000000100000" w:firstRow="0" w:lastRow="0" w:firstColumn="0" w:lastColumn="0" w:oddVBand="0" w:evenVBand="0" w:oddHBand="1" w:evenHBand="0" w:firstRowFirstColumn="0" w:firstRowLastColumn="0" w:lastRowFirstColumn="0" w:lastRowLastColumn="0"/>
+            </w:pPr>
+            <w:r>
+              <w:t>Dealer must act according to rules on his turn</w:t>
+            </w:r>
+          </w:p>
+          <w:p>
+            <w:pPr>
+              <w:cnfStyle w:val="000000100000" w:firstRow="0" w:lastRow="0" w:firstColumn="0" w:lastColumn="0" w:oddVBand="0" w:evenVBand="0" w:oddHBand="1" w:evenHBand="0" w:firstRowFirstColumn="0" w:firstRowLastColumn="0" w:lastRowFirstColumn="0" w:lastRowLastColumn="0"/>
+            </w:pPr>
+            <w:r>
+              <w:t>Hit or pass</w:t>
+            </w:r>
+          </w:p>
+          <w:p>
+            <w:pPr>
+              <w:pStyle w:val="Listeafsnit"/>
+              <w:numPr>
+                <w:ilvl w:val="0"/>
+                <w:numId w:val="5"/>
+              </w:numPr>
+              <w:cnfStyle w:val="000000100000" w:firstRow="0" w:lastRow="0" w:firstColumn="0" w:lastColumn="0" w:oddVBand="0" w:evenVBand="0" w:oddHBand="1" w:evenHBand="0" w:firstRowFirstColumn="0" w:firstRowLastColumn="0" w:lastRowFirstColumn="0" w:lastRowLastColumn="0"/>
+            </w:pPr>
+            <w:r>
+              <w:t>Actions of the game</w:t>
+            </w:r>
+          </w:p>
+          <w:p>
+            <w:pPr>
+              <w:cnfStyle w:val="000000100000" w:firstRow="0" w:lastRow="0" w:firstColumn="0" w:lastColumn="0" w:oddVBand="0" w:evenVBand="0" w:oddHBand="1" w:evenHBand="0" w:firstRowFirstColumn="0" w:firstRowLastColumn="0" w:lastRowFirstColumn="0" w:lastRowLastColumn="0"/>
+            </w:pPr>
+            <w:r>
+              <w:t>Credits</w:t>
+            </w:r>
+          </w:p>
+          <w:p>
+            <w:pPr>
+              <w:pStyle w:val="Listeafsnit"/>
+              <w:numPr>
+                <w:ilvl w:val="0"/>
+                <w:numId w:val="5"/>
+              </w:numPr>
+              <w:cnfStyle w:val="000000100000" w:firstRow="0" w:lastRow="0" w:firstColumn="0" w:lastColumn="0" w:oddVBand="0" w:evenVBand="0" w:oddHBand="1" w:evenHBand="0" w:firstRowFirstColumn="0" w:firstRowLastColumn="0" w:lastRowFirstColumn="0" w:lastRowLastColumn="0"/>
+            </w:pPr>
+            <w:r>
+              <w:t>Must be able to win or lose credits</w:t>
+            </w:r>
+          </w:p>
+          <w:p>
+            <w:pPr>
+              <w:cnfStyle w:val="000000100000" w:firstRow="0" w:lastRow="0" w:firstColumn="0" w:lastColumn="0" w:oddVBand="0" w:evenVBand="0" w:oddHBand="1" w:evenHBand="0" w:firstRowFirstColumn="0" w:firstRowLastColumn="0" w:lastRowFirstColumn="0" w:lastRowLastColumn="0"/>
+            </w:pPr>
+            <w:r>
+              <w:t>Menu</w:t>
+            </w:r>
+          </w:p>
+          <w:p>
+            <w:pPr>
+              <w:pStyle w:val="Listeafsnit"/>
+              <w:numPr>
+                <w:ilvl w:val="0"/>
+                <w:numId w:val="5"/>
+              </w:numPr>
+              <w:cnfStyle w:val="000000100000" w:firstRow="0" w:lastRow="0" w:firstColumn="0" w:lastColumn="0" w:oddVBand="0" w:evenVBand="0" w:oddHBand="1" w:evenHBand="0" w:firstRowFirstColumn="0" w:firstRowLastColumn="0" w:lastRowFirstColumn="0" w:lastRowLastColumn="0"/>
+            </w:pPr>
+            <w:r>
+              <w:t>Intuitive menu to start the game</w:t>
+            </w:r>
+          </w:p>
+        </w:tc>
+      </w:tr>
+      <w:tr>
+        <w:trPr>
+          <w:trHeight w:val="410"/>
+        </w:trPr>
+        <w:tc>
+          <w:tcPr>
+            <w:cnfStyle w:val="001000000000" w:firstRow="0" w:lastRow="0" w:firstColumn="1" w:lastColumn="0" w:oddVBand="0" w:evenVBand="0" w:oddHBand="0" w:evenHBand="0" w:firstRowFirstColumn="0" w:firstRowLastColumn="0" w:lastRowFirstColumn="0" w:lastRowLastColumn="0"/>
+            <w:tcW w:w="2280" w:type="dxa"/>
+            <w:vMerge w:val="restart"/>
+          </w:tcPr>
+          <w:p>
+            <w:pPr>
               <w:rPr>
                 <w:b w:val="0"/>
                 <w:bCs w:val="0"/>
+              </w:rPr>
+            </w:pPr>
+            <w:r>
+              <w:t>Work breakdown</w:t>
+            </w:r>
+            <w:r>
+              <w:br/>
+            </w:r>
+            <w:r>
+              <w:rPr>
                 <w:i/>
                 <w:iCs/>
                 <w:sz w:val="16"/>
                 <w:szCs w:val="16"/>
               </w:rPr>
-              <w:t xml:space="preserve">du tilføje hvilket features </w:t>
-            </w:r>
-            <w:r>
-              <w:rPr>
-                <w:b w:val="0"/>
-                <w:bCs w:val="0"/>
-                <w:i/>
-                <w:iCs/>
-                <w:sz w:val="16"/>
-                <w:szCs w:val="16"/>
-              </w:rPr>
-              <w:t>som</w:t>
-            </w:r>
-            <w:r>
-              <w:rPr>
-                <w:b w:val="0"/>
-                <w:bCs w:val="0"/>
-                <w:i/>
-                <w:iCs/>
-                <w:sz w:val="16"/>
-                <w:szCs w:val="16"/>
-              </w:rPr>
-              <w:t xml:space="preserve"> </w:t>
-            </w:r>
-            <w:r>
-              <w:rPr>
-                <w:b w:val="0"/>
-                <w:bCs w:val="0"/>
-                <w:i/>
-                <w:iCs/>
-                <w:sz w:val="16"/>
-                <w:szCs w:val="16"/>
-              </w:rPr>
-              <w:t xml:space="preserve">skal kodes </w:t>
-            </w:r>
-            <w:r>
-              <w:rPr>
-                <w:b w:val="0"/>
-                <w:bCs w:val="0"/>
-                <w:i/>
-                <w:iCs/>
-                <w:sz w:val="16"/>
-                <w:szCs w:val="16"/>
-              </w:rPr>
-              <w:t>til dit software</w:t>
-            </w:r>
-          </w:p>
-        </w:tc>
-        <w:tc>
-          <w:tcPr>
-            <w:cnfStyle w:val="000000000000" w:firstRow="0" w:lastRow="0" w:firstColumn="0" w:lastColumn="0" w:oddVBand="0" w:evenVBand="0" w:oddHBand="0" w:evenHBand="0" w:firstRowFirstColumn="0" w:firstRowLastColumn="0" w:lastRowFirstColumn="0" w:lastRowLastColumn="0"/>
-            <w:tcW w:w="7969" w:type="dxa"/>
-            <w:gridSpan w:val="4"/>
-            <w:tcMar/>
-          </w:tcPr>
-          <w:p>
-            <w:pPr>
-              <w:cnfStyle w:val="000000100000" w:firstRow="0" w:lastRow="0" w:firstColumn="0" w:lastColumn="0" w:oddVBand="0" w:evenVBand="0" w:oddHBand="1" w:evenHBand="0" w:firstRowFirstColumn="0" w:firstRowLastColumn="0" w:lastRowFirstColumn="0" w:lastRowLastColumn="0"/>
-            </w:pPr>
+              <w:t>Here you can break down your software into tasks and estimate the time it will take to build each element</w:t>
+            </w:r>
+          </w:p>
+        </w:tc>
+        <w:tc>
+          <w:tcPr>
+            <w:tcW w:w="2801" w:type="dxa"/>
+            <w:tcBorders>
+              <w:bottom w:val="single" w:sz="12" w:space="0" w:color="000000" w:themeColor="text1"/>
+            </w:tcBorders>
+            <w:vAlign w:val="center"/>
+          </w:tcPr>
+          <w:p>
+            <w:pPr>
+              <w:jc w:val="center"/>
+              <w:cnfStyle w:val="000000000000" w:firstRow="0" w:lastRow="0" w:firstColumn="0" w:lastColumn="0" w:oddVBand="0" w:evenVBand="0" w:oddHBand="0" w:evenHBand="0" w:firstRowFirstColumn="0" w:firstRowLastColumn="0" w:lastRowFirstColumn="0" w:lastRowLastColumn="0"/>
+            </w:pPr>
+            <w:r>
+              <w:t>Task</w:t>
+            </w:r>
+          </w:p>
+        </w:tc>
+        <w:tc>
+          <w:tcPr>
+            <w:tcW w:w="1293" w:type="dxa"/>
+            <w:tcBorders>
+              <w:bottom w:val="single" w:sz="12" w:space="0" w:color="000000" w:themeColor="text1"/>
+            </w:tcBorders>
+            <w:vAlign w:val="center"/>
+          </w:tcPr>
+          <w:p>
+            <w:pPr>
+              <w:jc w:val="center"/>
+              <w:cnfStyle w:val="000000000000" w:firstRow="0" w:lastRow="0" w:firstColumn="0" w:lastColumn="0" w:oddVBand="0" w:evenVBand="0" w:oddHBand="0" w:evenHBand="0" w:firstRowFirstColumn="0" w:firstRowLastColumn="0" w:lastRowFirstColumn="0" w:lastRowLastColumn="0"/>
+            </w:pPr>
+            <w:r>
+              <w:t>Start date</w:t>
+            </w:r>
+          </w:p>
+        </w:tc>
+        <w:tc>
+          <w:tcPr>
+            <w:tcW w:w="1436" w:type="dxa"/>
+            <w:tcBorders>
+              <w:bottom w:val="single" w:sz="12" w:space="0" w:color="000000" w:themeColor="text1"/>
+            </w:tcBorders>
+            <w:vAlign w:val="center"/>
+          </w:tcPr>
+          <w:p>
+            <w:pPr>
+              <w:jc w:val="center"/>
+              <w:cnfStyle w:val="000000000000" w:firstRow="0" w:lastRow="0" w:firstColumn="0" w:lastColumn="0" w:oddVBand="0" w:evenVBand="0" w:oddHBand="0" w:evenHBand="0" w:firstRowFirstColumn="0" w:firstRowLastColumn="0" w:lastRowFirstColumn="0" w:lastRowLastColumn="0"/>
+            </w:pPr>
+            <w:r>
+              <w:t>Expected end date</w:t>
+            </w:r>
+          </w:p>
+        </w:tc>
+        <w:tc>
+          <w:tcPr>
+            <w:tcW w:w="1863" w:type="dxa"/>
+            <w:tcBorders>
+              <w:bottom w:val="single" w:sz="12" w:space="0" w:color="000000" w:themeColor="text1"/>
+            </w:tcBorders>
+            <w:vAlign w:val="center"/>
+          </w:tcPr>
+          <w:p>
+            <w:pPr>
+              <w:jc w:val="center"/>
+              <w:cnfStyle w:val="000000000000" w:firstRow="0" w:lastRow="0" w:firstColumn="0" w:lastColumn="0" w:oddVBand="0" w:evenVBand="0" w:oddHBand="0" w:evenHBand="0" w:firstRowFirstColumn="0" w:firstRowLastColumn="0" w:lastRowFirstColumn="0" w:lastRowLastColumn="0"/>
+            </w:pPr>
+            <w:r>
+              <w:t>Time consumption</w:t>
+            </w:r>
           </w:p>
         </w:tc>
       </w:tr>
       <w:tr>
         <w:trPr>
-          <w:trHeight w:val="410"/>
+          <w:cnfStyle w:val="000000100000" w:firstRow="0" w:lastRow="0" w:firstColumn="0" w:lastColumn="0" w:oddVBand="0" w:evenVBand="0" w:oddHBand="1" w:evenHBand="0" w:firstRowFirstColumn="0" w:firstRowLastColumn="0" w:lastRowFirstColumn="0" w:lastRowLastColumn="0"/>
+          <w:trHeight w:val="1233"/>
         </w:trPr>
         <w:tc>
           <w:tcPr>
             <w:cnfStyle w:val="001000000000" w:firstRow="0" w:lastRow="0" w:firstColumn="1" w:lastColumn="0" w:oddVBand="0" w:evenVBand="0" w:oddHBand="0" w:evenHBand="0" w:firstRowFirstColumn="0" w:firstRowLastColumn="0" w:lastRowFirstColumn="0" w:lastRowLastColumn="0"/>
-            <w:tcW w:w="1704" w:type="dxa"/>
-            <w:vMerge w:val="restart"/>
-            <w:tcMar/>
-          </w:tcPr>
-          <w:p>
-            <w:pPr>
-              <w:rPr>
-                <w:b w:val="0"/>
-                <w:bCs w:val="0"/>
-              </w:rPr>
-            </w:pPr>
-            <w:r>
-              <w:t>Work breakdown</w:t>
-            </w:r>
-            <w:r>
-              <w:br/>
-            </w:r>
-            <w:r>
-              <w:rPr>
-                <w:b w:val="0"/>
-                <w:bCs w:val="0"/>
-                <w:i/>
-                <w:iCs/>
-                <w:sz w:val="16"/>
-                <w:szCs w:val="16"/>
-              </w:rPr>
-              <w:t>Her kan du bryde dit software ned i arbejdsopgaver og estimere tiden det vil tage at bygge hvert et element</w:t>
-            </w:r>
-          </w:p>
-        </w:tc>
-        <w:tc>
-          <w:tcPr>
-            <w:cnfStyle w:val="000000000000" w:firstRow="0" w:lastRow="0" w:firstColumn="0" w:lastColumn="0" w:oddVBand="0" w:evenVBand="0" w:oddHBand="0" w:evenHBand="0" w:firstRowFirstColumn="0" w:firstRowLastColumn="0" w:lastRowFirstColumn="0" w:lastRowLastColumn="0"/>
-            <w:tcW w:w="2991" w:type="dxa"/>
+            <w:tcW w:w="2280" w:type="dxa"/>
+            <w:vMerge/>
+          </w:tcPr>
+          <w:p/>
+        </w:tc>
+        <w:tc>
+          <w:tcPr>
+            <w:tcW w:w="2801" w:type="dxa"/>
             <w:tcBorders>
-              <w:bottom w:val="single" w:color="000000" w:themeColor="text1" w:sz="12"/>
+              <w:top w:val="single" w:sz="12" w:space="0" w:color="000000" w:themeColor="text1"/>
+              <w:left w:val="single" w:sz="12" w:space="0" w:color="000000" w:themeColor="text1"/>
+              <w:bottom w:val="single" w:sz="12" w:space="0" w:color="000000" w:themeColor="text1"/>
+              <w:right w:val="single" w:sz="12" w:space="0" w:color="000000" w:themeColor="text1"/>
             </w:tcBorders>
-            <w:tcMar/>
             <w:vAlign w:val="center"/>
           </w:tcPr>
           <w:p>
             <w:pPr>
-              <w:jc w:val="center"/>
-              <w:cnfStyle w:val="000000000000" w:firstRow="0" w:lastRow="0" w:firstColumn="0" w:lastColumn="0" w:oddVBand="0" w:evenVBand="0" w:oddHBand="0" w:evenHBand="0" w:firstRowFirstColumn="0" w:firstRowLastColumn="0" w:lastRowFirstColumn="0" w:lastRowLastColumn="0"/>
-            </w:pPr>
-            <w:r>
-              <w:rPr/>
-              <w:t>Arbejdsopgave</w:t>
-            </w:r>
-          </w:p>
-        </w:tc>
-        <w:tc>
-          <w:tcPr>
-            <w:cnfStyle w:val="000000000000" w:firstRow="0" w:lastRow="0" w:firstColumn="0" w:lastColumn="0" w:oddVBand="0" w:evenVBand="0" w:oddHBand="0" w:evenHBand="0" w:firstRowFirstColumn="0" w:firstRowLastColumn="0" w:lastRowFirstColumn="0" w:lastRowLastColumn="0"/>
-            <w:tcW w:w="1254" w:type="dxa"/>
+              <w:cnfStyle w:val="000000100000" w:firstRow="0" w:lastRow="0" w:firstColumn="0" w:lastColumn="0" w:oddVBand="0" w:evenVBand="0" w:oddHBand="1" w:evenHBand="0" w:firstRowFirstColumn="0" w:firstRowLastColumn="0" w:lastRowFirstColumn="0" w:lastRowLastColumn="0"/>
+            </w:pPr>
+            <w:r>
+              <w:t>Design of the system</w:t>
+            </w:r>
+          </w:p>
+          <w:p>
+            <w:pPr>
+              <w:pStyle w:val="Listeafsnit"/>
+              <w:numPr>
+                <w:ilvl w:val="0"/>
+                <w:numId w:val="5"/>
+              </w:numPr>
+              <w:cnfStyle w:val="000000100000" w:firstRow="0" w:lastRow="0" w:firstColumn="0" w:lastColumn="0" w:oddVBand="0" w:evenVBand="0" w:oddHBand="1" w:evenHBand="0" w:firstRowFirstColumn="0" w:firstRowLastColumn="0" w:lastRowFirstColumn="0" w:lastRowLastColumn="0"/>
+            </w:pPr>
+            <w:r>
+              <w:t>Requirement specification</w:t>
+            </w:r>
+          </w:p>
+          <w:p>
+            <w:pPr>
+              <w:pStyle w:val="Listeafsnit"/>
+              <w:numPr>
+                <w:ilvl w:val="0"/>
+                <w:numId w:val="5"/>
+              </w:numPr>
+              <w:cnfStyle w:val="000000100000" w:firstRow="0" w:lastRow="0" w:firstColumn="0" w:lastColumn="0" w:oddVBand="0" w:evenVBand="0" w:oddHBand="1" w:evenHBand="0" w:firstRowFirstColumn="0" w:firstRowLastColumn="0" w:lastRowFirstColumn="0" w:lastRowLastColumn="0"/>
+            </w:pPr>
+            <w:r>
+              <w:t>Diagrams of classes and functions they should be responsible for</w:t>
+            </w:r>
+          </w:p>
+          <w:p>
+            <w:pPr>
+              <w:pStyle w:val="Listeafsnit"/>
+              <w:numPr>
+                <w:ilvl w:val="0"/>
+                <w:numId w:val="5"/>
+              </w:numPr>
+              <w:cnfStyle w:val="000000100000" w:firstRow="0" w:lastRow="0" w:firstColumn="0" w:lastColumn="0" w:oddVBand="0" w:evenVBand="0" w:oddHBand="1" w:evenHBand="0" w:firstRowFirstColumn="0" w:firstRowLastColumn="0" w:lastRowFirstColumn="0" w:lastRowLastColumn="0"/>
+            </w:pPr>
+            <w:r>
+              <w:t>Architecture of needed projects in the solution</w:t>
+            </w:r>
+          </w:p>
+        </w:tc>
+        <w:tc>
+          <w:tcPr>
+            <w:tcW w:w="1293" w:type="dxa"/>
             <w:tcBorders>
-              <w:bottom w:val="single" w:color="000000" w:themeColor="text1" w:sz="12"/>
+              <w:top w:val="single" w:sz="12" w:space="0" w:color="000000" w:themeColor="text1"/>
+              <w:left w:val="single" w:sz="12" w:space="0" w:color="000000" w:themeColor="text1"/>
+              <w:bottom w:val="single" w:sz="12" w:space="0" w:color="000000" w:themeColor="text1"/>
+              <w:right w:val="single" w:sz="12" w:space="0" w:color="000000" w:themeColor="text1"/>
             </w:tcBorders>
-            <w:tcMar/>
             <w:vAlign w:val="center"/>
           </w:tcPr>
           <w:p>
             <w:pPr>
-              <w:jc w:val="center"/>
-              <w:cnfStyle w:val="000000000000" w:firstRow="0" w:lastRow="0" w:firstColumn="0" w:lastColumn="0" w:oddVBand="0" w:evenVBand="0" w:oddHBand="0" w:evenHBand="0" w:firstRowFirstColumn="0" w:firstRowLastColumn="0" w:lastRowFirstColumn="0" w:lastRowLastColumn="0"/>
-            </w:pPr>
-            <w:r>
-              <w:rPr/>
-              <w:t>Start dato</w:t>
-            </w:r>
-          </w:p>
-        </w:tc>
-        <w:tc>
-          <w:tcPr>
-            <w:cnfStyle w:val="000000000000" w:firstRow="0" w:lastRow="0" w:firstColumn="0" w:lastColumn="0" w:oddVBand="0" w:evenVBand="0" w:oddHBand="0" w:evenHBand="0" w:firstRowFirstColumn="0" w:firstRowLastColumn="0" w:lastRowFirstColumn="0" w:lastRowLastColumn="0"/>
-            <w:tcW w:w="1731" w:type="dxa"/>
+              <w:cnfStyle w:val="000000100000" w:firstRow="0" w:lastRow="0" w:firstColumn="0" w:lastColumn="0" w:oddVBand="0" w:evenVBand="0" w:oddHBand="1" w:evenHBand="0" w:firstRowFirstColumn="0" w:firstRowLastColumn="0" w:lastRowFirstColumn="0" w:lastRowLastColumn="0"/>
+            </w:pPr>
+            <w:r>
+              <w:t>09-02-2026</w:t>
+            </w:r>
+          </w:p>
+        </w:tc>
+        <w:tc>
+          <w:tcPr>
+            <w:tcW w:w="1436" w:type="dxa"/>
             <w:tcBorders>
-              <w:bottom w:val="single" w:color="000000" w:themeColor="text1" w:sz="12"/>
+              <w:top w:val="single" w:sz="12" w:space="0" w:color="000000" w:themeColor="text1"/>
+              <w:left w:val="single" w:sz="12" w:space="0" w:color="000000" w:themeColor="text1"/>
+              <w:bottom w:val="single" w:sz="12" w:space="0" w:color="000000" w:themeColor="text1"/>
+              <w:right w:val="single" w:sz="12" w:space="0" w:color="000000" w:themeColor="text1"/>
             </w:tcBorders>
-            <w:tcMar/>
             <w:vAlign w:val="center"/>
           </w:tcPr>
           <w:p>
             <w:pPr>
-              <w:jc w:val="center"/>
-              <w:cnfStyle w:val="000000000000" w:firstRow="0" w:lastRow="0" w:firstColumn="0" w:lastColumn="0" w:oddVBand="0" w:evenVBand="0" w:oddHBand="0" w:evenHBand="0" w:firstRowFirstColumn="0" w:firstRowLastColumn="0" w:lastRowFirstColumn="0" w:lastRowLastColumn="0"/>
-            </w:pPr>
-            <w:r>
-              <w:rPr/>
-              <w:t>Forventet slutdato</w:t>
-            </w:r>
-          </w:p>
-        </w:tc>
-        <w:tc>
-          <w:tcPr>
-            <w:cnfStyle w:val="000000000000" w:firstRow="0" w:lastRow="0" w:firstColumn="0" w:lastColumn="0" w:oddVBand="0" w:evenVBand="0" w:oddHBand="0" w:evenHBand="0" w:firstRowFirstColumn="0" w:firstRowLastColumn="0" w:lastRowFirstColumn="0" w:lastRowLastColumn="0"/>
-            <w:tcW w:w="1993" w:type="dxa"/>
+              <w:cnfStyle w:val="000000100000" w:firstRow="0" w:lastRow="0" w:firstColumn="0" w:lastColumn="0" w:oddVBand="0" w:evenVBand="0" w:oddHBand="1" w:evenHBand="0" w:firstRowFirstColumn="0" w:firstRowLastColumn="0" w:lastRowFirstColumn="0" w:lastRowLastColumn="0"/>
+            </w:pPr>
+            <w:r>
+              <w:t>09-02-2026</w:t>
+            </w:r>
+          </w:p>
+        </w:tc>
+        <w:tc>
+          <w:tcPr>
+            <w:tcW w:w="1863" w:type="dxa"/>
             <w:tcBorders>
-              <w:bottom w:val="single" w:color="000000" w:themeColor="text1" w:sz="12"/>
+              <w:top w:val="single" w:sz="12" w:space="0" w:color="000000" w:themeColor="text1"/>
+              <w:left w:val="single" w:sz="12" w:space="0" w:color="000000" w:themeColor="text1"/>
+              <w:bottom w:val="single" w:sz="12" w:space="0" w:color="000000" w:themeColor="text1"/>
+              <w:right w:val="single" w:sz="12" w:space="0" w:color="000000" w:themeColor="text1"/>
             </w:tcBorders>
-            <w:tcMar/>
             <w:vAlign w:val="center"/>
           </w:tcPr>
           <w:p>
             <w:pPr>
-              <w:jc w:val="center"/>
-              <w:cnfStyle w:val="000000000000" w:firstRow="0" w:lastRow="0" w:firstColumn="0" w:lastColumn="0" w:oddVBand="0" w:evenVBand="0" w:oddHBand="0" w:evenHBand="0" w:firstRowFirstColumn="0" w:firstRowLastColumn="0" w:lastRowFirstColumn="0" w:lastRowLastColumn="0"/>
-            </w:pPr>
-            <w:r>
-              <w:rPr/>
-              <w:t>Tid</w:t>
-            </w:r>
-            <w:r>
-              <w:rPr/>
-              <w:t>sforbrug</w:t>
+              <w:cnfStyle w:val="000000100000" w:firstRow="0" w:lastRow="0" w:firstColumn="0" w:lastColumn="0" w:oddVBand="0" w:evenVBand="0" w:oddHBand="1" w:evenHBand="0" w:firstRowFirstColumn="0" w:firstRowLastColumn="0" w:lastRowFirstColumn="0" w:lastRowLastColumn="0"/>
+            </w:pPr>
+            <w:r>
+              <w:t>2 Hour</w:t>
             </w:r>
           </w:p>
         </w:tc>
@@ -572,86 +822,230 @@
         <w:tc>
           <w:tcPr>
             <w:cnfStyle w:val="001000000000" w:firstRow="0" w:lastRow="0" w:firstColumn="1" w:lastColumn="0" w:oddVBand="0" w:evenVBand="0" w:oddHBand="0" w:evenHBand="0" w:firstRowFirstColumn="0" w:firstRowLastColumn="0" w:lastRowFirstColumn="0" w:lastRowLastColumn="0"/>
-            <w:tcW w:w="1704" w:type="dxa"/>
+            <w:tcW w:w="2280" w:type="dxa"/>
             <w:vMerge/>
-            <w:tcMar/>
           </w:tcPr>
           <w:p/>
         </w:tc>
         <w:tc>
           <w:tcPr>
-            <w:cnfStyle w:val="000000000000" w:firstRow="0" w:lastRow="0" w:firstColumn="0" w:lastColumn="0" w:oddVBand="0" w:evenVBand="0" w:oddHBand="0" w:evenHBand="0" w:firstRowFirstColumn="0" w:firstRowLastColumn="0" w:lastRowFirstColumn="0" w:lastRowLastColumn="0"/>
-            <w:tcW w:w="2991" w:type="dxa"/>
+            <w:tcW w:w="2801" w:type="dxa"/>
             <w:tcBorders>
-              <w:top w:val="single" w:color="000000" w:themeColor="text1" w:sz="12"/>
-              <w:left w:val="single" w:color="000000" w:themeColor="text1" w:sz="12"/>
-              <w:bottom w:val="single" w:color="000000" w:themeColor="text1" w:sz="12"/>
-              <w:right w:val="single" w:color="000000" w:themeColor="text1" w:sz="12"/>
+              <w:top w:val="single" w:sz="12" w:space="0" w:color="000000" w:themeColor="text1"/>
+              <w:left w:val="single" w:sz="12" w:space="0" w:color="000000" w:themeColor="text1"/>
+              <w:bottom w:val="single" w:sz="12" w:space="0" w:color="000000" w:themeColor="text1"/>
+              <w:right w:val="single" w:sz="4" w:space="0" w:color="000000" w:themeColor="text1"/>
             </w:tcBorders>
-            <w:tcMar/>
             <w:vAlign w:val="center"/>
           </w:tcPr>
           <w:p>
             <w:pPr>
-              <w:pStyle w:val="Normal"/>
-            </w:pPr>
-          </w:p>
-        </w:tc>
-        <w:tc>
-          <w:tcPr>
-            <w:cnfStyle w:val="000000000000" w:firstRow="0" w:lastRow="0" w:firstColumn="0" w:lastColumn="0" w:oddVBand="0" w:evenVBand="0" w:oddHBand="0" w:evenHBand="0" w:firstRowFirstColumn="0" w:firstRowLastColumn="0" w:lastRowFirstColumn="0" w:lastRowLastColumn="0"/>
-            <w:tcW w:w="1254" w:type="dxa"/>
+              <w:cnfStyle w:val="000000000000" w:firstRow="0" w:lastRow="0" w:firstColumn="0" w:lastColumn="0" w:oddVBand="0" w:evenVBand="0" w:oddHBand="0" w:evenHBand="0" w:firstRowFirstColumn="0" w:firstRowLastColumn="0" w:lastRowFirstColumn="0" w:lastRowLastColumn="0"/>
+            </w:pPr>
+            <w:r>
+              <w:t>Creation of test according to design</w:t>
+            </w:r>
+          </w:p>
+          <w:p>
+            <w:pPr>
+              <w:pStyle w:val="Listeafsnit"/>
+              <w:numPr>
+                <w:ilvl w:val="0"/>
+                <w:numId w:val="5"/>
+              </w:numPr>
+              <w:cnfStyle w:val="000000000000" w:firstRow="0" w:lastRow="0" w:firstColumn="0" w:lastColumn="0" w:oddVBand="0" w:evenVBand="0" w:oddHBand="0" w:evenHBand="0" w:firstRowFirstColumn="0" w:firstRowLastColumn="0" w:lastRowFirstColumn="0" w:lastRowLastColumn="0"/>
+            </w:pPr>
+            <w:r>
+              <w:t xml:space="preserve">All expected </w:t>
+            </w:r>
+            <w:proofErr w:type="gramStart"/>
+            <w:r>
+              <w:t>function</w:t>
+            </w:r>
+            <w:proofErr w:type="gramEnd"/>
+            <w:r>
+              <w:t xml:space="preserve"> and classes should have tests ready</w:t>
+            </w:r>
+          </w:p>
+          <w:p>
+            <w:pPr>
+              <w:pStyle w:val="Listeafsnit"/>
+              <w:numPr>
+                <w:ilvl w:val="0"/>
+                <w:numId w:val="5"/>
+              </w:numPr>
+              <w:cnfStyle w:val="000000000000" w:firstRow="0" w:lastRow="0" w:firstColumn="0" w:lastColumn="0" w:oddVBand="0" w:evenVBand="0" w:oddHBand="0" w:evenHBand="0" w:firstRowFirstColumn="0" w:firstRowLastColumn="0" w:lastRowFirstColumn="0" w:lastRowLastColumn="0"/>
+            </w:pPr>
+            <w:r>
+              <w:t>This task should be reevaluated as project is completed</w:t>
+            </w:r>
+          </w:p>
+        </w:tc>
+        <w:tc>
+          <w:tcPr>
+            <w:tcW w:w="1293" w:type="dxa"/>
             <w:tcBorders>
-              <w:top w:val="single" w:color="000000" w:themeColor="text1" w:sz="12"/>
-              <w:left w:val="single" w:color="000000" w:themeColor="text1" w:sz="12"/>
-              <w:bottom w:val="single" w:color="000000" w:themeColor="text1" w:sz="12"/>
-              <w:right w:val="single" w:color="000000" w:themeColor="text1" w:sz="12"/>
+              <w:top w:val="single" w:sz="12" w:space="0" w:color="000000" w:themeColor="text1"/>
+              <w:left w:val="single" w:sz="4" w:space="0" w:color="000000" w:themeColor="text1"/>
+              <w:bottom w:val="single" w:sz="12" w:space="0" w:color="000000" w:themeColor="text1"/>
+              <w:right w:val="single" w:sz="4" w:space="0" w:color="000000" w:themeColor="text1"/>
             </w:tcBorders>
-            <w:tcMar/>
             <w:vAlign w:val="center"/>
           </w:tcPr>
           <w:p>
             <w:pPr>
-              <w:pStyle w:val="Normal"/>
-            </w:pPr>
-          </w:p>
-        </w:tc>
-        <w:tc>
-          <w:tcPr>
-            <w:cnfStyle w:val="000000000000" w:firstRow="0" w:lastRow="0" w:firstColumn="0" w:lastColumn="0" w:oddVBand="0" w:evenVBand="0" w:oddHBand="0" w:evenHBand="0" w:firstRowFirstColumn="0" w:firstRowLastColumn="0" w:lastRowFirstColumn="0" w:lastRowLastColumn="0"/>
-            <w:tcW w:w="1731" w:type="dxa"/>
+              <w:cnfStyle w:val="000000000000" w:firstRow="0" w:lastRow="0" w:firstColumn="0" w:lastColumn="0" w:oddVBand="0" w:evenVBand="0" w:oddHBand="0" w:evenHBand="0" w:firstRowFirstColumn="0" w:firstRowLastColumn="0" w:lastRowFirstColumn="0" w:lastRowLastColumn="0"/>
+            </w:pPr>
+            <w:r>
+              <w:t>09-02-2026</w:t>
+            </w:r>
+          </w:p>
+        </w:tc>
+        <w:tc>
+          <w:tcPr>
+            <w:tcW w:w="1436" w:type="dxa"/>
             <w:tcBorders>
-              <w:top w:val="single" w:color="000000" w:themeColor="text1" w:sz="12"/>
-              <w:left w:val="single" w:color="000000" w:themeColor="text1" w:sz="12"/>
-              <w:bottom w:val="single" w:color="000000" w:themeColor="text1" w:sz="12"/>
-              <w:right w:val="single" w:color="000000" w:themeColor="text1" w:sz="12"/>
+              <w:top w:val="single" w:sz="12" w:space="0" w:color="000000" w:themeColor="text1"/>
+              <w:left w:val="single" w:sz="4" w:space="0" w:color="000000" w:themeColor="text1"/>
+              <w:bottom w:val="single" w:sz="12" w:space="0" w:color="000000" w:themeColor="text1"/>
+              <w:right w:val="single" w:sz="4" w:space="0" w:color="000000" w:themeColor="text1"/>
             </w:tcBorders>
-            <w:tcMar/>
             <w:vAlign w:val="center"/>
           </w:tcPr>
           <w:p>
             <w:pPr>
-              <w:pStyle w:val="Normal"/>
-            </w:pPr>
-          </w:p>
-        </w:tc>
-        <w:tc>
-          <w:tcPr>
-            <w:cnfStyle w:val="000000000000" w:firstRow="0" w:lastRow="0" w:firstColumn="0" w:lastColumn="0" w:oddVBand="0" w:evenVBand="0" w:oddHBand="0" w:evenHBand="0" w:firstRowFirstColumn="0" w:firstRowLastColumn="0" w:lastRowFirstColumn="0" w:lastRowLastColumn="0"/>
-            <w:tcW w:w="1993" w:type="dxa"/>
+              <w:cnfStyle w:val="000000000000" w:firstRow="0" w:lastRow="0" w:firstColumn="0" w:lastColumn="0" w:oddVBand="0" w:evenVBand="0" w:oddHBand="0" w:evenHBand="0" w:firstRowFirstColumn="0" w:firstRowLastColumn="0" w:lastRowFirstColumn="0" w:lastRowLastColumn="0"/>
+            </w:pPr>
+            <w:r>
+              <w:t>09-02-2026</w:t>
+            </w:r>
+          </w:p>
+        </w:tc>
+        <w:tc>
+          <w:tcPr>
+            <w:tcW w:w="1863" w:type="dxa"/>
             <w:tcBorders>
-              <w:top w:val="single" w:color="000000" w:themeColor="text1" w:sz="12"/>
-              <w:left w:val="single" w:color="000000" w:themeColor="text1" w:sz="12"/>
-              <w:bottom w:val="single" w:color="000000" w:themeColor="text1" w:sz="12"/>
-              <w:right w:val="single" w:color="000000" w:themeColor="text1" w:sz="12"/>
+              <w:top w:val="single" w:sz="12" w:space="0" w:color="000000" w:themeColor="text1"/>
+              <w:left w:val="single" w:sz="4" w:space="0" w:color="000000" w:themeColor="text1"/>
+              <w:bottom w:val="single" w:sz="12" w:space="0" w:color="000000" w:themeColor="text1"/>
+              <w:right w:val="single" w:sz="12" w:space="0" w:color="000000" w:themeColor="text1"/>
             </w:tcBorders>
-            <w:tcMar/>
             <w:vAlign w:val="center"/>
           </w:tcPr>
           <w:p>
             <w:pPr>
-              <w:pStyle w:val="Normal"/>
-            </w:pPr>
+              <w:cnfStyle w:val="000000000000" w:firstRow="0" w:lastRow="0" w:firstColumn="0" w:lastColumn="0" w:oddVBand="0" w:evenVBand="0" w:oddHBand="0" w:evenHBand="0" w:firstRowFirstColumn="0" w:firstRowLastColumn="0" w:lastRowFirstColumn="0" w:lastRowLastColumn="0"/>
+            </w:pPr>
+            <w:r>
+              <w:t>1 Hour</w:t>
+            </w:r>
+          </w:p>
+        </w:tc>
+      </w:tr>
+      <w:tr>
+        <w:trPr>
+          <w:cnfStyle w:val="000000100000" w:firstRow="0" w:lastRow="0" w:firstColumn="0" w:lastColumn="0" w:oddVBand="0" w:evenVBand="0" w:oddHBand="1" w:evenHBand="0" w:firstRowFirstColumn="0" w:firstRowLastColumn="0" w:lastRowFirstColumn="0" w:lastRowLastColumn="0"/>
+          <w:trHeight w:val="1233"/>
+        </w:trPr>
+        <w:tc>
+          <w:tcPr>
+            <w:cnfStyle w:val="001000000000" w:firstRow="0" w:lastRow="0" w:firstColumn="1" w:lastColumn="0" w:oddVBand="0" w:evenVBand="0" w:oddHBand="0" w:evenHBand="0" w:firstRowFirstColumn="0" w:firstRowLastColumn="0" w:lastRowFirstColumn="0" w:lastRowLastColumn="0"/>
+            <w:tcW w:w="2280" w:type="dxa"/>
+            <w:vMerge/>
+          </w:tcPr>
+          <w:p/>
+        </w:tc>
+        <w:tc>
+          <w:tcPr>
+            <w:tcW w:w="2801" w:type="dxa"/>
+            <w:tcBorders>
+              <w:top w:val="single" w:sz="12" w:space="0" w:color="000000" w:themeColor="text1"/>
+              <w:left w:val="single" w:sz="12" w:space="0" w:color="000000" w:themeColor="text1"/>
+              <w:bottom w:val="single" w:sz="12" w:space="0" w:color="000000" w:themeColor="text1"/>
+              <w:right w:val="single" w:sz="4" w:space="0" w:color="000000" w:themeColor="text1"/>
+            </w:tcBorders>
+            <w:vAlign w:val="center"/>
+          </w:tcPr>
+          <w:p>
+            <w:pPr>
+              <w:cnfStyle w:val="000000100000" w:firstRow="0" w:lastRow="0" w:firstColumn="0" w:lastColumn="0" w:oddVBand="0" w:evenVBand="0" w:oddHBand="1" w:evenHBand="0" w:firstRowFirstColumn="0" w:firstRowLastColumn="0" w:lastRowFirstColumn="0" w:lastRowLastColumn="0"/>
+            </w:pPr>
+            <w:r>
+              <w:t>Implementing the designated classes</w:t>
+            </w:r>
+          </w:p>
+          <w:p>
+            <w:pPr>
+              <w:pStyle w:val="Listeafsnit"/>
+              <w:numPr>
+                <w:ilvl w:val="0"/>
+                <w:numId w:val="5"/>
+              </w:numPr>
+              <w:cnfStyle w:val="000000100000" w:firstRow="0" w:lastRow="0" w:firstColumn="0" w:lastColumn="0" w:oddVBand="0" w:evenVBand="0" w:oddHBand="1" w:evenHBand="0" w:firstRowFirstColumn="0" w:firstRowLastColumn="0" w:lastRowFirstColumn="0" w:lastRowLastColumn="0"/>
+            </w:pPr>
+            <w:r>
+              <w:t>All classes should have their first iteration ready to be used in the main program</w:t>
+            </w:r>
+          </w:p>
+        </w:tc>
+        <w:tc>
+          <w:tcPr>
+            <w:tcW w:w="1293" w:type="dxa"/>
+            <w:tcBorders>
+              <w:top w:val="single" w:sz="12" w:space="0" w:color="000000" w:themeColor="text1"/>
+              <w:left w:val="single" w:sz="4" w:space="0" w:color="000000" w:themeColor="text1"/>
+              <w:bottom w:val="single" w:sz="12" w:space="0" w:color="000000" w:themeColor="text1"/>
+              <w:right w:val="single" w:sz="4" w:space="0" w:color="000000" w:themeColor="text1"/>
+            </w:tcBorders>
+            <w:vAlign w:val="center"/>
+          </w:tcPr>
+          <w:p>
+            <w:pPr>
+              <w:cnfStyle w:val="000000100000" w:firstRow="0" w:lastRow="0" w:firstColumn="0" w:lastColumn="0" w:oddVBand="0" w:evenVBand="0" w:oddHBand="1" w:evenHBand="0" w:firstRowFirstColumn="0" w:firstRowLastColumn="0" w:lastRowFirstColumn="0" w:lastRowLastColumn="0"/>
+            </w:pPr>
+            <w:r>
+              <w:t>09-02-2026</w:t>
+            </w:r>
+          </w:p>
+        </w:tc>
+        <w:tc>
+          <w:tcPr>
+            <w:tcW w:w="1436" w:type="dxa"/>
+            <w:tcBorders>
+              <w:top w:val="single" w:sz="12" w:space="0" w:color="000000" w:themeColor="text1"/>
+              <w:left w:val="single" w:sz="4" w:space="0" w:color="000000" w:themeColor="text1"/>
+              <w:bottom w:val="single" w:sz="12" w:space="0" w:color="000000" w:themeColor="text1"/>
+              <w:right w:val="single" w:sz="4" w:space="0" w:color="000000" w:themeColor="text1"/>
+            </w:tcBorders>
+            <w:vAlign w:val="center"/>
+          </w:tcPr>
+          <w:p>
+            <w:pPr>
+              <w:cnfStyle w:val="000000100000" w:firstRow="0" w:lastRow="0" w:firstColumn="0" w:lastColumn="0" w:oddVBand="0" w:evenVBand="0" w:oddHBand="1" w:evenHBand="0" w:firstRowFirstColumn="0" w:firstRowLastColumn="0" w:lastRowFirstColumn="0" w:lastRowLastColumn="0"/>
+            </w:pPr>
+            <w:r>
+              <w:t>09-02-2026</w:t>
+            </w:r>
+          </w:p>
+        </w:tc>
+        <w:tc>
+          <w:tcPr>
+            <w:tcW w:w="1863" w:type="dxa"/>
+            <w:tcBorders>
+              <w:top w:val="single" w:sz="12" w:space="0" w:color="000000" w:themeColor="text1"/>
+              <w:left w:val="single" w:sz="4" w:space="0" w:color="000000" w:themeColor="text1"/>
+              <w:bottom w:val="single" w:sz="12" w:space="0" w:color="000000" w:themeColor="text1"/>
+              <w:right w:val="single" w:sz="12" w:space="0" w:color="000000" w:themeColor="text1"/>
+            </w:tcBorders>
+            <w:vAlign w:val="center"/>
+          </w:tcPr>
+          <w:p>
+            <w:pPr>
+              <w:cnfStyle w:val="000000100000" w:firstRow="0" w:lastRow="0" w:firstColumn="0" w:lastColumn="0" w:oddVBand="0" w:evenVBand="0" w:oddHBand="1" w:evenHBand="0" w:firstRowFirstColumn="0" w:firstRowLastColumn="0" w:lastRowFirstColumn="0" w:lastRowLastColumn="0"/>
+            </w:pPr>
+            <w:r>
+              <w:t>1 Hour</w:t>
+            </w:r>
           </w:p>
         </w:tc>
       </w:tr>
@@ -662,86 +1056,204 @@
         <w:tc>
           <w:tcPr>
             <w:cnfStyle w:val="001000000000" w:firstRow="0" w:lastRow="0" w:firstColumn="1" w:lastColumn="0" w:oddVBand="0" w:evenVBand="0" w:oddHBand="0" w:evenHBand="0" w:firstRowFirstColumn="0" w:firstRowLastColumn="0" w:lastRowFirstColumn="0" w:lastRowLastColumn="0"/>
-            <w:tcW w:w="1704" w:type="dxa"/>
+            <w:tcW w:w="2280" w:type="dxa"/>
             <w:vMerge/>
-            <w:tcMar/>
           </w:tcPr>
           <w:p/>
         </w:tc>
         <w:tc>
           <w:tcPr>
-            <w:cnfStyle w:val="000000000000" w:firstRow="0" w:lastRow="0" w:firstColumn="0" w:lastColumn="0" w:oddVBand="0" w:evenVBand="0" w:oddHBand="0" w:evenHBand="0" w:firstRowFirstColumn="0" w:firstRowLastColumn="0" w:lastRowFirstColumn="0" w:lastRowLastColumn="0"/>
-            <w:tcW w:w="2991" w:type="dxa"/>
+            <w:tcW w:w="2801" w:type="dxa"/>
             <w:tcBorders>
-              <w:top w:val="single" w:color="000000" w:themeColor="text1" w:sz="12"/>
-              <w:left w:val="single" w:color="000000" w:themeColor="text1" w:sz="12"/>
-              <w:bottom w:val="single" w:color="000000" w:themeColor="text1" w:sz="12"/>
-              <w:right w:val="single" w:color="000000" w:themeColor="text1" w:sz="4"/>
+              <w:top w:val="single" w:sz="12" w:space="0" w:color="000000" w:themeColor="text1"/>
+              <w:left w:val="single" w:sz="12" w:space="0" w:color="000000" w:themeColor="text1"/>
+              <w:bottom w:val="single" w:sz="12" w:space="0" w:color="000000" w:themeColor="text1"/>
+              <w:right w:val="single" w:sz="4" w:space="0" w:color="000000" w:themeColor="text1"/>
             </w:tcBorders>
-            <w:tcMar/>
             <w:vAlign w:val="center"/>
           </w:tcPr>
           <w:p>
             <w:pPr>
-              <w:pStyle w:val="Normal"/>
-            </w:pPr>
-          </w:p>
-        </w:tc>
-        <w:tc>
-          <w:tcPr>
-            <w:cnfStyle w:val="000000000000" w:firstRow="0" w:lastRow="0" w:firstColumn="0" w:lastColumn="0" w:oddVBand="0" w:evenVBand="0" w:oddHBand="0" w:evenHBand="0" w:firstRowFirstColumn="0" w:firstRowLastColumn="0" w:lastRowFirstColumn="0" w:lastRowLastColumn="0"/>
-            <w:tcW w:w="1254" w:type="dxa"/>
+              <w:cnfStyle w:val="000000000000" w:firstRow="0" w:lastRow="0" w:firstColumn="0" w:lastColumn="0" w:oddVBand="0" w:evenVBand="0" w:oddHBand="0" w:evenHBand="0" w:firstRowFirstColumn="0" w:firstRowLastColumn="0" w:lastRowFirstColumn="0" w:lastRowLastColumn="0"/>
+            </w:pPr>
+            <w:r>
+              <w:t>Implementing the functionality to shuffle the deck</w:t>
+            </w:r>
+          </w:p>
+        </w:tc>
+        <w:tc>
+          <w:tcPr>
+            <w:tcW w:w="1293" w:type="dxa"/>
             <w:tcBorders>
-              <w:top w:val="single" w:color="000000" w:themeColor="text1" w:sz="12"/>
-              <w:left w:val="single" w:color="000000" w:themeColor="text1" w:sz="4"/>
-              <w:bottom w:val="single" w:color="000000" w:themeColor="text1" w:sz="12"/>
-              <w:right w:val="single" w:color="000000" w:themeColor="text1" w:sz="4"/>
+              <w:top w:val="single" w:sz="12" w:space="0" w:color="000000" w:themeColor="text1"/>
+              <w:left w:val="single" w:sz="4" w:space="0" w:color="000000" w:themeColor="text1"/>
+              <w:bottom w:val="single" w:sz="12" w:space="0" w:color="000000" w:themeColor="text1"/>
+              <w:right w:val="single" w:sz="4" w:space="0" w:color="000000" w:themeColor="text1"/>
             </w:tcBorders>
-            <w:tcMar/>
             <w:vAlign w:val="center"/>
           </w:tcPr>
           <w:p>
             <w:pPr>
-              <w:pStyle w:val="Normal"/>
-            </w:pPr>
-          </w:p>
-        </w:tc>
-        <w:tc>
-          <w:tcPr>
-            <w:cnfStyle w:val="000000000000" w:firstRow="0" w:lastRow="0" w:firstColumn="0" w:lastColumn="0" w:oddVBand="0" w:evenVBand="0" w:oddHBand="0" w:evenHBand="0" w:firstRowFirstColumn="0" w:firstRowLastColumn="0" w:lastRowFirstColumn="0" w:lastRowLastColumn="0"/>
-            <w:tcW w:w="1731" w:type="dxa"/>
+              <w:cnfStyle w:val="000000000000" w:firstRow="0" w:lastRow="0" w:firstColumn="0" w:lastColumn="0" w:oddVBand="0" w:evenVBand="0" w:oddHBand="0" w:evenHBand="0" w:firstRowFirstColumn="0" w:firstRowLastColumn="0" w:lastRowFirstColumn="0" w:lastRowLastColumn="0"/>
+            </w:pPr>
+            <w:r>
+              <w:t>11</w:t>
+            </w:r>
+            <w:r>
+              <w:t>-02-2026</w:t>
+            </w:r>
+          </w:p>
+        </w:tc>
+        <w:tc>
+          <w:tcPr>
+            <w:tcW w:w="1436" w:type="dxa"/>
             <w:tcBorders>
-              <w:top w:val="single" w:color="000000" w:themeColor="text1" w:sz="12"/>
-              <w:left w:val="single" w:color="000000" w:themeColor="text1" w:sz="4"/>
-              <w:bottom w:val="single" w:color="000000" w:themeColor="text1" w:sz="12"/>
-              <w:right w:val="single" w:color="000000" w:themeColor="text1" w:sz="4"/>
+              <w:top w:val="single" w:sz="12" w:space="0" w:color="000000" w:themeColor="text1"/>
+              <w:left w:val="single" w:sz="4" w:space="0" w:color="000000" w:themeColor="text1"/>
+              <w:bottom w:val="single" w:sz="12" w:space="0" w:color="000000" w:themeColor="text1"/>
+              <w:right w:val="single" w:sz="4" w:space="0" w:color="000000" w:themeColor="text1"/>
             </w:tcBorders>
-            <w:tcMar/>
             <w:vAlign w:val="center"/>
           </w:tcPr>
           <w:p>
             <w:pPr>
-              <w:pStyle w:val="Normal"/>
-            </w:pPr>
-          </w:p>
-        </w:tc>
-        <w:tc>
-          <w:tcPr>
-            <w:cnfStyle w:val="000000000000" w:firstRow="0" w:lastRow="0" w:firstColumn="0" w:lastColumn="0" w:oddVBand="0" w:evenVBand="0" w:oddHBand="0" w:evenHBand="0" w:firstRowFirstColumn="0" w:firstRowLastColumn="0" w:lastRowFirstColumn="0" w:lastRowLastColumn="0"/>
-            <w:tcW w:w="1993" w:type="dxa"/>
+              <w:cnfStyle w:val="000000000000" w:firstRow="0" w:lastRow="0" w:firstColumn="0" w:lastColumn="0" w:oddVBand="0" w:evenVBand="0" w:oddHBand="0" w:evenHBand="0" w:firstRowFirstColumn="0" w:firstRowLastColumn="0" w:lastRowFirstColumn="0" w:lastRowLastColumn="0"/>
+            </w:pPr>
+            <w:r>
+              <w:t>1</w:t>
+            </w:r>
+            <w:r>
+              <w:t>1</w:t>
+            </w:r>
+            <w:r>
+              <w:t>-02-2026</w:t>
+            </w:r>
+          </w:p>
+        </w:tc>
+        <w:tc>
+          <w:tcPr>
+            <w:tcW w:w="1863" w:type="dxa"/>
             <w:tcBorders>
-              <w:top w:val="single" w:color="000000" w:themeColor="text1" w:sz="12"/>
-              <w:left w:val="single" w:color="000000" w:themeColor="text1" w:sz="4"/>
-              <w:bottom w:val="single" w:color="000000" w:themeColor="text1" w:sz="12"/>
-              <w:right w:val="single" w:color="000000" w:themeColor="text1" w:sz="12"/>
+              <w:top w:val="single" w:sz="12" w:space="0" w:color="000000" w:themeColor="text1"/>
+              <w:left w:val="single" w:sz="4" w:space="0" w:color="000000" w:themeColor="text1"/>
+              <w:bottom w:val="single" w:sz="12" w:space="0" w:color="000000" w:themeColor="text1"/>
+              <w:right w:val="single" w:sz="12" w:space="0" w:color="000000" w:themeColor="text1"/>
             </w:tcBorders>
-            <w:tcMar/>
             <w:vAlign w:val="center"/>
           </w:tcPr>
           <w:p>
             <w:pPr>
-              <w:pStyle w:val="Normal"/>
-            </w:pPr>
+              <w:cnfStyle w:val="000000000000" w:firstRow="0" w:lastRow="0" w:firstColumn="0" w:lastColumn="0" w:oddVBand="0" w:evenVBand="0" w:oddHBand="0" w:evenHBand="0" w:firstRowFirstColumn="0" w:firstRowLastColumn="0" w:lastRowFirstColumn="0" w:lastRowLastColumn="0"/>
+            </w:pPr>
+            <w:r>
+              <w:t>1 Hour</w:t>
+            </w:r>
+          </w:p>
+        </w:tc>
+      </w:tr>
+      <w:tr>
+        <w:trPr>
+          <w:cnfStyle w:val="000000100000" w:firstRow="0" w:lastRow="0" w:firstColumn="0" w:lastColumn="0" w:oddVBand="0" w:evenVBand="0" w:oddHBand="1" w:evenHBand="0" w:firstRowFirstColumn="0" w:firstRowLastColumn="0" w:lastRowFirstColumn="0" w:lastRowLastColumn="0"/>
+          <w:trHeight w:val="1233"/>
+        </w:trPr>
+        <w:tc>
+          <w:tcPr>
+            <w:cnfStyle w:val="001000000000" w:firstRow="0" w:lastRow="0" w:firstColumn="1" w:lastColumn="0" w:oddVBand="0" w:evenVBand="0" w:oddHBand="0" w:evenHBand="0" w:firstRowFirstColumn="0" w:firstRowLastColumn="0" w:lastRowFirstColumn="0" w:lastRowLastColumn="0"/>
+            <w:tcW w:w="2280" w:type="dxa"/>
+            <w:vMerge/>
+          </w:tcPr>
+          <w:p/>
+        </w:tc>
+        <w:tc>
+          <w:tcPr>
+            <w:tcW w:w="2801" w:type="dxa"/>
+            <w:tcBorders>
+              <w:top w:val="single" w:sz="12" w:space="0" w:color="000000" w:themeColor="text1"/>
+              <w:left w:val="single" w:sz="12" w:space="0" w:color="000000" w:themeColor="text1"/>
+              <w:bottom w:val="single" w:sz="12" w:space="0" w:color="000000" w:themeColor="text1"/>
+              <w:right w:val="single" w:sz="4" w:space="0" w:color="000000" w:themeColor="text1"/>
+            </w:tcBorders>
+            <w:vAlign w:val="center"/>
+          </w:tcPr>
+          <w:p>
+            <w:pPr>
+              <w:cnfStyle w:val="000000100000" w:firstRow="0" w:lastRow="0" w:firstColumn="0" w:lastColumn="0" w:oddVBand="0" w:evenVBand="0" w:oddHBand="1" w:evenHBand="0" w:firstRowFirstColumn="0" w:firstRowLastColumn="0" w:lastRowFirstColumn="0" w:lastRowLastColumn="0"/>
+            </w:pPr>
+            <w:r>
+              <w:t>Implement functionality to deal cards to the player if they hit</w:t>
+            </w:r>
+          </w:p>
+        </w:tc>
+        <w:tc>
+          <w:tcPr>
+            <w:tcW w:w="1293" w:type="dxa"/>
+            <w:tcBorders>
+              <w:top w:val="single" w:sz="12" w:space="0" w:color="000000" w:themeColor="text1"/>
+              <w:left w:val="single" w:sz="4" w:space="0" w:color="000000" w:themeColor="text1"/>
+              <w:bottom w:val="single" w:sz="12" w:space="0" w:color="000000" w:themeColor="text1"/>
+              <w:right w:val="single" w:sz="4" w:space="0" w:color="000000" w:themeColor="text1"/>
+            </w:tcBorders>
+            <w:vAlign w:val="center"/>
+          </w:tcPr>
+          <w:p>
+            <w:pPr>
+              <w:cnfStyle w:val="000000100000" w:firstRow="0" w:lastRow="0" w:firstColumn="0" w:lastColumn="0" w:oddVBand="0" w:evenVBand="0" w:oddHBand="1" w:evenHBand="0" w:firstRowFirstColumn="0" w:firstRowLastColumn="0" w:lastRowFirstColumn="0" w:lastRowLastColumn="0"/>
+            </w:pPr>
+            <w:r>
+              <w:t>1</w:t>
+            </w:r>
+            <w:r>
+              <w:t>1</w:t>
+            </w:r>
+            <w:r>
+              <w:t>-02-2026</w:t>
+            </w:r>
+          </w:p>
+        </w:tc>
+        <w:tc>
+          <w:tcPr>
+            <w:tcW w:w="1436" w:type="dxa"/>
+            <w:tcBorders>
+              <w:top w:val="single" w:sz="12" w:space="0" w:color="000000" w:themeColor="text1"/>
+              <w:left w:val="single" w:sz="4" w:space="0" w:color="000000" w:themeColor="text1"/>
+              <w:bottom w:val="single" w:sz="12" w:space="0" w:color="000000" w:themeColor="text1"/>
+              <w:right w:val="single" w:sz="4" w:space="0" w:color="000000" w:themeColor="text1"/>
+            </w:tcBorders>
+            <w:vAlign w:val="center"/>
+          </w:tcPr>
+          <w:p>
+            <w:pPr>
+              <w:cnfStyle w:val="000000100000" w:firstRow="0" w:lastRow="0" w:firstColumn="0" w:lastColumn="0" w:oddVBand="0" w:evenVBand="0" w:oddHBand="1" w:evenHBand="0" w:firstRowFirstColumn="0" w:firstRowLastColumn="0" w:lastRowFirstColumn="0" w:lastRowLastColumn="0"/>
+            </w:pPr>
+            <w:r>
+              <w:t>1</w:t>
+            </w:r>
+            <w:r>
+              <w:t>1</w:t>
+            </w:r>
+            <w:r>
+              <w:t>-02-2026</w:t>
+            </w:r>
+          </w:p>
+        </w:tc>
+        <w:tc>
+          <w:tcPr>
+            <w:tcW w:w="1863" w:type="dxa"/>
+            <w:tcBorders>
+              <w:top w:val="single" w:sz="12" w:space="0" w:color="000000" w:themeColor="text1"/>
+              <w:left w:val="single" w:sz="4" w:space="0" w:color="000000" w:themeColor="text1"/>
+              <w:bottom w:val="single" w:sz="12" w:space="0" w:color="000000" w:themeColor="text1"/>
+              <w:right w:val="single" w:sz="12" w:space="0" w:color="000000" w:themeColor="text1"/>
+            </w:tcBorders>
+            <w:vAlign w:val="center"/>
+          </w:tcPr>
+          <w:p>
+            <w:pPr>
+              <w:cnfStyle w:val="000000100000" w:firstRow="0" w:lastRow="0" w:firstColumn="0" w:lastColumn="0" w:oddVBand="0" w:evenVBand="0" w:oddHBand="1" w:evenHBand="0" w:firstRowFirstColumn="0" w:firstRowLastColumn="0" w:lastRowFirstColumn="0" w:lastRowLastColumn="0"/>
+            </w:pPr>
+            <w:r>
+              <w:t>1 Hour</w:t>
+            </w:r>
           </w:p>
         </w:tc>
       </w:tr>
@@ -752,86 +1264,207 @@
         <w:tc>
           <w:tcPr>
             <w:cnfStyle w:val="001000000000" w:firstRow="0" w:lastRow="0" w:firstColumn="1" w:lastColumn="0" w:oddVBand="0" w:evenVBand="0" w:oddHBand="0" w:evenHBand="0" w:firstRowFirstColumn="0" w:firstRowLastColumn="0" w:lastRowFirstColumn="0" w:lastRowLastColumn="0"/>
-            <w:tcW w:w="1704" w:type="dxa"/>
+            <w:tcW w:w="2280" w:type="dxa"/>
             <w:vMerge/>
-            <w:tcMar/>
           </w:tcPr>
           <w:p/>
         </w:tc>
         <w:tc>
           <w:tcPr>
-            <w:cnfStyle w:val="000000000000" w:firstRow="0" w:lastRow="0" w:firstColumn="0" w:lastColumn="0" w:oddVBand="0" w:evenVBand="0" w:oddHBand="0" w:evenHBand="0" w:firstRowFirstColumn="0" w:firstRowLastColumn="0" w:lastRowFirstColumn="0" w:lastRowLastColumn="0"/>
-            <w:tcW w:w="2991" w:type="dxa"/>
+            <w:tcW w:w="2801" w:type="dxa"/>
             <w:tcBorders>
-              <w:top w:val="single" w:color="000000" w:themeColor="text1" w:sz="12"/>
-              <w:left w:val="single" w:color="000000" w:themeColor="text1" w:sz="12"/>
-              <w:bottom w:val="single" w:color="000000" w:themeColor="text1" w:sz="12"/>
-              <w:right w:val="single" w:color="000000" w:themeColor="text1" w:sz="4"/>
+              <w:top w:val="single" w:sz="12" w:space="0" w:color="000000" w:themeColor="text1"/>
+              <w:left w:val="single" w:sz="12" w:space="0" w:color="000000" w:themeColor="text1"/>
+              <w:bottom w:val="single" w:sz="12" w:space="0" w:color="000000" w:themeColor="text1"/>
+              <w:right w:val="single" w:sz="4" w:space="0" w:color="000000" w:themeColor="text1"/>
             </w:tcBorders>
-            <w:tcMar/>
             <w:vAlign w:val="center"/>
           </w:tcPr>
           <w:p>
             <w:pPr>
-              <w:pStyle w:val="Normal"/>
-            </w:pPr>
-          </w:p>
-        </w:tc>
-        <w:tc>
-          <w:tcPr>
-            <w:cnfStyle w:val="000000000000" w:firstRow="0" w:lastRow="0" w:firstColumn="0" w:lastColumn="0" w:oddVBand="0" w:evenVBand="0" w:oddHBand="0" w:evenHBand="0" w:firstRowFirstColumn="0" w:firstRowLastColumn="0" w:lastRowFirstColumn="0" w:lastRowLastColumn="0"/>
-            <w:tcW w:w="1254" w:type="dxa"/>
+              <w:cnfStyle w:val="000000000000" w:firstRow="0" w:lastRow="0" w:firstColumn="0" w:lastColumn="0" w:oddVBand="0" w:evenVBand="0" w:oddHBand="0" w:evenHBand="0" w:firstRowFirstColumn="0" w:firstRowLastColumn="0" w:lastRowFirstColumn="0" w:lastRowLastColumn="0"/>
+            </w:pPr>
+            <w:r>
+              <w:t>Implement functionality to deal cards to the dealer</w:t>
+            </w:r>
+          </w:p>
+        </w:tc>
+        <w:tc>
+          <w:tcPr>
+            <w:tcW w:w="1293" w:type="dxa"/>
             <w:tcBorders>
-              <w:top w:val="single" w:color="000000" w:themeColor="text1" w:sz="12"/>
-              <w:left w:val="single" w:color="000000" w:themeColor="text1" w:sz="4"/>
-              <w:bottom w:val="single" w:color="000000" w:themeColor="text1" w:sz="12"/>
-              <w:right w:val="single" w:color="000000" w:themeColor="text1" w:sz="4"/>
+              <w:top w:val="single" w:sz="12" w:space="0" w:color="000000" w:themeColor="text1"/>
+              <w:left w:val="single" w:sz="4" w:space="0" w:color="000000" w:themeColor="text1"/>
+              <w:bottom w:val="single" w:sz="12" w:space="0" w:color="000000" w:themeColor="text1"/>
+              <w:right w:val="single" w:sz="4" w:space="0" w:color="000000" w:themeColor="text1"/>
             </w:tcBorders>
-            <w:tcMar/>
             <w:vAlign w:val="center"/>
           </w:tcPr>
           <w:p>
             <w:pPr>
-              <w:pStyle w:val="Normal"/>
-            </w:pPr>
-          </w:p>
-        </w:tc>
-        <w:tc>
-          <w:tcPr>
-            <w:cnfStyle w:val="000000000000" w:firstRow="0" w:lastRow="0" w:firstColumn="0" w:lastColumn="0" w:oddVBand="0" w:evenVBand="0" w:oddHBand="0" w:evenHBand="0" w:firstRowFirstColumn="0" w:firstRowLastColumn="0" w:lastRowFirstColumn="0" w:lastRowLastColumn="0"/>
-            <w:tcW w:w="1731" w:type="dxa"/>
+              <w:cnfStyle w:val="000000000000" w:firstRow="0" w:lastRow="0" w:firstColumn="0" w:lastColumn="0" w:oddVBand="0" w:evenVBand="0" w:oddHBand="0" w:evenHBand="0" w:firstRowFirstColumn="0" w:firstRowLastColumn="0" w:lastRowFirstColumn="0" w:lastRowLastColumn="0"/>
+            </w:pPr>
+            <w:r>
+              <w:t>1</w:t>
+            </w:r>
+            <w:r>
+              <w:t>1</w:t>
+            </w:r>
+            <w:r>
+              <w:t>-02-2026</w:t>
+            </w:r>
+          </w:p>
+        </w:tc>
+        <w:tc>
+          <w:tcPr>
+            <w:tcW w:w="1436" w:type="dxa"/>
             <w:tcBorders>
-              <w:top w:val="single" w:color="000000" w:themeColor="text1" w:sz="12"/>
-              <w:left w:val="single" w:color="000000" w:themeColor="text1" w:sz="4"/>
-              <w:bottom w:val="single" w:color="000000" w:themeColor="text1" w:sz="12"/>
-              <w:right w:val="single" w:color="000000" w:themeColor="text1" w:sz="4"/>
+              <w:top w:val="single" w:sz="12" w:space="0" w:color="000000" w:themeColor="text1"/>
+              <w:left w:val="single" w:sz="4" w:space="0" w:color="000000" w:themeColor="text1"/>
+              <w:bottom w:val="single" w:sz="12" w:space="0" w:color="000000" w:themeColor="text1"/>
+              <w:right w:val="single" w:sz="4" w:space="0" w:color="000000" w:themeColor="text1"/>
             </w:tcBorders>
-            <w:tcMar/>
             <w:vAlign w:val="center"/>
           </w:tcPr>
           <w:p>
             <w:pPr>
-              <w:pStyle w:val="Normal"/>
-            </w:pPr>
-          </w:p>
-        </w:tc>
-        <w:tc>
-          <w:tcPr>
-            <w:cnfStyle w:val="000000000000" w:firstRow="0" w:lastRow="0" w:firstColumn="0" w:lastColumn="0" w:oddVBand="0" w:evenVBand="0" w:oddHBand="0" w:evenHBand="0" w:firstRowFirstColumn="0" w:firstRowLastColumn="0" w:lastRowFirstColumn="0" w:lastRowLastColumn="0"/>
-            <w:tcW w:w="1993" w:type="dxa"/>
+              <w:cnfStyle w:val="000000000000" w:firstRow="0" w:lastRow="0" w:firstColumn="0" w:lastColumn="0" w:oddVBand="0" w:evenVBand="0" w:oddHBand="0" w:evenHBand="0" w:firstRowFirstColumn="0" w:firstRowLastColumn="0" w:lastRowFirstColumn="0" w:lastRowLastColumn="0"/>
+            </w:pPr>
+            <w:r>
+              <w:t>1</w:t>
+            </w:r>
+            <w:r>
+              <w:t>1</w:t>
+            </w:r>
+            <w:r>
+              <w:t>-02-2026</w:t>
+            </w:r>
+          </w:p>
+        </w:tc>
+        <w:tc>
+          <w:tcPr>
+            <w:tcW w:w="1863" w:type="dxa"/>
             <w:tcBorders>
-              <w:top w:val="single" w:color="000000" w:themeColor="text1" w:sz="12"/>
-              <w:left w:val="single" w:color="000000" w:themeColor="text1" w:sz="4"/>
-              <w:bottom w:val="single" w:color="000000" w:themeColor="text1" w:sz="12"/>
-              <w:right w:val="single" w:color="000000" w:themeColor="text1" w:sz="12"/>
+              <w:top w:val="single" w:sz="12" w:space="0" w:color="000000" w:themeColor="text1"/>
+              <w:left w:val="single" w:sz="4" w:space="0" w:color="000000" w:themeColor="text1"/>
+              <w:bottom w:val="single" w:sz="12" w:space="0" w:color="000000" w:themeColor="text1"/>
+              <w:right w:val="single" w:sz="12" w:space="0" w:color="000000" w:themeColor="text1"/>
             </w:tcBorders>
-            <w:tcMar/>
             <w:vAlign w:val="center"/>
           </w:tcPr>
           <w:p>
             <w:pPr>
-              <w:pStyle w:val="Normal"/>
-            </w:pPr>
+              <w:cnfStyle w:val="000000000000" w:firstRow="0" w:lastRow="0" w:firstColumn="0" w:lastColumn="0" w:oddVBand="0" w:evenVBand="0" w:oddHBand="0" w:evenHBand="0" w:firstRowFirstColumn="0" w:firstRowLastColumn="0" w:lastRowFirstColumn="0" w:lastRowLastColumn="0"/>
+            </w:pPr>
+            <w:r>
+              <w:t>1 Hour</w:t>
+            </w:r>
+          </w:p>
+        </w:tc>
+      </w:tr>
+      <w:tr>
+        <w:trPr>
+          <w:cnfStyle w:val="000000100000" w:firstRow="0" w:lastRow="0" w:firstColumn="0" w:lastColumn="0" w:oddVBand="0" w:evenVBand="0" w:oddHBand="1" w:evenHBand="0" w:firstRowFirstColumn="0" w:firstRowLastColumn="0" w:lastRowFirstColumn="0" w:lastRowLastColumn="0"/>
+          <w:trHeight w:val="1233"/>
+        </w:trPr>
+        <w:tc>
+          <w:tcPr>
+            <w:cnfStyle w:val="001000000000" w:firstRow="0" w:lastRow="0" w:firstColumn="1" w:lastColumn="0" w:oddVBand="0" w:evenVBand="0" w:oddHBand="0" w:evenHBand="0" w:firstRowFirstColumn="0" w:firstRowLastColumn="0" w:lastRowFirstColumn="0" w:lastRowLastColumn="0"/>
+            <w:tcW w:w="2280" w:type="dxa"/>
+            <w:vMerge/>
+          </w:tcPr>
+          <w:p/>
+        </w:tc>
+        <w:tc>
+          <w:tcPr>
+            <w:tcW w:w="2801" w:type="dxa"/>
+            <w:tcBorders>
+              <w:top w:val="single" w:sz="12" w:space="0" w:color="000000" w:themeColor="text1"/>
+              <w:left w:val="single" w:sz="12" w:space="0" w:color="000000" w:themeColor="text1"/>
+              <w:bottom w:val="single" w:sz="12" w:space="0" w:color="000000" w:themeColor="text1"/>
+              <w:right w:val="single" w:sz="4" w:space="0" w:color="000000" w:themeColor="text1"/>
+            </w:tcBorders>
+            <w:vAlign w:val="center"/>
+          </w:tcPr>
+          <w:p>
+            <w:pPr>
+              <w:cnfStyle w:val="000000100000" w:firstRow="0" w:lastRow="0" w:firstColumn="0" w:lastColumn="0" w:oddVBand="0" w:evenVBand="0" w:oddHBand="1" w:evenHBand="0" w:firstRowFirstColumn="0" w:firstRowLastColumn="0" w:lastRowFirstColumn="0" w:lastRowLastColumn="0"/>
+            </w:pPr>
+            <w:r>
+              <w:t>Implement evaluation of victory conditions</w:t>
+            </w:r>
+          </w:p>
+        </w:tc>
+        <w:tc>
+          <w:tcPr>
+            <w:tcW w:w="1293" w:type="dxa"/>
+            <w:tcBorders>
+              <w:top w:val="single" w:sz="12" w:space="0" w:color="000000" w:themeColor="text1"/>
+              <w:left w:val="single" w:sz="4" w:space="0" w:color="000000" w:themeColor="text1"/>
+              <w:bottom w:val="single" w:sz="12" w:space="0" w:color="000000" w:themeColor="text1"/>
+              <w:right w:val="single" w:sz="4" w:space="0" w:color="000000" w:themeColor="text1"/>
+            </w:tcBorders>
+            <w:vAlign w:val="center"/>
+          </w:tcPr>
+          <w:p>
+            <w:pPr>
+              <w:cnfStyle w:val="000000100000" w:firstRow="0" w:lastRow="0" w:firstColumn="0" w:lastColumn="0" w:oddVBand="0" w:evenVBand="0" w:oddHBand="1" w:evenHBand="0" w:firstRowFirstColumn="0" w:firstRowLastColumn="0" w:lastRowFirstColumn="0" w:lastRowLastColumn="0"/>
+            </w:pPr>
+            <w:r>
+              <w:t>1</w:t>
+            </w:r>
+            <w:r>
+              <w:t>1</w:t>
+            </w:r>
+            <w:r>
+              <w:t>-02-2026</w:t>
+            </w:r>
+          </w:p>
+        </w:tc>
+        <w:tc>
+          <w:tcPr>
+            <w:tcW w:w="1436" w:type="dxa"/>
+            <w:tcBorders>
+              <w:top w:val="single" w:sz="12" w:space="0" w:color="000000" w:themeColor="text1"/>
+              <w:left w:val="single" w:sz="4" w:space="0" w:color="000000" w:themeColor="text1"/>
+              <w:bottom w:val="single" w:sz="12" w:space="0" w:color="000000" w:themeColor="text1"/>
+              <w:right w:val="single" w:sz="4" w:space="0" w:color="000000" w:themeColor="text1"/>
+            </w:tcBorders>
+            <w:vAlign w:val="center"/>
+          </w:tcPr>
+          <w:p>
+            <w:pPr>
+              <w:cnfStyle w:val="000000100000" w:firstRow="0" w:lastRow="0" w:firstColumn="0" w:lastColumn="0" w:oddVBand="0" w:evenVBand="0" w:oddHBand="1" w:evenHBand="0" w:firstRowFirstColumn="0" w:firstRowLastColumn="0" w:lastRowFirstColumn="0" w:lastRowLastColumn="0"/>
+            </w:pPr>
+            <w:r>
+              <w:t>1</w:t>
+            </w:r>
+            <w:r>
+              <w:t>1</w:t>
+            </w:r>
+            <w:r>
+              <w:t>-02-2026</w:t>
+            </w:r>
+          </w:p>
+        </w:tc>
+        <w:tc>
+          <w:tcPr>
+            <w:tcW w:w="1863" w:type="dxa"/>
+            <w:tcBorders>
+              <w:top w:val="single" w:sz="12" w:space="0" w:color="000000" w:themeColor="text1"/>
+              <w:left w:val="single" w:sz="4" w:space="0" w:color="000000" w:themeColor="text1"/>
+              <w:bottom w:val="single" w:sz="12" w:space="0" w:color="000000" w:themeColor="text1"/>
+              <w:right w:val="single" w:sz="12" w:space="0" w:color="000000" w:themeColor="text1"/>
+            </w:tcBorders>
+            <w:vAlign w:val="center"/>
+          </w:tcPr>
+          <w:p>
+            <w:pPr>
+              <w:cnfStyle w:val="000000100000" w:firstRow="0" w:lastRow="0" w:firstColumn="0" w:lastColumn="0" w:oddVBand="0" w:evenVBand="0" w:oddHBand="1" w:evenHBand="0" w:firstRowFirstColumn="0" w:firstRowLastColumn="0" w:lastRowFirstColumn="0" w:lastRowLastColumn="0"/>
+            </w:pPr>
+            <w:r>
+              <w:t>1 Hour</w:t>
+            </w:r>
           </w:p>
         </w:tc>
       </w:tr>
@@ -842,86 +1475,207 @@
         <w:tc>
           <w:tcPr>
             <w:cnfStyle w:val="001000000000" w:firstRow="0" w:lastRow="0" w:firstColumn="1" w:lastColumn="0" w:oddVBand="0" w:evenVBand="0" w:oddHBand="0" w:evenHBand="0" w:firstRowFirstColumn="0" w:firstRowLastColumn="0" w:lastRowFirstColumn="0" w:lastRowLastColumn="0"/>
-            <w:tcW w:w="1704" w:type="dxa"/>
+            <w:tcW w:w="2280" w:type="dxa"/>
             <w:vMerge/>
-            <w:tcMar/>
           </w:tcPr>
           <w:p/>
         </w:tc>
         <w:tc>
           <w:tcPr>
-            <w:cnfStyle w:val="000000000000" w:firstRow="0" w:lastRow="0" w:firstColumn="0" w:lastColumn="0" w:oddVBand="0" w:evenVBand="0" w:oddHBand="0" w:evenHBand="0" w:firstRowFirstColumn="0" w:firstRowLastColumn="0" w:lastRowFirstColumn="0" w:lastRowLastColumn="0"/>
-            <w:tcW w:w="2991" w:type="dxa"/>
+            <w:tcW w:w="2801" w:type="dxa"/>
             <w:tcBorders>
-              <w:top w:val="single" w:color="000000" w:themeColor="text1" w:sz="12"/>
-              <w:left w:val="single" w:color="000000" w:themeColor="text1" w:sz="12"/>
-              <w:bottom w:val="single" w:color="000000" w:themeColor="text1" w:sz="12"/>
-              <w:right w:val="single" w:color="000000" w:themeColor="text1" w:sz="4"/>
+              <w:top w:val="single" w:sz="12" w:space="0" w:color="000000" w:themeColor="text1"/>
+              <w:left w:val="single" w:sz="12" w:space="0" w:color="000000" w:themeColor="text1"/>
+              <w:bottom w:val="single" w:sz="12" w:space="0" w:color="000000" w:themeColor="text1"/>
+              <w:right w:val="single" w:sz="4" w:space="0" w:color="000000" w:themeColor="text1"/>
             </w:tcBorders>
-            <w:tcMar/>
             <w:vAlign w:val="center"/>
           </w:tcPr>
           <w:p>
             <w:pPr>
-              <w:pStyle w:val="Normal"/>
-            </w:pPr>
-          </w:p>
-        </w:tc>
-        <w:tc>
-          <w:tcPr>
-            <w:cnfStyle w:val="000000000000" w:firstRow="0" w:lastRow="0" w:firstColumn="0" w:lastColumn="0" w:oddVBand="0" w:evenVBand="0" w:oddHBand="0" w:evenHBand="0" w:firstRowFirstColumn="0" w:firstRowLastColumn="0" w:lastRowFirstColumn="0" w:lastRowLastColumn="0"/>
-            <w:tcW w:w="1254" w:type="dxa"/>
+              <w:cnfStyle w:val="000000000000" w:firstRow="0" w:lastRow="0" w:firstColumn="0" w:lastColumn="0" w:oddVBand="0" w:evenVBand="0" w:oddHBand="0" w:evenHBand="0" w:firstRowFirstColumn="0" w:firstRowLastColumn="0" w:lastRowFirstColumn="0" w:lastRowLastColumn="0"/>
+            </w:pPr>
+            <w:r>
+              <w:t>Implement menu for the game</w:t>
+            </w:r>
+          </w:p>
+        </w:tc>
+        <w:tc>
+          <w:tcPr>
+            <w:tcW w:w="1293" w:type="dxa"/>
             <w:tcBorders>
-              <w:top w:val="single" w:color="000000" w:themeColor="text1" w:sz="12"/>
-              <w:left w:val="single" w:color="000000" w:themeColor="text1" w:sz="4"/>
-              <w:bottom w:val="single" w:color="000000" w:themeColor="text1" w:sz="12"/>
-              <w:right w:val="single" w:color="000000" w:themeColor="text1" w:sz="4"/>
+              <w:top w:val="single" w:sz="12" w:space="0" w:color="000000" w:themeColor="text1"/>
+              <w:left w:val="single" w:sz="4" w:space="0" w:color="000000" w:themeColor="text1"/>
+              <w:bottom w:val="single" w:sz="12" w:space="0" w:color="000000" w:themeColor="text1"/>
+              <w:right w:val="single" w:sz="4" w:space="0" w:color="000000" w:themeColor="text1"/>
             </w:tcBorders>
-            <w:tcMar/>
             <w:vAlign w:val="center"/>
           </w:tcPr>
           <w:p>
             <w:pPr>
-              <w:pStyle w:val="Normal"/>
-            </w:pPr>
-          </w:p>
-        </w:tc>
-        <w:tc>
-          <w:tcPr>
-            <w:cnfStyle w:val="000000000000" w:firstRow="0" w:lastRow="0" w:firstColumn="0" w:lastColumn="0" w:oddVBand="0" w:evenVBand="0" w:oddHBand="0" w:evenHBand="0" w:firstRowFirstColumn="0" w:firstRowLastColumn="0" w:lastRowFirstColumn="0" w:lastRowLastColumn="0"/>
-            <w:tcW w:w="1731" w:type="dxa"/>
+              <w:cnfStyle w:val="000000000000" w:firstRow="0" w:lastRow="0" w:firstColumn="0" w:lastColumn="0" w:oddVBand="0" w:evenVBand="0" w:oddHBand="0" w:evenHBand="0" w:firstRowFirstColumn="0" w:firstRowLastColumn="0" w:lastRowFirstColumn="0" w:lastRowLastColumn="0"/>
+            </w:pPr>
+            <w:r>
+              <w:t>1</w:t>
+            </w:r>
+            <w:r>
+              <w:t>2</w:t>
+            </w:r>
+            <w:r>
+              <w:t>-02-2026</w:t>
+            </w:r>
+          </w:p>
+        </w:tc>
+        <w:tc>
+          <w:tcPr>
+            <w:tcW w:w="1436" w:type="dxa"/>
             <w:tcBorders>
-              <w:top w:val="single" w:color="000000" w:themeColor="text1" w:sz="12"/>
-              <w:left w:val="single" w:color="000000" w:themeColor="text1" w:sz="4"/>
-              <w:bottom w:val="single" w:color="000000" w:themeColor="text1" w:sz="12"/>
-              <w:right w:val="single" w:color="000000" w:themeColor="text1" w:sz="4"/>
+              <w:top w:val="single" w:sz="12" w:space="0" w:color="000000" w:themeColor="text1"/>
+              <w:left w:val="single" w:sz="4" w:space="0" w:color="000000" w:themeColor="text1"/>
+              <w:bottom w:val="single" w:sz="12" w:space="0" w:color="000000" w:themeColor="text1"/>
+              <w:right w:val="single" w:sz="4" w:space="0" w:color="000000" w:themeColor="text1"/>
             </w:tcBorders>
-            <w:tcMar/>
             <w:vAlign w:val="center"/>
           </w:tcPr>
           <w:p>
             <w:pPr>
-              <w:pStyle w:val="Normal"/>
-            </w:pPr>
-          </w:p>
-        </w:tc>
-        <w:tc>
-          <w:tcPr>
-            <w:cnfStyle w:val="000000000000" w:firstRow="0" w:lastRow="0" w:firstColumn="0" w:lastColumn="0" w:oddVBand="0" w:evenVBand="0" w:oddHBand="0" w:evenHBand="0" w:firstRowFirstColumn="0" w:firstRowLastColumn="0" w:lastRowFirstColumn="0" w:lastRowLastColumn="0"/>
-            <w:tcW w:w="1993" w:type="dxa"/>
+              <w:cnfStyle w:val="000000000000" w:firstRow="0" w:lastRow="0" w:firstColumn="0" w:lastColumn="0" w:oddVBand="0" w:evenVBand="0" w:oddHBand="0" w:evenHBand="0" w:firstRowFirstColumn="0" w:firstRowLastColumn="0" w:lastRowFirstColumn="0" w:lastRowLastColumn="0"/>
+            </w:pPr>
+            <w:r>
+              <w:t>1</w:t>
+            </w:r>
+            <w:r>
+              <w:t>2</w:t>
+            </w:r>
+            <w:r>
+              <w:t>-02-2026</w:t>
+            </w:r>
+          </w:p>
+        </w:tc>
+        <w:tc>
+          <w:tcPr>
+            <w:tcW w:w="1863" w:type="dxa"/>
             <w:tcBorders>
-              <w:top w:val="single" w:color="000000" w:themeColor="text1" w:sz="12"/>
-              <w:left w:val="single" w:color="000000" w:themeColor="text1" w:sz="4"/>
-              <w:bottom w:val="single" w:color="000000" w:themeColor="text1" w:sz="12"/>
-              <w:right w:val="single" w:color="000000" w:themeColor="text1" w:sz="12"/>
+              <w:top w:val="single" w:sz="12" w:space="0" w:color="000000" w:themeColor="text1"/>
+              <w:left w:val="single" w:sz="4" w:space="0" w:color="000000" w:themeColor="text1"/>
+              <w:bottom w:val="single" w:sz="12" w:space="0" w:color="000000" w:themeColor="text1"/>
+              <w:right w:val="single" w:sz="12" w:space="0" w:color="000000" w:themeColor="text1"/>
             </w:tcBorders>
-            <w:tcMar/>
             <w:vAlign w:val="center"/>
           </w:tcPr>
           <w:p>
             <w:pPr>
-              <w:pStyle w:val="Normal"/>
-            </w:pPr>
+              <w:cnfStyle w:val="000000000000" w:firstRow="0" w:lastRow="0" w:firstColumn="0" w:lastColumn="0" w:oddVBand="0" w:evenVBand="0" w:oddHBand="0" w:evenHBand="0" w:firstRowFirstColumn="0" w:firstRowLastColumn="0" w:lastRowFirstColumn="0" w:lastRowLastColumn="0"/>
+            </w:pPr>
+            <w:r>
+              <w:t>1 Hour</w:t>
+            </w:r>
+          </w:p>
+        </w:tc>
+      </w:tr>
+      <w:tr>
+        <w:trPr>
+          <w:cnfStyle w:val="000000100000" w:firstRow="0" w:lastRow="0" w:firstColumn="0" w:lastColumn="0" w:oddVBand="0" w:evenVBand="0" w:oddHBand="1" w:evenHBand="0" w:firstRowFirstColumn="0" w:firstRowLastColumn="0" w:lastRowFirstColumn="0" w:lastRowLastColumn="0"/>
+          <w:trHeight w:val="1233"/>
+        </w:trPr>
+        <w:tc>
+          <w:tcPr>
+            <w:cnfStyle w:val="001000000000" w:firstRow="0" w:lastRow="0" w:firstColumn="1" w:lastColumn="0" w:oddVBand="0" w:evenVBand="0" w:oddHBand="0" w:evenHBand="0" w:firstRowFirstColumn="0" w:firstRowLastColumn="0" w:lastRowFirstColumn="0" w:lastRowLastColumn="0"/>
+            <w:tcW w:w="2280" w:type="dxa"/>
+            <w:vMerge/>
+          </w:tcPr>
+          <w:p/>
+        </w:tc>
+        <w:tc>
+          <w:tcPr>
+            <w:tcW w:w="2801" w:type="dxa"/>
+            <w:tcBorders>
+              <w:top w:val="single" w:sz="12" w:space="0" w:color="000000" w:themeColor="text1"/>
+              <w:left w:val="single" w:sz="12" w:space="0" w:color="000000" w:themeColor="text1"/>
+              <w:bottom w:val="single" w:sz="12" w:space="0" w:color="000000" w:themeColor="text1"/>
+              <w:right w:val="single" w:sz="4" w:space="0" w:color="000000" w:themeColor="text1"/>
+            </w:tcBorders>
+            <w:vAlign w:val="center"/>
+          </w:tcPr>
+          <w:p>
+            <w:pPr>
+              <w:cnfStyle w:val="000000100000" w:firstRow="0" w:lastRow="0" w:firstColumn="0" w:lastColumn="0" w:oddVBand="0" w:evenVBand="0" w:oddHBand="1" w:evenHBand="0" w:firstRowFirstColumn="0" w:firstRowLastColumn="0" w:lastRowFirstColumn="0" w:lastRowLastColumn="0"/>
+            </w:pPr>
+            <w:r>
+              <w:t>Implement a GUI to make use of the game functionality</w:t>
+            </w:r>
+          </w:p>
+        </w:tc>
+        <w:tc>
+          <w:tcPr>
+            <w:tcW w:w="1293" w:type="dxa"/>
+            <w:tcBorders>
+              <w:top w:val="single" w:sz="12" w:space="0" w:color="000000" w:themeColor="text1"/>
+              <w:left w:val="single" w:sz="4" w:space="0" w:color="000000" w:themeColor="text1"/>
+              <w:bottom w:val="single" w:sz="12" w:space="0" w:color="000000" w:themeColor="text1"/>
+              <w:right w:val="single" w:sz="4" w:space="0" w:color="000000" w:themeColor="text1"/>
+            </w:tcBorders>
+            <w:vAlign w:val="center"/>
+          </w:tcPr>
+          <w:p>
+            <w:pPr>
+              <w:cnfStyle w:val="000000100000" w:firstRow="0" w:lastRow="0" w:firstColumn="0" w:lastColumn="0" w:oddVBand="0" w:evenVBand="0" w:oddHBand="1" w:evenHBand="0" w:firstRowFirstColumn="0" w:firstRowLastColumn="0" w:lastRowFirstColumn="0" w:lastRowLastColumn="0"/>
+            </w:pPr>
+            <w:r>
+              <w:t>1</w:t>
+            </w:r>
+            <w:r>
+              <w:t>2</w:t>
+            </w:r>
+            <w:r>
+              <w:t>-02-2026</w:t>
+            </w:r>
+          </w:p>
+        </w:tc>
+        <w:tc>
+          <w:tcPr>
+            <w:tcW w:w="1436" w:type="dxa"/>
+            <w:tcBorders>
+              <w:top w:val="single" w:sz="12" w:space="0" w:color="000000" w:themeColor="text1"/>
+              <w:left w:val="single" w:sz="4" w:space="0" w:color="000000" w:themeColor="text1"/>
+              <w:bottom w:val="single" w:sz="12" w:space="0" w:color="000000" w:themeColor="text1"/>
+              <w:right w:val="single" w:sz="4" w:space="0" w:color="000000" w:themeColor="text1"/>
+            </w:tcBorders>
+            <w:vAlign w:val="center"/>
+          </w:tcPr>
+          <w:p>
+            <w:pPr>
+              <w:cnfStyle w:val="000000100000" w:firstRow="0" w:lastRow="0" w:firstColumn="0" w:lastColumn="0" w:oddVBand="0" w:evenVBand="0" w:oddHBand="1" w:evenHBand="0" w:firstRowFirstColumn="0" w:firstRowLastColumn="0" w:lastRowFirstColumn="0" w:lastRowLastColumn="0"/>
+            </w:pPr>
+            <w:r>
+              <w:t>1</w:t>
+            </w:r>
+            <w:r>
+              <w:t>2</w:t>
+            </w:r>
+            <w:r>
+              <w:t>-02-2026</w:t>
+            </w:r>
+          </w:p>
+        </w:tc>
+        <w:tc>
+          <w:tcPr>
+            <w:tcW w:w="1863" w:type="dxa"/>
+            <w:tcBorders>
+              <w:top w:val="single" w:sz="12" w:space="0" w:color="000000" w:themeColor="text1"/>
+              <w:left w:val="single" w:sz="4" w:space="0" w:color="000000" w:themeColor="text1"/>
+              <w:bottom w:val="single" w:sz="12" w:space="0" w:color="000000" w:themeColor="text1"/>
+              <w:right w:val="single" w:sz="12" w:space="0" w:color="000000" w:themeColor="text1"/>
+            </w:tcBorders>
+            <w:vAlign w:val="center"/>
+          </w:tcPr>
+          <w:p>
+            <w:pPr>
+              <w:cnfStyle w:val="000000100000" w:firstRow="0" w:lastRow="0" w:firstColumn="0" w:lastColumn="0" w:oddVBand="0" w:evenVBand="0" w:oddHBand="1" w:evenHBand="0" w:firstRowFirstColumn="0" w:firstRowLastColumn="0" w:lastRowFirstColumn="0" w:lastRowLastColumn="0"/>
+            </w:pPr>
+            <w:r>
+              <w:t>3 Hours</w:t>
+            </w:r>
           </w:p>
         </w:tc>
       </w:tr>
@@ -932,536 +1686,101 @@
         <w:tc>
           <w:tcPr>
             <w:cnfStyle w:val="001000000000" w:firstRow="0" w:lastRow="0" w:firstColumn="1" w:lastColumn="0" w:oddVBand="0" w:evenVBand="0" w:oddHBand="0" w:evenHBand="0" w:firstRowFirstColumn="0" w:firstRowLastColumn="0" w:lastRowFirstColumn="0" w:lastRowLastColumn="0"/>
-            <w:tcW w:w="1704" w:type="dxa"/>
+            <w:tcW w:w="2280" w:type="dxa"/>
             <w:vMerge/>
-            <w:tcMar/>
           </w:tcPr>
           <w:p/>
         </w:tc>
         <w:tc>
           <w:tcPr>
-            <w:cnfStyle w:val="000000000000" w:firstRow="0" w:lastRow="0" w:firstColumn="0" w:lastColumn="0" w:oddVBand="0" w:evenVBand="0" w:oddHBand="0" w:evenHBand="0" w:firstRowFirstColumn="0" w:firstRowLastColumn="0" w:lastRowFirstColumn="0" w:lastRowLastColumn="0"/>
-            <w:tcW w:w="2991" w:type="dxa"/>
+            <w:tcW w:w="2801" w:type="dxa"/>
             <w:tcBorders>
-              <w:top w:val="single" w:color="000000" w:themeColor="text1" w:sz="12"/>
-              <w:left w:val="single" w:color="000000" w:themeColor="text1" w:sz="12"/>
-              <w:bottom w:val="single" w:color="000000" w:themeColor="text1" w:sz="12"/>
-              <w:right w:val="single" w:color="000000" w:themeColor="text1" w:sz="4"/>
+              <w:top w:val="single" w:sz="12" w:space="0" w:color="000000" w:themeColor="text1"/>
+              <w:left w:val="single" w:sz="12" w:space="0" w:color="000000" w:themeColor="text1"/>
+              <w:bottom w:val="single" w:sz="12" w:space="0" w:color="000000" w:themeColor="text1"/>
+              <w:right w:val="single" w:sz="4" w:space="0" w:color="000000" w:themeColor="text1"/>
             </w:tcBorders>
-            <w:tcMar/>
             <w:vAlign w:val="center"/>
           </w:tcPr>
           <w:p>
             <w:pPr>
-              <w:pStyle w:val="Normal"/>
-            </w:pPr>
-          </w:p>
-        </w:tc>
-        <w:tc>
-          <w:tcPr>
-            <w:cnfStyle w:val="000000000000" w:firstRow="0" w:lastRow="0" w:firstColumn="0" w:lastColumn="0" w:oddVBand="0" w:evenVBand="0" w:oddHBand="0" w:evenHBand="0" w:firstRowFirstColumn="0" w:firstRowLastColumn="0" w:lastRowFirstColumn="0" w:lastRowLastColumn="0"/>
-            <w:tcW w:w="1254" w:type="dxa"/>
+              <w:cnfStyle w:val="000000000000" w:firstRow="0" w:lastRow="0" w:firstColumn="0" w:lastColumn="0" w:oddVBand="0" w:evenVBand="0" w:oddHBand="0" w:evenHBand="0" w:firstRowFirstColumn="0" w:firstRowLastColumn="0" w:lastRowFirstColumn="0" w:lastRowLastColumn="0"/>
+            </w:pPr>
+            <w:r>
+              <w:t>Ensure all documentation is correct</w:t>
+            </w:r>
+          </w:p>
+        </w:tc>
+        <w:tc>
+          <w:tcPr>
+            <w:tcW w:w="1293" w:type="dxa"/>
             <w:tcBorders>
-              <w:top w:val="single" w:color="000000" w:themeColor="text1" w:sz="12"/>
-              <w:left w:val="single" w:color="000000" w:themeColor="text1" w:sz="4"/>
-              <w:bottom w:val="single" w:color="000000" w:themeColor="text1" w:sz="12"/>
-              <w:right w:val="single" w:color="000000" w:themeColor="text1" w:sz="4"/>
+              <w:top w:val="single" w:sz="12" w:space="0" w:color="000000" w:themeColor="text1"/>
+              <w:left w:val="single" w:sz="4" w:space="0" w:color="000000" w:themeColor="text1"/>
+              <w:bottom w:val="single" w:sz="12" w:space="0" w:color="000000" w:themeColor="text1"/>
+              <w:right w:val="single" w:sz="4" w:space="0" w:color="000000" w:themeColor="text1"/>
             </w:tcBorders>
-            <w:tcMar/>
             <w:vAlign w:val="center"/>
           </w:tcPr>
           <w:p>
             <w:pPr>
-              <w:pStyle w:val="Normal"/>
-            </w:pPr>
-          </w:p>
-        </w:tc>
-        <w:tc>
-          <w:tcPr>
-            <w:cnfStyle w:val="000000000000" w:firstRow="0" w:lastRow="0" w:firstColumn="0" w:lastColumn="0" w:oddVBand="0" w:evenVBand="0" w:oddHBand="0" w:evenHBand="0" w:firstRowFirstColumn="0" w:firstRowLastColumn="0" w:lastRowFirstColumn="0" w:lastRowLastColumn="0"/>
-            <w:tcW w:w="1731" w:type="dxa"/>
+              <w:cnfStyle w:val="000000000000" w:firstRow="0" w:lastRow="0" w:firstColumn="0" w:lastColumn="0" w:oddVBand="0" w:evenVBand="0" w:oddHBand="0" w:evenHBand="0" w:firstRowFirstColumn="0" w:firstRowLastColumn="0" w:lastRowFirstColumn="0" w:lastRowLastColumn="0"/>
+            </w:pPr>
+            <w:r>
+              <w:t>1</w:t>
+            </w:r>
+            <w:r>
+              <w:t>3</w:t>
+            </w:r>
+            <w:r>
+              <w:t>-02-2026</w:t>
+            </w:r>
+          </w:p>
+        </w:tc>
+        <w:tc>
+          <w:tcPr>
+            <w:tcW w:w="1436" w:type="dxa"/>
             <w:tcBorders>
-              <w:top w:val="single" w:color="000000" w:themeColor="text1" w:sz="12"/>
-              <w:left w:val="single" w:color="000000" w:themeColor="text1" w:sz="4"/>
-              <w:bottom w:val="single" w:color="000000" w:themeColor="text1" w:sz="12"/>
-              <w:right w:val="single" w:color="000000" w:themeColor="text1" w:sz="4"/>
+              <w:top w:val="single" w:sz="12" w:space="0" w:color="000000" w:themeColor="text1"/>
+              <w:left w:val="single" w:sz="4" w:space="0" w:color="000000" w:themeColor="text1"/>
+              <w:bottom w:val="single" w:sz="12" w:space="0" w:color="000000" w:themeColor="text1"/>
+              <w:right w:val="single" w:sz="4" w:space="0" w:color="000000" w:themeColor="text1"/>
             </w:tcBorders>
-            <w:tcMar/>
             <w:vAlign w:val="center"/>
           </w:tcPr>
           <w:p>
             <w:pPr>
-              <w:pStyle w:val="Normal"/>
-            </w:pPr>
-          </w:p>
-        </w:tc>
-        <w:tc>
-          <w:tcPr>
-            <w:cnfStyle w:val="000000000000" w:firstRow="0" w:lastRow="0" w:firstColumn="0" w:lastColumn="0" w:oddVBand="0" w:evenVBand="0" w:oddHBand="0" w:evenHBand="0" w:firstRowFirstColumn="0" w:firstRowLastColumn="0" w:lastRowFirstColumn="0" w:lastRowLastColumn="0"/>
-            <w:tcW w:w="1993" w:type="dxa"/>
+              <w:cnfStyle w:val="000000000000" w:firstRow="0" w:lastRow="0" w:firstColumn="0" w:lastColumn="0" w:oddVBand="0" w:evenVBand="0" w:oddHBand="0" w:evenHBand="0" w:firstRowFirstColumn="0" w:firstRowLastColumn="0" w:lastRowFirstColumn="0" w:lastRowLastColumn="0"/>
+            </w:pPr>
+            <w:r>
+              <w:t>1</w:t>
+            </w:r>
+            <w:r>
+              <w:t>3</w:t>
+            </w:r>
+            <w:r>
+              <w:t>-02-2026</w:t>
+            </w:r>
+          </w:p>
+        </w:tc>
+        <w:tc>
+          <w:tcPr>
+            <w:tcW w:w="1863" w:type="dxa"/>
             <w:tcBorders>
-              <w:top w:val="single" w:color="000000" w:themeColor="text1" w:sz="12"/>
-              <w:left w:val="single" w:color="000000" w:themeColor="text1" w:sz="4"/>
-              <w:bottom w:val="single" w:color="000000" w:themeColor="text1" w:sz="12"/>
-              <w:right w:val="single" w:color="000000" w:themeColor="text1" w:sz="12"/>
+              <w:top w:val="single" w:sz="12" w:space="0" w:color="000000" w:themeColor="text1"/>
+              <w:left w:val="single" w:sz="4" w:space="0" w:color="000000" w:themeColor="text1"/>
+              <w:bottom w:val="single" w:sz="12" w:space="0" w:color="000000" w:themeColor="text1"/>
+              <w:right w:val="single" w:sz="12" w:space="0" w:color="000000" w:themeColor="text1"/>
             </w:tcBorders>
-            <w:tcMar/>
             <w:vAlign w:val="center"/>
           </w:tcPr>
           <w:p>
             <w:pPr>
-              <w:pStyle w:val="Normal"/>
-            </w:pPr>
-          </w:p>
-        </w:tc>
-      </w:tr>
-      <w:tr>
-        <w:trPr>
-          <w:trHeight w:val="1233"/>
-        </w:trPr>
-        <w:tc>
-          <w:tcPr>
-            <w:cnfStyle w:val="001000000000" w:firstRow="0" w:lastRow="0" w:firstColumn="1" w:lastColumn="0" w:oddVBand="0" w:evenVBand="0" w:oddHBand="0" w:evenHBand="0" w:firstRowFirstColumn="0" w:firstRowLastColumn="0" w:lastRowFirstColumn="0" w:lastRowLastColumn="0"/>
-            <w:tcW w:w="1704" w:type="dxa"/>
-            <w:vMerge/>
-            <w:tcMar/>
-          </w:tcPr>
-          <w:p/>
-        </w:tc>
-        <w:tc>
-          <w:tcPr>
-            <w:cnfStyle w:val="000000000000" w:firstRow="0" w:lastRow="0" w:firstColumn="0" w:lastColumn="0" w:oddVBand="0" w:evenVBand="0" w:oddHBand="0" w:evenHBand="0" w:firstRowFirstColumn="0" w:firstRowLastColumn="0" w:lastRowFirstColumn="0" w:lastRowLastColumn="0"/>
-            <w:tcW w:w="2991" w:type="dxa"/>
-            <w:tcBorders>
-              <w:top w:val="single" w:color="000000" w:themeColor="text1" w:sz="12"/>
-              <w:left w:val="single" w:color="000000" w:themeColor="text1" w:sz="12"/>
-              <w:bottom w:val="single" w:color="000000" w:themeColor="text1" w:sz="12"/>
-              <w:right w:val="single" w:color="000000" w:themeColor="text1" w:sz="4"/>
-            </w:tcBorders>
-            <w:tcMar/>
-            <w:vAlign w:val="center"/>
-          </w:tcPr>
-          <w:p>
-            <w:pPr>
-              <w:pStyle w:val="Normal"/>
-            </w:pPr>
-          </w:p>
-        </w:tc>
-        <w:tc>
-          <w:tcPr>
-            <w:cnfStyle w:val="000000000000" w:firstRow="0" w:lastRow="0" w:firstColumn="0" w:lastColumn="0" w:oddVBand="0" w:evenVBand="0" w:oddHBand="0" w:evenHBand="0" w:firstRowFirstColumn="0" w:firstRowLastColumn="0" w:lastRowFirstColumn="0" w:lastRowLastColumn="0"/>
-            <w:tcW w:w="1254" w:type="dxa"/>
-            <w:tcBorders>
-              <w:top w:val="single" w:color="000000" w:themeColor="text1" w:sz="12"/>
-              <w:left w:val="single" w:color="000000" w:themeColor="text1" w:sz="4"/>
-              <w:bottom w:val="single" w:color="000000" w:themeColor="text1" w:sz="12"/>
-              <w:right w:val="single" w:color="000000" w:themeColor="text1" w:sz="4"/>
-            </w:tcBorders>
-            <w:tcMar/>
-            <w:vAlign w:val="center"/>
-          </w:tcPr>
-          <w:p>
-            <w:pPr>
-              <w:pStyle w:val="Normal"/>
-            </w:pPr>
-          </w:p>
-        </w:tc>
-        <w:tc>
-          <w:tcPr>
-            <w:cnfStyle w:val="000000000000" w:firstRow="0" w:lastRow="0" w:firstColumn="0" w:lastColumn="0" w:oddVBand="0" w:evenVBand="0" w:oddHBand="0" w:evenHBand="0" w:firstRowFirstColumn="0" w:firstRowLastColumn="0" w:lastRowFirstColumn="0" w:lastRowLastColumn="0"/>
-            <w:tcW w:w="1731" w:type="dxa"/>
-            <w:tcBorders>
-              <w:top w:val="single" w:color="000000" w:themeColor="text1" w:sz="12"/>
-              <w:left w:val="single" w:color="000000" w:themeColor="text1" w:sz="4"/>
-              <w:bottom w:val="single" w:color="000000" w:themeColor="text1" w:sz="12"/>
-              <w:right w:val="single" w:color="000000" w:themeColor="text1" w:sz="4"/>
-            </w:tcBorders>
-            <w:tcMar/>
-            <w:vAlign w:val="center"/>
-          </w:tcPr>
-          <w:p>
-            <w:pPr>
-              <w:pStyle w:val="Normal"/>
-            </w:pPr>
-          </w:p>
-        </w:tc>
-        <w:tc>
-          <w:tcPr>
-            <w:cnfStyle w:val="000000000000" w:firstRow="0" w:lastRow="0" w:firstColumn="0" w:lastColumn="0" w:oddVBand="0" w:evenVBand="0" w:oddHBand="0" w:evenHBand="0" w:firstRowFirstColumn="0" w:firstRowLastColumn="0" w:lastRowFirstColumn="0" w:lastRowLastColumn="0"/>
-            <w:tcW w:w="1993" w:type="dxa"/>
-            <w:tcBorders>
-              <w:top w:val="single" w:color="000000" w:themeColor="text1" w:sz="12"/>
-              <w:left w:val="single" w:color="000000" w:themeColor="text1" w:sz="4"/>
-              <w:bottom w:val="single" w:color="000000" w:themeColor="text1" w:sz="12"/>
-              <w:right w:val="single" w:color="000000" w:themeColor="text1" w:sz="12"/>
-            </w:tcBorders>
-            <w:tcMar/>
-            <w:vAlign w:val="center"/>
-          </w:tcPr>
-          <w:p>
-            <w:pPr>
-              <w:pStyle w:val="Normal"/>
-            </w:pPr>
-          </w:p>
-        </w:tc>
-      </w:tr>
-      <w:tr>
-        <w:trPr>
-          <w:trHeight w:val="1233"/>
-        </w:trPr>
-        <w:tc>
-          <w:tcPr>
-            <w:cnfStyle w:val="001000000000" w:firstRow="0" w:lastRow="0" w:firstColumn="1" w:lastColumn="0" w:oddVBand="0" w:evenVBand="0" w:oddHBand="0" w:evenHBand="0" w:firstRowFirstColumn="0" w:firstRowLastColumn="0" w:lastRowFirstColumn="0" w:lastRowLastColumn="0"/>
-            <w:tcW w:w="1704" w:type="dxa"/>
-            <w:vMerge/>
-            <w:tcMar/>
-          </w:tcPr>
-          <w:p/>
-        </w:tc>
-        <w:tc>
-          <w:tcPr>
-            <w:cnfStyle w:val="000000000000" w:firstRow="0" w:lastRow="0" w:firstColumn="0" w:lastColumn="0" w:oddVBand="0" w:evenVBand="0" w:oddHBand="0" w:evenHBand="0" w:firstRowFirstColumn="0" w:firstRowLastColumn="0" w:lastRowFirstColumn="0" w:lastRowLastColumn="0"/>
-            <w:tcW w:w="2991" w:type="dxa"/>
-            <w:tcBorders>
-              <w:top w:val="single" w:color="000000" w:themeColor="text1" w:sz="12"/>
-              <w:left w:val="single" w:color="000000" w:themeColor="text1" w:sz="12"/>
-              <w:bottom w:val="single" w:color="000000" w:themeColor="text1" w:sz="12"/>
-              <w:right w:val="single" w:color="000000" w:themeColor="text1" w:sz="4"/>
-            </w:tcBorders>
-            <w:tcMar/>
-            <w:vAlign w:val="center"/>
-          </w:tcPr>
-          <w:p>
-            <w:pPr>
-              <w:pStyle w:val="Normal"/>
-            </w:pPr>
-          </w:p>
-        </w:tc>
-        <w:tc>
-          <w:tcPr>
-            <w:cnfStyle w:val="000000000000" w:firstRow="0" w:lastRow="0" w:firstColumn="0" w:lastColumn="0" w:oddVBand="0" w:evenVBand="0" w:oddHBand="0" w:evenHBand="0" w:firstRowFirstColumn="0" w:firstRowLastColumn="0" w:lastRowFirstColumn="0" w:lastRowLastColumn="0"/>
-            <w:tcW w:w="1254" w:type="dxa"/>
-            <w:tcBorders>
-              <w:top w:val="single" w:color="000000" w:themeColor="text1" w:sz="12"/>
-              <w:left w:val="single" w:color="000000" w:themeColor="text1" w:sz="4"/>
-              <w:bottom w:val="single" w:color="000000" w:themeColor="text1" w:sz="12"/>
-              <w:right w:val="single" w:color="000000" w:themeColor="text1" w:sz="4"/>
-            </w:tcBorders>
-            <w:tcMar/>
-            <w:vAlign w:val="center"/>
-          </w:tcPr>
-          <w:p>
-            <w:pPr>
-              <w:pStyle w:val="Normal"/>
-            </w:pPr>
-          </w:p>
-        </w:tc>
-        <w:tc>
-          <w:tcPr>
-            <w:cnfStyle w:val="000000000000" w:firstRow="0" w:lastRow="0" w:firstColumn="0" w:lastColumn="0" w:oddVBand="0" w:evenVBand="0" w:oddHBand="0" w:evenHBand="0" w:firstRowFirstColumn="0" w:firstRowLastColumn="0" w:lastRowFirstColumn="0" w:lastRowLastColumn="0"/>
-            <w:tcW w:w="1731" w:type="dxa"/>
-            <w:tcBorders>
-              <w:top w:val="single" w:color="000000" w:themeColor="text1" w:sz="12"/>
-              <w:left w:val="single" w:color="000000" w:themeColor="text1" w:sz="4"/>
-              <w:bottom w:val="single" w:color="000000" w:themeColor="text1" w:sz="12"/>
-              <w:right w:val="single" w:color="000000" w:themeColor="text1" w:sz="4"/>
-            </w:tcBorders>
-            <w:tcMar/>
-            <w:vAlign w:val="center"/>
-          </w:tcPr>
-          <w:p>
-            <w:pPr>
-              <w:pStyle w:val="Normal"/>
-            </w:pPr>
-          </w:p>
-        </w:tc>
-        <w:tc>
-          <w:tcPr>
-            <w:cnfStyle w:val="000000000000" w:firstRow="0" w:lastRow="0" w:firstColumn="0" w:lastColumn="0" w:oddVBand="0" w:evenVBand="0" w:oddHBand="0" w:evenHBand="0" w:firstRowFirstColumn="0" w:firstRowLastColumn="0" w:lastRowFirstColumn="0" w:lastRowLastColumn="0"/>
-            <w:tcW w:w="1993" w:type="dxa"/>
-            <w:tcBorders>
-              <w:top w:val="single" w:color="000000" w:themeColor="text1" w:sz="12"/>
-              <w:left w:val="single" w:color="000000" w:themeColor="text1" w:sz="4"/>
-              <w:bottom w:val="single" w:color="000000" w:themeColor="text1" w:sz="12"/>
-              <w:right w:val="single" w:color="000000" w:themeColor="text1" w:sz="12"/>
-            </w:tcBorders>
-            <w:tcMar/>
-            <w:vAlign w:val="center"/>
-          </w:tcPr>
-          <w:p>
-            <w:pPr>
-              <w:pStyle w:val="Normal"/>
-            </w:pPr>
-          </w:p>
-        </w:tc>
-      </w:tr>
-      <w:tr>
-        <w:trPr>
-          <w:trHeight w:val="1233"/>
-        </w:trPr>
-        <w:tc>
-          <w:tcPr>
-            <w:cnfStyle w:val="001000000000" w:firstRow="0" w:lastRow="0" w:firstColumn="1" w:lastColumn="0" w:oddVBand="0" w:evenVBand="0" w:oddHBand="0" w:evenHBand="0" w:firstRowFirstColumn="0" w:firstRowLastColumn="0" w:lastRowFirstColumn="0" w:lastRowLastColumn="0"/>
-            <w:tcW w:w="1704" w:type="dxa"/>
-            <w:vMerge/>
-            <w:tcMar/>
-          </w:tcPr>
-          <w:p/>
-        </w:tc>
-        <w:tc>
-          <w:tcPr>
-            <w:cnfStyle w:val="000000000000" w:firstRow="0" w:lastRow="0" w:firstColumn="0" w:lastColumn="0" w:oddVBand="0" w:evenVBand="0" w:oddHBand="0" w:evenHBand="0" w:firstRowFirstColumn="0" w:firstRowLastColumn="0" w:lastRowFirstColumn="0" w:lastRowLastColumn="0"/>
-            <w:tcW w:w="2991" w:type="dxa"/>
-            <w:tcBorders>
-              <w:top w:val="single" w:color="000000" w:themeColor="text1" w:sz="12"/>
-              <w:left w:val="single" w:color="000000" w:themeColor="text1" w:sz="12"/>
-              <w:bottom w:val="single" w:color="000000" w:themeColor="text1" w:sz="12"/>
-              <w:right w:val="single" w:color="000000" w:themeColor="text1" w:sz="4"/>
-            </w:tcBorders>
-            <w:tcMar/>
-            <w:vAlign w:val="center"/>
-          </w:tcPr>
-          <w:p>
-            <w:pPr>
-              <w:pStyle w:val="Normal"/>
-            </w:pPr>
-          </w:p>
-        </w:tc>
-        <w:tc>
-          <w:tcPr>
-            <w:cnfStyle w:val="000000000000" w:firstRow="0" w:lastRow="0" w:firstColumn="0" w:lastColumn="0" w:oddVBand="0" w:evenVBand="0" w:oddHBand="0" w:evenHBand="0" w:firstRowFirstColumn="0" w:firstRowLastColumn="0" w:lastRowFirstColumn="0" w:lastRowLastColumn="0"/>
-            <w:tcW w:w="1254" w:type="dxa"/>
-            <w:tcBorders>
-              <w:top w:val="single" w:color="000000" w:themeColor="text1" w:sz="12"/>
-              <w:left w:val="single" w:color="000000" w:themeColor="text1" w:sz="4"/>
-              <w:bottom w:val="single" w:color="000000" w:themeColor="text1" w:sz="12"/>
-              <w:right w:val="single" w:color="000000" w:themeColor="text1" w:sz="4"/>
-            </w:tcBorders>
-            <w:tcMar/>
-            <w:vAlign w:val="center"/>
-          </w:tcPr>
-          <w:p>
-            <w:pPr>
-              <w:pStyle w:val="Normal"/>
-            </w:pPr>
-          </w:p>
-        </w:tc>
-        <w:tc>
-          <w:tcPr>
-            <w:cnfStyle w:val="000000000000" w:firstRow="0" w:lastRow="0" w:firstColumn="0" w:lastColumn="0" w:oddVBand="0" w:evenVBand="0" w:oddHBand="0" w:evenHBand="0" w:firstRowFirstColumn="0" w:firstRowLastColumn="0" w:lastRowFirstColumn="0" w:lastRowLastColumn="0"/>
-            <w:tcW w:w="1731" w:type="dxa"/>
-            <w:tcBorders>
-              <w:top w:val="single" w:color="000000" w:themeColor="text1" w:sz="12"/>
-              <w:left w:val="single" w:color="000000" w:themeColor="text1" w:sz="4"/>
-              <w:bottom w:val="single" w:color="000000" w:themeColor="text1" w:sz="12"/>
-              <w:right w:val="single" w:color="000000" w:themeColor="text1" w:sz="4"/>
-            </w:tcBorders>
-            <w:tcMar/>
-            <w:vAlign w:val="center"/>
-          </w:tcPr>
-          <w:p>
-            <w:pPr>
-              <w:pStyle w:val="Normal"/>
-            </w:pPr>
-          </w:p>
-        </w:tc>
-        <w:tc>
-          <w:tcPr>
-            <w:cnfStyle w:val="000000000000" w:firstRow="0" w:lastRow="0" w:firstColumn="0" w:lastColumn="0" w:oddVBand="0" w:evenVBand="0" w:oddHBand="0" w:evenHBand="0" w:firstRowFirstColumn="0" w:firstRowLastColumn="0" w:lastRowFirstColumn="0" w:lastRowLastColumn="0"/>
-            <w:tcW w:w="1993" w:type="dxa"/>
-            <w:tcBorders>
-              <w:top w:val="single" w:color="000000" w:themeColor="text1" w:sz="12"/>
-              <w:left w:val="single" w:color="000000" w:themeColor="text1" w:sz="4"/>
-              <w:bottom w:val="single" w:color="000000" w:themeColor="text1" w:sz="12"/>
-              <w:right w:val="single" w:color="000000" w:themeColor="text1" w:sz="12"/>
-            </w:tcBorders>
-            <w:tcMar/>
-            <w:vAlign w:val="center"/>
-          </w:tcPr>
-          <w:p>
-            <w:pPr>
-              <w:pStyle w:val="Normal"/>
-            </w:pPr>
-          </w:p>
-        </w:tc>
-      </w:tr>
-      <w:tr>
-        <w:trPr>
-          <w:trHeight w:val="1233"/>
-        </w:trPr>
-        <w:tc>
-          <w:tcPr>
-            <w:cnfStyle w:val="001000000000" w:firstRow="0" w:lastRow="0" w:firstColumn="1" w:lastColumn="0" w:oddVBand="0" w:evenVBand="0" w:oddHBand="0" w:evenHBand="0" w:firstRowFirstColumn="0" w:firstRowLastColumn="0" w:lastRowFirstColumn="0" w:lastRowLastColumn="0"/>
-            <w:tcW w:w="1704" w:type="dxa"/>
-            <w:vMerge/>
-            <w:tcMar/>
-          </w:tcPr>
-          <w:p/>
-        </w:tc>
-        <w:tc>
-          <w:tcPr>
-            <w:cnfStyle w:val="000000000000" w:firstRow="0" w:lastRow="0" w:firstColumn="0" w:lastColumn="0" w:oddVBand="0" w:evenVBand="0" w:oddHBand="0" w:evenHBand="0" w:firstRowFirstColumn="0" w:firstRowLastColumn="0" w:lastRowFirstColumn="0" w:lastRowLastColumn="0"/>
-            <w:tcW w:w="2991" w:type="dxa"/>
-            <w:tcBorders>
-              <w:top w:val="single" w:color="000000" w:themeColor="text1" w:sz="12"/>
-              <w:left w:val="single" w:color="000000" w:themeColor="text1" w:sz="12"/>
-              <w:bottom w:val="single" w:color="000000" w:themeColor="text1" w:sz="12"/>
-              <w:right w:val="single" w:color="000000" w:themeColor="text1" w:sz="4"/>
-            </w:tcBorders>
-            <w:tcMar/>
-            <w:vAlign w:val="center"/>
-          </w:tcPr>
-          <w:p>
-            <w:pPr>
-              <w:pStyle w:val="Normal"/>
-            </w:pPr>
-          </w:p>
-        </w:tc>
-        <w:tc>
-          <w:tcPr>
-            <w:cnfStyle w:val="000000000000" w:firstRow="0" w:lastRow="0" w:firstColumn="0" w:lastColumn="0" w:oddVBand="0" w:evenVBand="0" w:oddHBand="0" w:evenHBand="0" w:firstRowFirstColumn="0" w:firstRowLastColumn="0" w:lastRowFirstColumn="0" w:lastRowLastColumn="0"/>
-            <w:tcW w:w="1254" w:type="dxa"/>
-            <w:tcBorders>
-              <w:top w:val="single" w:color="000000" w:themeColor="text1" w:sz="12"/>
-              <w:left w:val="single" w:color="000000" w:themeColor="text1" w:sz="4"/>
-              <w:bottom w:val="single" w:color="000000" w:themeColor="text1" w:sz="12"/>
-              <w:right w:val="single" w:color="000000" w:themeColor="text1" w:sz="4"/>
-            </w:tcBorders>
-            <w:tcMar/>
-            <w:vAlign w:val="center"/>
-          </w:tcPr>
-          <w:p>
-            <w:pPr>
-              <w:pStyle w:val="Normal"/>
-            </w:pPr>
-          </w:p>
-        </w:tc>
-        <w:tc>
-          <w:tcPr>
-            <w:cnfStyle w:val="000000000000" w:firstRow="0" w:lastRow="0" w:firstColumn="0" w:lastColumn="0" w:oddVBand="0" w:evenVBand="0" w:oddHBand="0" w:evenHBand="0" w:firstRowFirstColumn="0" w:firstRowLastColumn="0" w:lastRowFirstColumn="0" w:lastRowLastColumn="0"/>
-            <w:tcW w:w="1731" w:type="dxa"/>
-            <w:tcBorders>
-              <w:top w:val="single" w:color="000000" w:themeColor="text1" w:sz="12"/>
-              <w:left w:val="single" w:color="000000" w:themeColor="text1" w:sz="4"/>
-              <w:bottom w:val="single" w:color="000000" w:themeColor="text1" w:sz="12"/>
-              <w:right w:val="single" w:color="000000" w:themeColor="text1" w:sz="4"/>
-            </w:tcBorders>
-            <w:tcMar/>
-            <w:vAlign w:val="center"/>
-          </w:tcPr>
-          <w:p>
-            <w:pPr>
-              <w:pStyle w:val="Normal"/>
-            </w:pPr>
-          </w:p>
-        </w:tc>
-        <w:tc>
-          <w:tcPr>
-            <w:cnfStyle w:val="000000000000" w:firstRow="0" w:lastRow="0" w:firstColumn="0" w:lastColumn="0" w:oddVBand="0" w:evenVBand="0" w:oddHBand="0" w:evenHBand="0" w:firstRowFirstColumn="0" w:firstRowLastColumn="0" w:lastRowFirstColumn="0" w:lastRowLastColumn="0"/>
-            <w:tcW w:w="1993" w:type="dxa"/>
-            <w:tcBorders>
-              <w:top w:val="single" w:color="000000" w:themeColor="text1" w:sz="12"/>
-              <w:left w:val="single" w:color="000000" w:themeColor="text1" w:sz="4"/>
-              <w:bottom w:val="single" w:color="000000" w:themeColor="text1" w:sz="12"/>
-              <w:right w:val="single" w:color="000000" w:themeColor="text1" w:sz="12"/>
-            </w:tcBorders>
-            <w:tcMar/>
-            <w:vAlign w:val="center"/>
-          </w:tcPr>
-          <w:p>
-            <w:pPr>
-              <w:pStyle w:val="Normal"/>
-            </w:pPr>
-          </w:p>
-        </w:tc>
-      </w:tr>
-      <w:tr>
-        <w:trPr>
-          <w:trHeight w:val="1233"/>
-        </w:trPr>
-        <w:tc>
-          <w:tcPr>
-            <w:cnfStyle w:val="001000000000" w:firstRow="0" w:lastRow="0" w:firstColumn="1" w:lastColumn="0" w:oddVBand="0" w:evenVBand="0" w:oddHBand="0" w:evenHBand="0" w:firstRowFirstColumn="0" w:firstRowLastColumn="0" w:lastRowFirstColumn="0" w:lastRowLastColumn="0"/>
-            <w:tcW w:w="1704" w:type="dxa"/>
-            <w:vMerge/>
-            <w:tcMar/>
-          </w:tcPr>
-          <w:p/>
-        </w:tc>
-        <w:tc>
-          <w:tcPr>
-            <w:cnfStyle w:val="000000000000" w:firstRow="0" w:lastRow="0" w:firstColumn="0" w:lastColumn="0" w:oddVBand="0" w:evenVBand="0" w:oddHBand="0" w:evenHBand="0" w:firstRowFirstColumn="0" w:firstRowLastColumn="0" w:lastRowFirstColumn="0" w:lastRowLastColumn="0"/>
-            <w:tcW w:w="2991" w:type="dxa"/>
-            <w:tcBorders>
-              <w:top w:val="single" w:color="000000" w:themeColor="text1" w:sz="12"/>
-              <w:left w:val="single" w:color="000000" w:themeColor="text1" w:sz="12"/>
-              <w:bottom w:val="single" w:color="000000" w:themeColor="text1" w:sz="12"/>
-              <w:right w:val="single" w:color="000000" w:themeColor="text1" w:sz="4"/>
-            </w:tcBorders>
-            <w:tcMar/>
-            <w:vAlign w:val="center"/>
-          </w:tcPr>
-          <w:p>
-            <w:pPr>
-              <w:pStyle w:val="Normal"/>
-            </w:pPr>
-          </w:p>
-        </w:tc>
-        <w:tc>
-          <w:tcPr>
-            <w:cnfStyle w:val="000000000000" w:firstRow="0" w:lastRow="0" w:firstColumn="0" w:lastColumn="0" w:oddVBand="0" w:evenVBand="0" w:oddHBand="0" w:evenHBand="0" w:firstRowFirstColumn="0" w:firstRowLastColumn="0" w:lastRowFirstColumn="0" w:lastRowLastColumn="0"/>
-            <w:tcW w:w="1254" w:type="dxa"/>
-            <w:tcBorders>
-              <w:top w:val="single" w:color="000000" w:themeColor="text1" w:sz="12"/>
-              <w:left w:val="single" w:color="000000" w:themeColor="text1" w:sz="4"/>
-              <w:bottom w:val="single" w:color="000000" w:themeColor="text1" w:sz="12"/>
-              <w:right w:val="single" w:color="000000" w:themeColor="text1" w:sz="4"/>
-            </w:tcBorders>
-            <w:tcMar/>
-            <w:vAlign w:val="center"/>
-          </w:tcPr>
-          <w:p>
-            <w:pPr>
-              <w:pStyle w:val="Normal"/>
-            </w:pPr>
-          </w:p>
-        </w:tc>
-        <w:tc>
-          <w:tcPr>
-            <w:cnfStyle w:val="000000000000" w:firstRow="0" w:lastRow="0" w:firstColumn="0" w:lastColumn="0" w:oddVBand="0" w:evenVBand="0" w:oddHBand="0" w:evenHBand="0" w:firstRowFirstColumn="0" w:firstRowLastColumn="0" w:lastRowFirstColumn="0" w:lastRowLastColumn="0"/>
-            <w:tcW w:w="1731" w:type="dxa"/>
-            <w:tcBorders>
-              <w:top w:val="single" w:color="000000" w:themeColor="text1" w:sz="12"/>
-              <w:left w:val="single" w:color="000000" w:themeColor="text1" w:sz="4"/>
-              <w:bottom w:val="single" w:color="000000" w:themeColor="text1" w:sz="12"/>
-              <w:right w:val="single" w:color="000000" w:themeColor="text1" w:sz="4"/>
-            </w:tcBorders>
-            <w:tcMar/>
-            <w:vAlign w:val="center"/>
-          </w:tcPr>
-          <w:p>
-            <w:pPr>
-              <w:pStyle w:val="Normal"/>
-            </w:pPr>
-          </w:p>
-        </w:tc>
-        <w:tc>
-          <w:tcPr>
-            <w:cnfStyle w:val="000000000000" w:firstRow="0" w:lastRow="0" w:firstColumn="0" w:lastColumn="0" w:oddVBand="0" w:evenVBand="0" w:oddHBand="0" w:evenHBand="0" w:firstRowFirstColumn="0" w:firstRowLastColumn="0" w:lastRowFirstColumn="0" w:lastRowLastColumn="0"/>
-            <w:tcW w:w="1993" w:type="dxa"/>
-            <w:tcBorders>
-              <w:top w:val="single" w:color="000000" w:themeColor="text1" w:sz="12"/>
-              <w:left w:val="single" w:color="000000" w:themeColor="text1" w:sz="4"/>
-              <w:bottom w:val="single" w:color="000000" w:themeColor="text1" w:sz="12"/>
-              <w:right w:val="single" w:color="000000" w:themeColor="text1" w:sz="12"/>
-            </w:tcBorders>
-            <w:tcMar/>
-            <w:vAlign w:val="center"/>
-          </w:tcPr>
-          <w:p>
-            <w:pPr>
-              <w:pStyle w:val="Normal"/>
-            </w:pPr>
+              <w:cnfStyle w:val="000000000000" w:firstRow="0" w:lastRow="0" w:firstColumn="0" w:lastColumn="0" w:oddVBand="0" w:evenVBand="0" w:oddHBand="0" w:evenHBand="0" w:firstRowFirstColumn="0" w:firstRowLastColumn="0" w:lastRowFirstColumn="0" w:lastRowLastColumn="0"/>
+            </w:pPr>
+            <w:r>
+              <w:t>2 Hours</w:t>
+            </w:r>
           </w:p>
         </w:tc>
       </w:tr>
@@ -1474,7 +1793,7 @@
       <w:footerReference w:type="default" r:id="rId14"/>
       <w:headerReference w:type="first" r:id="rId15"/>
       <w:footerReference w:type="first" r:id="rId16"/>
-      <w:pgSz w:w="11906" w:h="16838" w:orient="portrait"/>
+      <w:pgSz w:w="11906" w:h="16838"/>
       <w:pgMar w:top="1701" w:right="1134" w:bottom="1701" w:left="1134" w:header="708" w:footer="708" w:gutter="0"/>
       <w:cols w:space="708"/>
       <w:docGrid w:linePitch="360"/>
@@ -1523,9 +1842,6 @@
   <w:p>
     <w:pPr>
       <w:pStyle w:val="Sidefod"/>
-      <w:rPr>
-        <w:noProof/>
-      </w:rPr>
     </w:pPr>
   </w:p>
 </w:ftr>
@@ -1577,19 +1893,16 @@
 </file>
 
 <file path=word/header2.xml><?xml version="1.0" encoding="utf-8"?>
-<w:hdr xmlns:wpc="http://schemas.microsoft.com/office/word/2010/wordprocessingCanvas" xmlns:cx="http://schemas.microsoft.com/office/drawing/2014/chartex" xmlns:cx1="http://schemas.microsoft.com/office/drawing/2015/9/8/chartex" xmlns:cx2="http://schemas.microsoft.com/office/drawing/2015/10/21/chartex" xmlns:cx3="http://schemas.microsoft.com/office/drawing/2016/5/9/chartex" xmlns:cx4="http://schemas.microsoft.com/office/drawing/2016/5/10/chartex" xmlns:cx5="http://schemas.microsoft.com/office/drawing/2016/5/11/chartex" xmlns:cx6="http://schemas.microsoft.com/office/drawing/2016/5/12/chartex" xmlns:cx7="http://schemas.microsoft.com/office/drawing/2016/5/13/chartex" xmlns:cx8="http://schemas.microsoft.com/office/drawing/2016/5/14/chartex" xmlns:mc="http://schemas.openxmlformats.org/markup-compatibility/2006" xmlns:aink="http://schemas.microsoft.com/office/drawing/2016/ink" xmlns:am3d="http://schemas.microsoft.com/office/drawing/2017/model3d" xmlns:o="urn:schemas-microsoft-com:office:office" xmlns:oel="http://schemas.microsoft.com/office/2019/extlst" xmlns:r="http://schemas.openxmlformats.org/officeDocument/2006/relationships" xmlns:m="http://schemas.openxmlformats.org/officeDocument/2006/math" xmlns:v="urn:schemas-microsoft-com:vml" xmlns:wp14="http://schemas.microsoft.com/office/word/2010/wordprocessingDrawing" xmlns:wp="http://schemas.openxmlformats.org/drawingml/2006/wordprocessingDrawing" xmlns:w10="urn:schemas-microsoft-com:office:word" xmlns:w="http://schemas.openxmlformats.org/wordprocessingml/2006/main" xmlns:w14="http://schemas.microsoft.com/office/word/2010/wordml" xmlns:w15="http://schemas.microsoft.com/office/word/2012/wordml" xmlns:w16cex="http://schemas.microsoft.com/office/word/2018/wordml/cex" xmlns:w16cid="http://schemas.microsoft.com/office/word/2016/wordml/cid" xmlns:w16="http://schemas.microsoft.com/office/word/2018/wordml" xmlns:w16du="http://schemas.microsoft.com/office/word/2023/wordml/word16du" xmlns:w16sdtdh="http://schemas.microsoft.com/office/word/2020/wordml/sdtdatahash" xmlns:w16sdtfl="http://schemas.microsoft.com/office/word/2024/wordml/sdtformatlock" xmlns:w16se="http://schemas.microsoft.com/office/word/2015/wordml/symex" xmlns:wpg="http://schemas.microsoft.com/office/word/2010/wordprocessingGroup" xmlns:wpi="http://schemas.microsoft.com/office/word/2010/wordprocessingInk" xmlns:wne="http://schemas.microsoft.com/office/word/2006/wordml" xmlns:wps="http://schemas.microsoft.com/office/word/2010/wordprocessingShape" xmlns:a="http://schemas.openxmlformats.org/drawingml/2006/main" xmlns:pic="http://schemas.openxmlformats.org/drawingml/2006/picture" xmlns:a14="http://schemas.microsoft.com/office/drawing/2010/main" mc:Ignorable="w14 w15 w16se w16cid w16 w16cex w16sdtdh w16sdtfl w16du wp14">
+<w:hdr xmlns:wpc="http://schemas.microsoft.com/office/word/2010/wordprocessingCanvas" xmlns:cx="http://schemas.microsoft.com/office/drawing/2014/chartex" xmlns:cx1="http://schemas.microsoft.com/office/drawing/2015/9/8/chartex" xmlns:cx2="http://schemas.microsoft.com/office/drawing/2015/10/21/chartex" xmlns:cx3="http://schemas.microsoft.com/office/drawing/2016/5/9/chartex" xmlns:cx4="http://schemas.microsoft.com/office/drawing/2016/5/10/chartex" xmlns:cx5="http://schemas.microsoft.com/office/drawing/2016/5/11/chartex" xmlns:cx6="http://schemas.microsoft.com/office/drawing/2016/5/12/chartex" xmlns:cx7="http://schemas.microsoft.com/office/drawing/2016/5/13/chartex" xmlns:cx8="http://schemas.microsoft.com/office/drawing/2016/5/14/chartex" xmlns:mc="http://schemas.openxmlformats.org/markup-compatibility/2006" xmlns:aink="http://schemas.microsoft.com/office/drawing/2016/ink" xmlns:am3d="http://schemas.microsoft.com/office/drawing/2017/model3d" xmlns:o="urn:schemas-microsoft-com:office:office" xmlns:oel="http://schemas.microsoft.com/office/2019/extlst" xmlns:r="http://schemas.openxmlformats.org/officeDocument/2006/relationships" xmlns:m="http://schemas.openxmlformats.org/officeDocument/2006/math" xmlns:v="urn:schemas-microsoft-com:vml" xmlns:wp14="http://schemas.microsoft.com/office/word/2010/wordprocessingDrawing" xmlns:wp="http://schemas.openxmlformats.org/drawingml/2006/wordprocessingDrawing" xmlns:w10="urn:schemas-microsoft-com:office:word" xmlns:w="http://schemas.openxmlformats.org/wordprocessingml/2006/main" xmlns:w14="http://schemas.microsoft.com/office/word/2010/wordml" xmlns:w15="http://schemas.microsoft.com/office/word/2012/wordml" xmlns:w16cex="http://schemas.microsoft.com/office/word/2018/wordml/cex" xmlns:w16cid="http://schemas.microsoft.com/office/word/2016/wordml/cid" xmlns:w16="http://schemas.microsoft.com/office/word/2018/wordml" xmlns:w16du="http://schemas.microsoft.com/office/word/2023/wordml/word16du" xmlns:w16sdtdh="http://schemas.microsoft.com/office/word/2020/wordml/sdtdatahash" xmlns:w16sdtfl="http://schemas.microsoft.com/office/word/2024/wordml/sdtformatlock" xmlns:w16se="http://schemas.microsoft.com/office/word/2015/wordml/symex" xmlns:wpg="http://schemas.microsoft.com/office/word/2010/wordprocessingGroup" xmlns:wpi="http://schemas.microsoft.com/office/word/2010/wordprocessingInk" xmlns:wne="http://schemas.microsoft.com/office/word/2006/wordml" xmlns:wps="http://schemas.microsoft.com/office/word/2010/wordprocessingShape" mc:Ignorable="w14 w15 w16se w16cid w16 w16cex w16sdtdh w16sdtfl w16du wp14">
   <w:p>
     <w:pPr>
       <w:pStyle w:val="Sidehoved"/>
       <w:rPr>
-        <w:b w:val="1"/>
-        <w:bCs w:val="1"/>
+        <w:b/>
+        <w:bCs/>
       </w:rPr>
     </w:pPr>
     <w:r>
-      <w:rPr>
-        <w:noProof/>
-      </w:rPr>
       <w:drawing>
         <wp:inline distT="0" distB="0" distL="0" distR="0" wp14:anchorId="0E5ACAC0" wp14:editId="4C20CF3D">
           <wp:extent cx="2233930" cy="481183"/>
@@ -1637,19 +1950,19 @@
         <w:b/>
         <w:bCs/>
       </w:rPr>
-      <w:ptab w:alignment="center" w:relativeTo="margin" w:leader="none"/>
+      <w:ptab w:relativeTo="margin" w:alignment="center" w:leader="none"/>
     </w:r>
     <w:r>
       <w:rPr>
         <w:b/>
         <w:bCs/>
       </w:rPr>
-      <w:ptab w:alignment="right" w:relativeTo="margin" w:leader="none"/>
+      <w:ptab w:relativeTo="margin" w:alignment="right" w:leader="none"/>
     </w:r>
     <w:r>
       <w:rPr>
-        <w:b w:val="1"/>
-        <w:bCs w:val="1"/>
+        <w:b/>
+        <w:bCs/>
       </w:rPr>
       <w:t xml:space="preserve">  </w:t>
     </w:r>
@@ -1661,8 +1974,8 @@
     </w:r>
     <w:r>
       <w:rPr>
-        <w:b w:val="1"/>
-        <w:bCs w:val="1"/>
+        <w:b/>
+        <w:bCs/>
       </w:rPr>
       <w:t>Specialisterne Academy</w:t>
     </w:r>
@@ -1707,7 +2020,7 @@
         <w:ind w:left="720" w:hanging="360"/>
       </w:pPr>
       <w:rPr>
-        <w:rFonts w:hint="default" w:ascii="Calibri" w:hAnsi="Calibri" w:cs="Calibri" w:eastAsiaTheme="minorEastAsia"/>
+        <w:rFonts w:ascii="Calibri" w:eastAsiaTheme="minorEastAsia" w:hAnsi="Calibri" w:cs="Calibri" w:hint="default"/>
       </w:rPr>
     </w:lvl>
     <w:lvl w:ilvl="1" w:tplc="04060003" w:tentative="1">
@@ -1719,7 +2032,7 @@
         <w:ind w:left="1440" w:hanging="360"/>
       </w:pPr>
       <w:rPr>
-        <w:rFonts w:hint="default" w:ascii="Courier New" w:hAnsi="Courier New" w:cs="Courier New"/>
+        <w:rFonts w:ascii="Courier New" w:hAnsi="Courier New" w:cs="Courier New" w:hint="default"/>
       </w:rPr>
     </w:lvl>
     <w:lvl w:ilvl="2" w:tplc="04060005" w:tentative="1">
@@ -1731,7 +2044,7 @@
         <w:ind w:left="2160" w:hanging="360"/>
       </w:pPr>
       <w:rPr>
-        <w:rFonts w:hint="default" w:ascii="Wingdings" w:hAnsi="Wingdings"/>
+        <w:rFonts w:ascii="Wingdings" w:hAnsi="Wingdings" w:hint="default"/>
       </w:rPr>
     </w:lvl>
     <w:lvl w:ilvl="3" w:tplc="04060001" w:tentative="1">
@@ -1743,7 +2056,7 @@
         <w:ind w:left="2880" w:hanging="360"/>
       </w:pPr>
       <w:rPr>
-        <w:rFonts w:hint="default" w:ascii="Symbol" w:hAnsi="Symbol"/>
+        <w:rFonts w:ascii="Symbol" w:hAnsi="Symbol" w:hint="default"/>
       </w:rPr>
     </w:lvl>
     <w:lvl w:ilvl="4" w:tplc="04060003" w:tentative="1">
@@ -1755,7 +2068,7 @@
         <w:ind w:left="3600" w:hanging="360"/>
       </w:pPr>
       <w:rPr>
-        <w:rFonts w:hint="default" w:ascii="Courier New" w:hAnsi="Courier New" w:cs="Courier New"/>
+        <w:rFonts w:ascii="Courier New" w:hAnsi="Courier New" w:cs="Courier New" w:hint="default"/>
       </w:rPr>
     </w:lvl>
     <w:lvl w:ilvl="5" w:tplc="04060005" w:tentative="1">
@@ -1767,7 +2080,7 @@
         <w:ind w:left="4320" w:hanging="360"/>
       </w:pPr>
       <w:rPr>
-        <w:rFonts w:hint="default" w:ascii="Wingdings" w:hAnsi="Wingdings"/>
+        <w:rFonts w:ascii="Wingdings" w:hAnsi="Wingdings" w:hint="default"/>
       </w:rPr>
     </w:lvl>
     <w:lvl w:ilvl="6" w:tplc="04060001" w:tentative="1">
@@ -1779,7 +2092,7 @@
         <w:ind w:left="5040" w:hanging="360"/>
       </w:pPr>
       <w:rPr>
-        <w:rFonts w:hint="default" w:ascii="Symbol" w:hAnsi="Symbol"/>
+        <w:rFonts w:ascii="Symbol" w:hAnsi="Symbol" w:hint="default"/>
       </w:rPr>
     </w:lvl>
     <w:lvl w:ilvl="7" w:tplc="04060003" w:tentative="1">
@@ -1791,7 +2104,7 @@
         <w:ind w:left="5760" w:hanging="360"/>
       </w:pPr>
       <w:rPr>
-        <w:rFonts w:hint="default" w:ascii="Courier New" w:hAnsi="Courier New" w:cs="Courier New"/>
+        <w:rFonts w:ascii="Courier New" w:hAnsi="Courier New" w:cs="Courier New" w:hint="default"/>
       </w:rPr>
     </w:lvl>
     <w:lvl w:ilvl="8" w:tplc="04060005" w:tentative="1">
@@ -1803,7 +2116,7 @@
         <w:ind w:left="6480" w:hanging="360"/>
       </w:pPr>
       <w:rPr>
-        <w:rFonts w:hint="default" w:ascii="Wingdings" w:hAnsi="Wingdings"/>
+        <w:rFonts w:ascii="Wingdings" w:hAnsi="Wingdings" w:hint="default"/>
       </w:rPr>
     </w:lvl>
   </w:abstractNum>
@@ -1823,7 +2136,7 @@
         <w:ind w:left="720" w:hanging="360"/>
       </w:pPr>
       <w:rPr>
-        <w:rFonts w:hint="default" w:ascii="Symbol" w:hAnsi="Symbol"/>
+        <w:rFonts w:ascii="Symbol" w:hAnsi="Symbol" w:hint="default"/>
         <w:sz w:val="20"/>
       </w:rPr>
     </w:lvl>
@@ -1839,7 +2152,7 @@
         <w:ind w:left="1440" w:hanging="360"/>
       </w:pPr>
       <w:rPr>
-        <w:rFonts w:hint="default" w:ascii="Courier New" w:hAnsi="Courier New"/>
+        <w:rFonts w:ascii="Courier New" w:hAnsi="Courier New" w:hint="default"/>
         <w:sz w:val="20"/>
       </w:rPr>
     </w:lvl>
@@ -1855,7 +2168,7 @@
         <w:ind w:left="2160" w:hanging="360"/>
       </w:pPr>
       <w:rPr>
-        <w:rFonts w:hint="default" w:ascii="Wingdings" w:hAnsi="Wingdings"/>
+        <w:rFonts w:ascii="Wingdings" w:hAnsi="Wingdings" w:hint="default"/>
         <w:sz w:val="20"/>
       </w:rPr>
     </w:lvl>
@@ -1871,7 +2184,7 @@
         <w:ind w:left="2880" w:hanging="360"/>
       </w:pPr>
       <w:rPr>
-        <w:rFonts w:hint="default" w:ascii="Wingdings" w:hAnsi="Wingdings"/>
+        <w:rFonts w:ascii="Wingdings" w:hAnsi="Wingdings" w:hint="default"/>
         <w:sz w:val="20"/>
       </w:rPr>
     </w:lvl>
@@ -1887,7 +2200,7 @@
         <w:ind w:left="3600" w:hanging="360"/>
       </w:pPr>
       <w:rPr>
-        <w:rFonts w:hint="default" w:ascii="Wingdings" w:hAnsi="Wingdings"/>
+        <w:rFonts w:ascii="Wingdings" w:hAnsi="Wingdings" w:hint="default"/>
         <w:sz w:val="20"/>
       </w:rPr>
     </w:lvl>
@@ -1903,7 +2216,7 @@
         <w:ind w:left="4320" w:hanging="360"/>
       </w:pPr>
       <w:rPr>
-        <w:rFonts w:hint="default" w:ascii="Wingdings" w:hAnsi="Wingdings"/>
+        <w:rFonts w:ascii="Wingdings" w:hAnsi="Wingdings" w:hint="default"/>
         <w:sz w:val="20"/>
       </w:rPr>
     </w:lvl>
@@ -1919,7 +2232,7 @@
         <w:ind w:left="5040" w:hanging="360"/>
       </w:pPr>
       <w:rPr>
-        <w:rFonts w:hint="default" w:ascii="Wingdings" w:hAnsi="Wingdings"/>
+        <w:rFonts w:ascii="Wingdings" w:hAnsi="Wingdings" w:hint="default"/>
         <w:sz w:val="20"/>
       </w:rPr>
     </w:lvl>
@@ -1935,7 +2248,7 @@
         <w:ind w:left="5760" w:hanging="360"/>
       </w:pPr>
       <w:rPr>
-        <w:rFonts w:hint="default" w:ascii="Wingdings" w:hAnsi="Wingdings"/>
+        <w:rFonts w:ascii="Wingdings" w:hAnsi="Wingdings" w:hint="default"/>
         <w:sz w:val="20"/>
       </w:rPr>
     </w:lvl>
@@ -1951,7 +2264,7 @@
         <w:ind w:left="6480" w:hanging="360"/>
       </w:pPr>
       <w:rPr>
-        <w:rFonts w:hint="default" w:ascii="Wingdings" w:hAnsi="Wingdings"/>
+        <w:rFonts w:ascii="Wingdings" w:hAnsi="Wingdings" w:hint="default"/>
         <w:sz w:val="20"/>
       </w:rPr>
     </w:lvl>
@@ -1969,7 +2282,7 @@
         <w:ind w:left="720" w:hanging="360"/>
       </w:pPr>
       <w:rPr>
-        <w:rFonts w:hint="default" w:ascii="Calibri" w:hAnsi="Calibri" w:cs="Calibri" w:eastAsiaTheme="minorEastAsia"/>
+        <w:rFonts w:ascii="Calibri" w:eastAsiaTheme="minorEastAsia" w:hAnsi="Calibri" w:cs="Calibri" w:hint="default"/>
       </w:rPr>
     </w:lvl>
     <w:lvl w:ilvl="1" w:tplc="04060003" w:tentative="1">
@@ -1981,7 +2294,7 @@
         <w:ind w:left="1440" w:hanging="360"/>
       </w:pPr>
       <w:rPr>
-        <w:rFonts w:hint="default" w:ascii="Courier New" w:hAnsi="Courier New" w:cs="Courier New"/>
+        <w:rFonts w:ascii="Courier New" w:hAnsi="Courier New" w:cs="Courier New" w:hint="default"/>
       </w:rPr>
     </w:lvl>
     <w:lvl w:ilvl="2" w:tplc="04060005" w:tentative="1">
@@ -1993,7 +2306,7 @@
         <w:ind w:left="2160" w:hanging="360"/>
       </w:pPr>
       <w:rPr>
-        <w:rFonts w:hint="default" w:ascii="Wingdings" w:hAnsi="Wingdings"/>
+        <w:rFonts w:ascii="Wingdings" w:hAnsi="Wingdings" w:hint="default"/>
       </w:rPr>
     </w:lvl>
     <w:lvl w:ilvl="3" w:tplc="04060001" w:tentative="1">
@@ -2005,7 +2318,7 @@
         <w:ind w:left="2880" w:hanging="360"/>
       </w:pPr>
       <w:rPr>
-        <w:rFonts w:hint="default" w:ascii="Symbol" w:hAnsi="Symbol"/>
+        <w:rFonts w:ascii="Symbol" w:hAnsi="Symbol" w:hint="default"/>
       </w:rPr>
     </w:lvl>
     <w:lvl w:ilvl="4" w:tplc="04060003" w:tentative="1">
@@ -2017,7 +2330,7 @@
         <w:ind w:left="3600" w:hanging="360"/>
       </w:pPr>
       <w:rPr>
-        <w:rFonts w:hint="default" w:ascii="Courier New" w:hAnsi="Courier New" w:cs="Courier New"/>
+        <w:rFonts w:ascii="Courier New" w:hAnsi="Courier New" w:cs="Courier New" w:hint="default"/>
       </w:rPr>
     </w:lvl>
     <w:lvl w:ilvl="5" w:tplc="04060005" w:tentative="1">
@@ -2029,7 +2342,7 @@
         <w:ind w:left="4320" w:hanging="360"/>
       </w:pPr>
       <w:rPr>
-        <w:rFonts w:hint="default" w:ascii="Wingdings" w:hAnsi="Wingdings"/>
+        <w:rFonts w:ascii="Wingdings" w:hAnsi="Wingdings" w:hint="default"/>
       </w:rPr>
     </w:lvl>
     <w:lvl w:ilvl="6" w:tplc="04060001" w:tentative="1">
@@ -2041,7 +2354,7 @@
         <w:ind w:left="5040" w:hanging="360"/>
       </w:pPr>
       <w:rPr>
-        <w:rFonts w:hint="default" w:ascii="Symbol" w:hAnsi="Symbol"/>
+        <w:rFonts w:ascii="Symbol" w:hAnsi="Symbol" w:hint="default"/>
       </w:rPr>
     </w:lvl>
     <w:lvl w:ilvl="7" w:tplc="04060003" w:tentative="1">
@@ -2053,7 +2366,7 @@
         <w:ind w:left="5760" w:hanging="360"/>
       </w:pPr>
       <w:rPr>
-        <w:rFonts w:hint="default" w:ascii="Courier New" w:hAnsi="Courier New" w:cs="Courier New"/>
+        <w:rFonts w:ascii="Courier New" w:hAnsi="Courier New" w:cs="Courier New" w:hint="default"/>
       </w:rPr>
     </w:lvl>
     <w:lvl w:ilvl="8" w:tplc="04060005" w:tentative="1">
@@ -2065,11 +2378,123 @@
         <w:ind w:left="6480" w:hanging="360"/>
       </w:pPr>
       <w:rPr>
-        <w:rFonts w:hint="default" w:ascii="Wingdings" w:hAnsi="Wingdings"/>
+        <w:rFonts w:ascii="Wingdings" w:hAnsi="Wingdings" w:hint="default"/>
       </w:rPr>
     </w:lvl>
   </w:abstractNum>
   <w:abstractNum w:abstractNumId="3" w15:restartNumberingAfterBreak="0">
+    <w:nsid w:val="70F9607E"/>
+    <w:multiLevelType w:val="hybridMultilevel"/>
+    <w:tmpl w:val="46942A70"/>
+    <w:lvl w:ilvl="0" w:tplc="92C4EED6">
+      <w:numFmt w:val="bullet"/>
+      <w:lvlText w:val="-"/>
+      <w:lvlJc w:val="left"/>
+      <w:pPr>
+        <w:ind w:left="720" w:hanging="360"/>
+      </w:pPr>
+      <w:rPr>
+        <w:rFonts w:ascii="Calibri" w:eastAsiaTheme="minorEastAsia" w:hAnsi="Calibri" w:cs="Calibri" w:hint="default"/>
+      </w:rPr>
+    </w:lvl>
+    <w:lvl w:ilvl="1" w:tplc="04060003" w:tentative="1">
+      <w:start w:val="1"/>
+      <w:numFmt w:val="bullet"/>
+      <w:lvlText w:val="o"/>
+      <w:lvlJc w:val="left"/>
+      <w:pPr>
+        <w:ind w:left="1440" w:hanging="360"/>
+      </w:pPr>
+      <w:rPr>
+        <w:rFonts w:ascii="Courier New" w:hAnsi="Courier New" w:cs="Courier New" w:hint="default"/>
+      </w:rPr>
+    </w:lvl>
+    <w:lvl w:ilvl="2" w:tplc="04060005" w:tentative="1">
+      <w:start w:val="1"/>
+      <w:numFmt w:val="bullet"/>
+      <w:lvlText w:val=""/>
+      <w:lvlJc w:val="left"/>
+      <w:pPr>
+        <w:ind w:left="2160" w:hanging="360"/>
+      </w:pPr>
+      <w:rPr>
+        <w:rFonts w:ascii="Wingdings" w:hAnsi="Wingdings" w:hint="default"/>
+      </w:rPr>
+    </w:lvl>
+    <w:lvl w:ilvl="3" w:tplc="04060001" w:tentative="1">
+      <w:start w:val="1"/>
+      <w:numFmt w:val="bullet"/>
+      <w:lvlText w:val=""/>
+      <w:lvlJc w:val="left"/>
+      <w:pPr>
+        <w:ind w:left="2880" w:hanging="360"/>
+      </w:pPr>
+      <w:rPr>
+        <w:rFonts w:ascii="Symbol" w:hAnsi="Symbol" w:hint="default"/>
+      </w:rPr>
+    </w:lvl>
+    <w:lvl w:ilvl="4" w:tplc="04060003" w:tentative="1">
+      <w:start w:val="1"/>
+      <w:numFmt w:val="bullet"/>
+      <w:lvlText w:val="o"/>
+      <w:lvlJc w:val="left"/>
+      <w:pPr>
+        <w:ind w:left="3600" w:hanging="360"/>
+      </w:pPr>
+      <w:rPr>
+        <w:rFonts w:ascii="Courier New" w:hAnsi="Courier New" w:cs="Courier New" w:hint="default"/>
+      </w:rPr>
+    </w:lvl>
+    <w:lvl w:ilvl="5" w:tplc="04060005" w:tentative="1">
+      <w:start w:val="1"/>
+      <w:numFmt w:val="bullet"/>
+      <w:lvlText w:val=""/>
+      <w:lvlJc w:val="left"/>
+      <w:pPr>
+        <w:ind w:left="4320" w:hanging="360"/>
+      </w:pPr>
+      <w:rPr>
+        <w:rFonts w:ascii="Wingdings" w:hAnsi="Wingdings" w:hint="default"/>
+      </w:rPr>
+    </w:lvl>
+    <w:lvl w:ilvl="6" w:tplc="04060001" w:tentative="1">
+      <w:start w:val="1"/>
+      <w:numFmt w:val="bullet"/>
+      <w:lvlText w:val=""/>
+      <w:lvlJc w:val="left"/>
+      <w:pPr>
+        <w:ind w:left="5040" w:hanging="360"/>
+      </w:pPr>
+      <w:rPr>
+        <w:rFonts w:ascii="Symbol" w:hAnsi="Symbol" w:hint="default"/>
+      </w:rPr>
+    </w:lvl>
+    <w:lvl w:ilvl="7" w:tplc="04060003" w:tentative="1">
+      <w:start w:val="1"/>
+      <w:numFmt w:val="bullet"/>
+      <w:lvlText w:val="o"/>
+      <w:lvlJc w:val="left"/>
+      <w:pPr>
+        <w:ind w:left="5760" w:hanging="360"/>
+      </w:pPr>
+      <w:rPr>
+        <w:rFonts w:ascii="Courier New" w:hAnsi="Courier New" w:cs="Courier New" w:hint="default"/>
+      </w:rPr>
+    </w:lvl>
+    <w:lvl w:ilvl="8" w:tplc="04060005" w:tentative="1">
+      <w:start w:val="1"/>
+      <w:numFmt w:val="bullet"/>
+      <w:lvlText w:val=""/>
+      <w:lvlJc w:val="left"/>
+      <w:pPr>
+        <w:ind w:left="6480" w:hanging="360"/>
+      </w:pPr>
+      <w:rPr>
+        <w:rFonts w:ascii="Wingdings" w:hAnsi="Wingdings" w:hint="default"/>
+      </w:rPr>
+    </w:lvl>
+  </w:abstractNum>
+  <w:abstractNum w:abstractNumId="4" w15:restartNumberingAfterBreak="0">
     <w:nsid w:val="75470202"/>
     <w:multiLevelType w:val="multilevel"/>
     <w:tmpl w:val="54862114"/>
@@ -2085,7 +2510,7 @@
         <w:ind w:left="720" w:hanging="360"/>
       </w:pPr>
       <w:rPr>
-        <w:rFonts w:hint="default" w:ascii="Symbol" w:hAnsi="Symbol"/>
+        <w:rFonts w:ascii="Symbol" w:hAnsi="Symbol" w:hint="default"/>
         <w:sz w:val="20"/>
       </w:rPr>
     </w:lvl>
@@ -2101,7 +2526,7 @@
         <w:ind w:left="1440" w:hanging="360"/>
       </w:pPr>
       <w:rPr>
-        <w:rFonts w:hint="default" w:ascii="Courier New" w:hAnsi="Courier New"/>
+        <w:rFonts w:ascii="Courier New" w:hAnsi="Courier New" w:hint="default"/>
         <w:sz w:val="20"/>
       </w:rPr>
     </w:lvl>
@@ -2117,7 +2542,7 @@
         <w:ind w:left="2160" w:hanging="360"/>
       </w:pPr>
       <w:rPr>
-        <w:rFonts w:hint="default" w:ascii="Wingdings" w:hAnsi="Wingdings"/>
+        <w:rFonts w:ascii="Wingdings" w:hAnsi="Wingdings" w:hint="default"/>
         <w:sz w:val="20"/>
       </w:rPr>
     </w:lvl>
@@ -2133,7 +2558,7 @@
         <w:ind w:left="2880" w:hanging="360"/>
       </w:pPr>
       <w:rPr>
-        <w:rFonts w:hint="default" w:ascii="Wingdings" w:hAnsi="Wingdings"/>
+        <w:rFonts w:ascii="Wingdings" w:hAnsi="Wingdings" w:hint="default"/>
         <w:sz w:val="20"/>
       </w:rPr>
     </w:lvl>
@@ -2149,7 +2574,7 @@
         <w:ind w:left="3600" w:hanging="360"/>
       </w:pPr>
       <w:rPr>
-        <w:rFonts w:hint="default" w:ascii="Wingdings" w:hAnsi="Wingdings"/>
+        <w:rFonts w:ascii="Wingdings" w:hAnsi="Wingdings" w:hint="default"/>
         <w:sz w:val="20"/>
       </w:rPr>
     </w:lvl>
@@ -2165,7 +2590,7 @@
         <w:ind w:left="4320" w:hanging="360"/>
       </w:pPr>
       <w:rPr>
-        <w:rFonts w:hint="default" w:ascii="Wingdings" w:hAnsi="Wingdings"/>
+        <w:rFonts w:ascii="Wingdings" w:hAnsi="Wingdings" w:hint="default"/>
         <w:sz w:val="20"/>
       </w:rPr>
     </w:lvl>
@@ -2181,7 +2606,7 @@
         <w:ind w:left="5040" w:hanging="360"/>
       </w:pPr>
       <w:rPr>
-        <w:rFonts w:hint="default" w:ascii="Wingdings" w:hAnsi="Wingdings"/>
+        <w:rFonts w:ascii="Wingdings" w:hAnsi="Wingdings" w:hint="default"/>
         <w:sz w:val="20"/>
       </w:rPr>
     </w:lvl>
@@ -2197,7 +2622,7 @@
         <w:ind w:left="5760" w:hanging="360"/>
       </w:pPr>
       <w:rPr>
-        <w:rFonts w:hint="default" w:ascii="Wingdings" w:hAnsi="Wingdings"/>
+        <w:rFonts w:ascii="Wingdings" w:hAnsi="Wingdings" w:hint="default"/>
         <w:sz w:val="20"/>
       </w:rPr>
     </w:lvl>
@@ -2213,7 +2638,7 @@
         <w:ind w:left="6480" w:hanging="360"/>
       </w:pPr>
       <w:rPr>
-        <w:rFonts w:hint="default" w:ascii="Wingdings" w:hAnsi="Wingdings"/>
+        <w:rFonts w:ascii="Wingdings" w:hAnsi="Wingdings" w:hint="default"/>
         <w:sz w:val="20"/>
       </w:rPr>
     </w:lvl>
@@ -2228,17 +2653,20 @@
     <w:abstractNumId w:val="1"/>
   </w:num>
   <w:num w:numId="4" w16cid:durableId="518856553">
+    <w:abstractNumId w:val="4"/>
+  </w:num>
+  <w:num w:numId="5" w16cid:durableId="287246020">
     <w:abstractNumId w:val="3"/>
   </w:num>
 </w:numbering>
 </file>
 
 <file path=word/styles.xml><?xml version="1.0" encoding="utf-8"?>
-<w:styles xmlns:wp14="http://schemas.microsoft.com/office/word/2010/wordprocessingDrawing" xmlns:mc="http://schemas.openxmlformats.org/markup-compatibility/2006" xmlns:r="http://schemas.openxmlformats.org/officeDocument/2006/relationships" xmlns:w="http://schemas.openxmlformats.org/wordprocessingml/2006/main" xmlns:w14="http://schemas.microsoft.com/office/word/2010/wordml" xmlns:w15="http://schemas.microsoft.com/office/word/2012/wordml" xmlns:w16cex="http://schemas.microsoft.com/office/word/2018/wordml/cex" xmlns:w16cid="http://schemas.microsoft.com/office/word/2016/wordml/cid" xmlns:w16="http://schemas.microsoft.com/office/word/2018/wordml" xmlns:w16du="http://schemas.microsoft.com/office/word/2023/wordml/word16du" xmlns:w16sdtdh="http://schemas.microsoft.com/office/word/2020/wordml/sdtdatahash" xmlns:w16sdtfl="http://schemas.microsoft.com/office/word/2024/wordml/sdtformatlock" xmlns:w16se="http://schemas.microsoft.com/office/word/2015/wordml/symex" mc:Ignorable="w14 w15 w16se w16cid w16 w16cex w16sdtdh w16sdtfl w16du wp14">
+<w:styles xmlns:mc="http://schemas.openxmlformats.org/markup-compatibility/2006" xmlns:r="http://schemas.openxmlformats.org/officeDocument/2006/relationships" xmlns:w="http://schemas.openxmlformats.org/wordprocessingml/2006/main" xmlns:w14="http://schemas.microsoft.com/office/word/2010/wordml" xmlns:w15="http://schemas.microsoft.com/office/word/2012/wordml" xmlns:w16cex="http://schemas.microsoft.com/office/word/2018/wordml/cex" xmlns:w16cid="http://schemas.microsoft.com/office/word/2016/wordml/cid" xmlns:w16="http://schemas.microsoft.com/office/word/2018/wordml" xmlns:w16du="http://schemas.microsoft.com/office/word/2023/wordml/word16du" xmlns:w16sdtdh="http://schemas.microsoft.com/office/word/2020/wordml/sdtdatahash" xmlns:w16sdtfl="http://schemas.microsoft.com/office/word/2024/wordml/sdtformatlock" xmlns:w16se="http://schemas.microsoft.com/office/word/2015/wordml/symex" mc:Ignorable="w14 w15 w16se w16cid w16 w16cex w16sdtdh w16sdtfl w16du">
   <w:docDefaults>
     <w:rPrDefault>
       <w:rPr>
-        <w:rFonts w:asciiTheme="minorHAnsi" w:hAnsiTheme="minorHAnsi" w:eastAsiaTheme="minorEastAsia" w:cstheme="minorBidi"/>
+        <w:rFonts w:asciiTheme="minorHAnsi" w:eastAsiaTheme="minorEastAsia" w:hAnsiTheme="minorHAnsi" w:cstheme="minorBidi"/>
         <w:lang w:val="da-DK" w:eastAsia="en-US" w:bidi="ar-SA"/>
       </w:rPr>
     </w:rPrDefault>
@@ -2251,14 +2679,14 @@
   <w:latentStyles w:defLockedState="0" w:defUIPriority="99" w:defSemiHidden="0" w:defUnhideWhenUsed="0" w:defQFormat="0" w:count="376">
     <w:lsdException w:name="Normal" w:uiPriority="0" w:qFormat="1"/>
     <w:lsdException w:name="heading 1" w:uiPriority="9" w:qFormat="1"/>
-    <w:lsdException w:name="heading 2" w:uiPriority="9" w:semiHidden="1" w:unhideWhenUsed="1" w:qFormat="1"/>
-    <w:lsdException w:name="heading 3" w:uiPriority="9" w:semiHidden="1" w:unhideWhenUsed="1" w:qFormat="1"/>
-    <w:lsdException w:name="heading 4" w:uiPriority="9" w:semiHidden="1" w:unhideWhenUsed="1" w:qFormat="1"/>
-    <w:lsdException w:name="heading 5" w:uiPriority="9" w:semiHidden="1" w:unhideWhenUsed="1" w:qFormat="1"/>
-    <w:lsdException w:name="heading 6" w:uiPriority="9" w:semiHidden="1" w:unhideWhenUsed="1" w:qFormat="1"/>
-    <w:lsdException w:name="heading 7" w:uiPriority="9" w:semiHidden="1" w:unhideWhenUsed="1" w:qFormat="1"/>
-    <w:lsdException w:name="heading 8" w:uiPriority="9" w:semiHidden="1" w:unhideWhenUsed="1" w:qFormat="1"/>
-    <w:lsdException w:name="heading 9" w:uiPriority="9" w:semiHidden="1" w:unhideWhenUsed="1" w:qFormat="1"/>
+    <w:lsdException w:name="heading 2" w:semiHidden="1" w:uiPriority="9" w:unhideWhenUsed="1" w:qFormat="1"/>
+    <w:lsdException w:name="heading 3" w:semiHidden="1" w:uiPriority="9" w:unhideWhenUsed="1" w:qFormat="1"/>
+    <w:lsdException w:name="heading 4" w:semiHidden="1" w:uiPriority="9" w:unhideWhenUsed="1" w:qFormat="1"/>
+    <w:lsdException w:name="heading 5" w:semiHidden="1" w:uiPriority="9" w:unhideWhenUsed="1" w:qFormat="1"/>
+    <w:lsdException w:name="heading 6" w:semiHidden="1" w:uiPriority="9" w:unhideWhenUsed="1" w:qFormat="1"/>
+    <w:lsdException w:name="heading 7" w:semiHidden="1" w:uiPriority="9" w:unhideWhenUsed="1" w:qFormat="1"/>
+    <w:lsdException w:name="heading 8" w:semiHidden="1" w:uiPriority="9" w:unhideWhenUsed="1" w:qFormat="1"/>
+    <w:lsdException w:name="heading 9" w:semiHidden="1" w:uiPriority="9" w:unhideWhenUsed="1" w:qFormat="1"/>
     <w:lsdException w:name="index 1" w:semiHidden="1" w:unhideWhenUsed="1"/>
     <w:lsdException w:name="index 2" w:semiHidden="1" w:unhideWhenUsed="1"/>
     <w:lsdException w:name="index 3" w:semiHidden="1" w:unhideWhenUsed="1"/>
@@ -2268,22 +2696,22 @@
     <w:lsdException w:name="index 7" w:semiHidden="1" w:unhideWhenUsed="1"/>
     <w:lsdException w:name="index 8" w:semiHidden="1" w:unhideWhenUsed="1"/>
     <w:lsdException w:name="index 9" w:semiHidden="1" w:unhideWhenUsed="1"/>
-    <w:lsdException w:name="toc 1" w:uiPriority="39" w:semiHidden="1" w:unhideWhenUsed="1"/>
-    <w:lsdException w:name="toc 2" w:uiPriority="39" w:semiHidden="1" w:unhideWhenUsed="1"/>
-    <w:lsdException w:name="toc 3" w:uiPriority="39" w:semiHidden="1" w:unhideWhenUsed="1"/>
-    <w:lsdException w:name="toc 4" w:uiPriority="39" w:semiHidden="1" w:unhideWhenUsed="1"/>
-    <w:lsdException w:name="toc 5" w:uiPriority="39" w:semiHidden="1" w:unhideWhenUsed="1"/>
-    <w:lsdException w:name="toc 6" w:uiPriority="39" w:semiHidden="1" w:unhideWhenUsed="1"/>
-    <w:lsdException w:name="toc 7" w:uiPriority="39" w:semiHidden="1" w:unhideWhenUsed="1"/>
-    <w:lsdException w:name="toc 8" w:uiPriority="39" w:semiHidden="1" w:unhideWhenUsed="1"/>
-    <w:lsdException w:name="toc 9" w:uiPriority="39" w:semiHidden="1" w:unhideWhenUsed="1"/>
+    <w:lsdException w:name="toc 1" w:semiHidden="1" w:uiPriority="39" w:unhideWhenUsed="1"/>
+    <w:lsdException w:name="toc 2" w:semiHidden="1" w:uiPriority="39" w:unhideWhenUsed="1"/>
+    <w:lsdException w:name="toc 3" w:semiHidden="1" w:uiPriority="39" w:unhideWhenUsed="1"/>
+    <w:lsdException w:name="toc 4" w:semiHidden="1" w:uiPriority="39" w:unhideWhenUsed="1"/>
+    <w:lsdException w:name="toc 5" w:semiHidden="1" w:uiPriority="39" w:unhideWhenUsed="1"/>
+    <w:lsdException w:name="toc 6" w:semiHidden="1" w:uiPriority="39" w:unhideWhenUsed="1"/>
+    <w:lsdException w:name="toc 7" w:semiHidden="1" w:uiPriority="39" w:unhideWhenUsed="1"/>
+    <w:lsdException w:name="toc 8" w:semiHidden="1" w:uiPriority="39" w:unhideWhenUsed="1"/>
+    <w:lsdException w:name="toc 9" w:semiHidden="1" w:uiPriority="39" w:unhideWhenUsed="1"/>
     <w:lsdException w:name="Normal Indent" w:semiHidden="1" w:unhideWhenUsed="1"/>
     <w:lsdException w:name="footnote text" w:semiHidden="1" w:unhideWhenUsed="1"/>
     <w:lsdException w:name="annotation text" w:semiHidden="1" w:unhideWhenUsed="1"/>
     <w:lsdException w:name="header" w:semiHidden="1" w:unhideWhenUsed="1"/>
     <w:lsdException w:name="footer" w:semiHidden="1" w:unhideWhenUsed="1"/>
     <w:lsdException w:name="index heading" w:semiHidden="1" w:unhideWhenUsed="1"/>
-    <w:lsdException w:name="caption" w:uiPriority="35" w:semiHidden="1" w:unhideWhenUsed="1" w:qFormat="1"/>
+    <w:lsdException w:name="caption" w:semiHidden="1" w:uiPriority="35" w:unhideWhenUsed="1" w:qFormat="1"/>
     <w:lsdException w:name="table of figures" w:semiHidden="1" w:unhideWhenUsed="1"/>
     <w:lsdException w:name="envelope address" w:semiHidden="1" w:unhideWhenUsed="1"/>
     <w:lsdException w:name="envelope return" w:semiHidden="1" w:unhideWhenUsed="1"/>
@@ -2314,7 +2742,7 @@
     <w:lsdException w:name="Title" w:uiPriority="10" w:qFormat="1"/>
     <w:lsdException w:name="Closing" w:semiHidden="1" w:unhideWhenUsed="1"/>
     <w:lsdException w:name="Signature" w:semiHidden="1" w:unhideWhenUsed="1"/>
-    <w:lsdException w:name="Default Paragraph Font" w:uiPriority="1" w:semiHidden="1" w:unhideWhenUsed="1"/>
+    <w:lsdException w:name="Default Paragraph Font" w:semiHidden="1" w:uiPriority="1" w:unhideWhenUsed="1"/>
     <w:lsdException w:name="Body Text" w:semiHidden="1" w:unhideWhenUsed="1"/>
     <w:lsdException w:name="Body Text Indent" w:semiHidden="1" w:unhideWhenUsed="1"/>
     <w:lsdException w:name="List Continue" w:semiHidden="1" w:unhideWhenUsed="1"/>
@@ -2514,8 +2942,8 @@
     <w:lsdException w:name="Subtle Reference" w:uiPriority="31" w:qFormat="1"/>
     <w:lsdException w:name="Intense Reference" w:uiPriority="32" w:qFormat="1"/>
     <w:lsdException w:name="Book Title" w:uiPriority="33" w:qFormat="1"/>
-    <w:lsdException w:name="Bibliography" w:uiPriority="37" w:semiHidden="1" w:unhideWhenUsed="1"/>
-    <w:lsdException w:name="TOC Heading" w:uiPriority="39" w:semiHidden="1" w:unhideWhenUsed="1" w:qFormat="1"/>
+    <w:lsdException w:name="Bibliography" w:semiHidden="1" w:uiPriority="37" w:unhideWhenUsed="1"/>
+    <w:lsdException w:name="TOC Heading" w:semiHidden="1" w:uiPriority="39" w:unhideWhenUsed="1" w:qFormat="1"/>
     <w:lsdException w:name="Plain Table 1" w:uiPriority="41"/>
     <w:lsdException w:name="Plain Table 2" w:uiPriority="42"/>
     <w:lsdException w:name="Plain Table 3" w:uiPriority="43"/>
@@ -2626,10 +3054,13 @@
     <w:lsdException w:name="Unresolved Mention" w:semiHidden="1" w:unhideWhenUsed="1"/>
     <w:lsdException w:name="Smart Link" w:semiHidden="1" w:unhideWhenUsed="1"/>
   </w:latentStyles>
-  <w:style w:type="paragraph" w:styleId="Normal" w:default="1">
+  <w:style w:type="paragraph" w:default="1" w:styleId="Normal">
     <w:name w:val="Normal"/>
     <w:qFormat/>
     <w:rsid w:val="005A5A1D"/>
+    <w:rPr>
+      <w:lang w:val="en-US"/>
+    </w:rPr>
   </w:style>
   <w:style w:type="paragraph" w:styleId="Overskrift1">
     <w:name w:val="heading 1"/>
@@ -2641,10 +3072,10 @@
     <w:rsid w:val="005A5A1D"/>
     <w:pPr>
       <w:pBdr>
-        <w:top w:val="single" w:color="4F81BD" w:themeColor="accent1" w:sz="24" w:space="0"/>
-        <w:left w:val="single" w:color="4F81BD" w:themeColor="accent1" w:sz="24" w:space="0"/>
-        <w:bottom w:val="single" w:color="4F81BD" w:themeColor="accent1" w:sz="24" w:space="0"/>
-        <w:right w:val="single" w:color="4F81BD" w:themeColor="accent1" w:sz="24" w:space="0"/>
+        <w:top w:val="single" w:sz="24" w:space="0" w:color="4F81BD" w:themeColor="accent1"/>
+        <w:left w:val="single" w:sz="24" w:space="0" w:color="4F81BD" w:themeColor="accent1"/>
+        <w:bottom w:val="single" w:sz="24" w:space="0" w:color="4F81BD" w:themeColor="accent1"/>
+        <w:right w:val="single" w:sz="24" w:space="0" w:color="4F81BD" w:themeColor="accent1"/>
       </w:pBdr>
       <w:shd w:val="clear" w:color="auto" w:fill="4F81BD" w:themeFill="accent1"/>
       <w:spacing w:after="0"/>
@@ -2670,10 +3101,10 @@
     <w:rsid w:val="005A5A1D"/>
     <w:pPr>
       <w:pBdr>
-        <w:top w:val="single" w:color="DBE5F1" w:themeColor="accent1" w:themeTint="33" w:sz="24" w:space="0"/>
-        <w:left w:val="single" w:color="DBE5F1" w:themeColor="accent1" w:themeTint="33" w:sz="24" w:space="0"/>
-        <w:bottom w:val="single" w:color="DBE5F1" w:themeColor="accent1" w:themeTint="33" w:sz="24" w:space="0"/>
-        <w:right w:val="single" w:color="DBE5F1" w:themeColor="accent1" w:themeTint="33" w:sz="24" w:space="0"/>
+        <w:top w:val="single" w:sz="24" w:space="0" w:color="DBE5F1" w:themeColor="accent1" w:themeTint="33"/>
+        <w:left w:val="single" w:sz="24" w:space="0" w:color="DBE5F1" w:themeColor="accent1" w:themeTint="33"/>
+        <w:bottom w:val="single" w:sz="24" w:space="0" w:color="DBE5F1" w:themeColor="accent1" w:themeTint="33"/>
+        <w:right w:val="single" w:sz="24" w:space="0" w:color="DBE5F1" w:themeColor="accent1" w:themeTint="33"/>
       </w:pBdr>
       <w:shd w:val="clear" w:color="auto" w:fill="DBE5F1" w:themeFill="accent1" w:themeFillTint="33"/>
       <w:spacing w:after="0"/>
@@ -2696,7 +3127,7 @@
     <w:rsid w:val="005A5A1D"/>
     <w:pPr>
       <w:pBdr>
-        <w:top w:val="single" w:color="4F81BD" w:themeColor="accent1" w:sz="6" w:space="2"/>
+        <w:top w:val="single" w:sz="6" w:space="2" w:color="4F81BD" w:themeColor="accent1"/>
       </w:pBdr>
       <w:spacing w:before="300" w:after="0"/>
       <w:outlineLvl w:val="2"/>
@@ -2719,7 +3150,7 @@
     <w:rsid w:val="005A5A1D"/>
     <w:pPr>
       <w:pBdr>
-        <w:top w:val="dotted" w:color="4F81BD" w:themeColor="accent1" w:sz="6" w:space="2"/>
+        <w:top w:val="dotted" w:sz="6" w:space="2" w:color="4F81BD" w:themeColor="accent1"/>
       </w:pBdr>
       <w:spacing w:before="200" w:after="0"/>
       <w:outlineLvl w:val="3"/>
@@ -2742,7 +3173,7 @@
     <w:rsid w:val="005A5A1D"/>
     <w:pPr>
       <w:pBdr>
-        <w:bottom w:val="single" w:color="4F81BD" w:themeColor="accent1" w:sz="6" w:space="1"/>
+        <w:bottom w:val="single" w:sz="6" w:space="1" w:color="4F81BD" w:themeColor="accent1"/>
       </w:pBdr>
       <w:spacing w:before="200" w:after="0"/>
       <w:outlineLvl w:val="4"/>
@@ -2765,7 +3196,7 @@
     <w:rsid w:val="005A5A1D"/>
     <w:pPr>
       <w:pBdr>
-        <w:bottom w:val="dotted" w:color="4F81BD" w:themeColor="accent1" w:sz="6" w:space="1"/>
+        <w:bottom w:val="dotted" w:sz="6" w:space="1" w:color="4F81BD" w:themeColor="accent1"/>
       </w:pBdr>
       <w:spacing w:before="200" w:after="0"/>
       <w:outlineLvl w:val="5"/>
@@ -2840,12 +3271,13 @@
       <w:szCs w:val="18"/>
     </w:rPr>
   </w:style>
-  <w:style w:type="character" w:styleId="Standardskrifttypeiafsnit" w:default="1">
+  <w:style w:type="character" w:default="1" w:styleId="Standardskrifttypeiafsnit">
     <w:name w:val="Default Paragraph Font"/>
     <w:uiPriority w:val="1"/>
+    <w:semiHidden/>
     <w:unhideWhenUsed/>
   </w:style>
-  <w:style w:type="table" w:styleId="Tabel-Normal" w:default="1">
+  <w:style w:type="table" w:default="1" w:styleId="Tabel-Normal">
     <w:name w:val="Normal Table"/>
     <w:uiPriority w:val="99"/>
     <w:semiHidden/>
@@ -2860,7 +3292,7 @@
       </w:tblCellMar>
     </w:tblPr>
   </w:style>
-  <w:style w:type="numbering" w:styleId="Ingenoversigt" w:default="1">
+  <w:style w:type="numbering" w:default="1" w:styleId="Ingenoversigt">
     <w:name w:val="No List"/>
     <w:uiPriority w:val="99"/>
     <w:semiHidden/>
@@ -2878,7 +3310,7 @@
       <w:spacing w:before="0" w:after="0"/>
     </w:pPr>
     <w:rPr>
-      <w:rFonts w:asciiTheme="majorHAnsi" w:hAnsiTheme="majorHAnsi" w:eastAsiaTheme="majorEastAsia" w:cstheme="majorBidi"/>
+      <w:rFonts w:asciiTheme="majorHAnsi" w:eastAsiaTheme="majorEastAsia" w:hAnsiTheme="majorHAnsi" w:cstheme="majorBidi"/>
       <w:caps/>
       <w:color w:val="4F81BD" w:themeColor="accent1"/>
       <w:spacing w:val="10"/>
@@ -2886,14 +3318,14 @@
       <w:szCs w:val="52"/>
     </w:rPr>
   </w:style>
-  <w:style w:type="character" w:styleId="TitelTegn" w:customStyle="1">
+  <w:style w:type="character" w:customStyle="1" w:styleId="TitelTegn">
     <w:name w:val="Titel Tegn"/>
     <w:basedOn w:val="Standardskrifttypeiafsnit"/>
     <w:link w:val="Titel"/>
     <w:uiPriority w:val="10"/>
     <w:rsid w:val="005A5A1D"/>
     <w:rPr>
-      <w:rFonts w:asciiTheme="majorHAnsi" w:hAnsiTheme="majorHAnsi" w:eastAsiaTheme="majorEastAsia" w:cstheme="majorBidi"/>
+      <w:rFonts w:asciiTheme="majorHAnsi" w:eastAsiaTheme="majorEastAsia" w:hAnsiTheme="majorHAnsi" w:cstheme="majorBidi"/>
       <w:caps/>
       <w:color w:val="4F81BD" w:themeColor="accent1"/>
       <w:spacing w:val="10"/>
@@ -2901,7 +3333,7 @@
       <w:szCs w:val="52"/>
     </w:rPr>
   </w:style>
-  <w:style w:type="character" w:styleId="Overskrift1Tegn" w:customStyle="1">
+  <w:style w:type="character" w:customStyle="1" w:styleId="Overskrift1Tegn">
     <w:name w:val="Overskrift 1 Tegn"/>
     <w:basedOn w:val="Standardskrifttypeiafsnit"/>
     <w:link w:val="Overskrift1"/>
@@ -2916,7 +3348,7 @@
       <w:shd w:val="clear" w:color="auto" w:fill="4F81BD" w:themeFill="accent1"/>
     </w:rPr>
   </w:style>
-  <w:style w:type="character" w:styleId="Overskrift2Tegn" w:customStyle="1">
+  <w:style w:type="character" w:customStyle="1" w:styleId="Overskrift2Tegn">
     <w:name w:val="Overskrift 2 Tegn"/>
     <w:basedOn w:val="Standardskrifttypeiafsnit"/>
     <w:link w:val="Overskrift2"/>
@@ -2929,7 +3361,7 @@
       <w:shd w:val="clear" w:color="auto" w:fill="DBE5F1" w:themeFill="accent1" w:themeFillTint="33"/>
     </w:rPr>
   </w:style>
-  <w:style w:type="character" w:styleId="Overskrift3Tegn" w:customStyle="1">
+  <w:style w:type="character" w:customStyle="1" w:styleId="Overskrift3Tegn">
     <w:name w:val="Overskrift 3 Tegn"/>
     <w:basedOn w:val="Standardskrifttypeiafsnit"/>
     <w:link w:val="Overskrift3"/>
@@ -2942,7 +3374,7 @@
       <w:spacing w:val="15"/>
     </w:rPr>
   </w:style>
-  <w:style w:type="character" w:styleId="Overskrift4Tegn" w:customStyle="1">
+  <w:style w:type="character" w:customStyle="1" w:styleId="Overskrift4Tegn">
     <w:name w:val="Overskrift 4 Tegn"/>
     <w:basedOn w:val="Standardskrifttypeiafsnit"/>
     <w:link w:val="Overskrift4"/>
@@ -2955,7 +3387,7 @@
       <w:spacing w:val="10"/>
     </w:rPr>
   </w:style>
-  <w:style w:type="character" w:styleId="Overskrift5Tegn" w:customStyle="1">
+  <w:style w:type="character" w:customStyle="1" w:styleId="Overskrift5Tegn">
     <w:name w:val="Overskrift 5 Tegn"/>
     <w:basedOn w:val="Standardskrifttypeiafsnit"/>
     <w:link w:val="Overskrift5"/>
@@ -2968,7 +3400,7 @@
       <w:spacing w:val="10"/>
     </w:rPr>
   </w:style>
-  <w:style w:type="character" w:styleId="Overskrift6Tegn" w:customStyle="1">
+  <w:style w:type="character" w:customStyle="1" w:styleId="Overskrift6Tegn">
     <w:name w:val="Overskrift 6 Tegn"/>
     <w:basedOn w:val="Standardskrifttypeiafsnit"/>
     <w:link w:val="Overskrift6"/>
@@ -2981,7 +3413,7 @@
       <w:spacing w:val="10"/>
     </w:rPr>
   </w:style>
-  <w:style w:type="character" w:styleId="Overskrift7Tegn" w:customStyle="1">
+  <w:style w:type="character" w:customStyle="1" w:styleId="Overskrift7Tegn">
     <w:name w:val="Overskrift 7 Tegn"/>
     <w:basedOn w:val="Standardskrifttypeiafsnit"/>
     <w:link w:val="Overskrift7"/>
@@ -2994,7 +3426,7 @@
       <w:spacing w:val="10"/>
     </w:rPr>
   </w:style>
-  <w:style w:type="character" w:styleId="Overskrift8Tegn" w:customStyle="1">
+  <w:style w:type="character" w:customStyle="1" w:styleId="Overskrift8Tegn">
     <w:name w:val="Overskrift 8 Tegn"/>
     <w:basedOn w:val="Standardskrifttypeiafsnit"/>
     <w:link w:val="Overskrift8"/>
@@ -3008,7 +3440,7 @@
       <w:szCs w:val="18"/>
     </w:rPr>
   </w:style>
-  <w:style w:type="character" w:styleId="Overskrift9Tegn" w:customStyle="1">
+  <w:style w:type="character" w:customStyle="1" w:styleId="Overskrift9Tegn">
     <w:name w:val="Overskrift 9 Tegn"/>
     <w:basedOn w:val="Standardskrifttypeiafsnit"/>
     <w:link w:val="Overskrift9"/>
@@ -3060,7 +3492,7 @@
       <w:szCs w:val="21"/>
     </w:rPr>
   </w:style>
-  <w:style w:type="character" w:styleId="UndertitelTegn" w:customStyle="1">
+  <w:style w:type="character" w:customStyle="1" w:styleId="UndertitelTegn">
     <w:name w:val="Undertitel Tegn"/>
     <w:basedOn w:val="Standardskrifttypeiafsnit"/>
     <w:link w:val="Undertitel"/>
@@ -3119,7 +3551,7 @@
       <w:szCs w:val="24"/>
     </w:rPr>
   </w:style>
-  <w:style w:type="character" w:styleId="CitatTegn" w:customStyle="1">
+  <w:style w:type="character" w:customStyle="1" w:styleId="CitatTegn">
     <w:name w:val="Citat Tegn"/>
     <w:basedOn w:val="Standardskrifttypeiafsnit"/>
     <w:link w:val="Citat"/>
@@ -3151,7 +3583,7 @@
       <w:szCs w:val="24"/>
     </w:rPr>
   </w:style>
-  <w:style w:type="character" w:styleId="StrktcitatTegn" w:customStyle="1">
+  <w:style w:type="character" w:customStyle="1" w:styleId="StrktcitatTegn">
     <w:name w:val="Stærkt citat Tegn"/>
     <w:basedOn w:val="Standardskrifttypeiafsnit"/>
     <w:link w:val="Strktcitat"/>
@@ -3248,12 +3680,12 @@
     </w:pPr>
     <w:tblPr>
       <w:tblBorders>
-        <w:top w:val="single" w:color="auto" w:sz="4" w:space="0"/>
-        <w:left w:val="single" w:color="auto" w:sz="4" w:space="0"/>
-        <w:bottom w:val="single" w:color="auto" w:sz="4" w:space="0"/>
-        <w:right w:val="single" w:color="auto" w:sz="4" w:space="0"/>
-        <w:insideH w:val="single" w:color="auto" w:sz="4" w:space="0"/>
-        <w:insideV w:val="single" w:color="auto" w:sz="4" w:space="0"/>
+        <w:top w:val="single" w:sz="4" w:space="0" w:color="auto"/>
+        <w:left w:val="single" w:sz="4" w:space="0" w:color="auto"/>
+        <w:bottom w:val="single" w:sz="4" w:space="0" w:color="auto"/>
+        <w:right w:val="single" w:sz="4" w:space="0" w:color="auto"/>
+        <w:insideH w:val="single" w:sz="4" w:space="0" w:color="auto"/>
+        <w:insideV w:val="single" w:sz="4" w:space="0" w:color="auto"/>
       </w:tblBorders>
     </w:tblPr>
   </w:style>
@@ -3269,12 +3701,12 @@
       <w:tblStyleRowBandSize w:val="1"/>
       <w:tblStyleColBandSize w:val="1"/>
       <w:tblBorders>
-        <w:top w:val="single" w:color="FFFFFF" w:themeColor="background1" w:sz="4" w:space="0"/>
-        <w:left w:val="single" w:color="FFFFFF" w:themeColor="background1" w:sz="4" w:space="0"/>
-        <w:bottom w:val="single" w:color="FFFFFF" w:themeColor="background1" w:sz="4" w:space="0"/>
-        <w:right w:val="single" w:color="FFFFFF" w:themeColor="background1" w:sz="4" w:space="0"/>
-        <w:insideH w:val="single" w:color="FFFFFF" w:themeColor="background1" w:sz="4" w:space="0"/>
-        <w:insideV w:val="single" w:color="FFFFFF" w:themeColor="background1" w:sz="4" w:space="0"/>
+        <w:top w:val="single" w:sz="4" w:space="0" w:color="FFFFFF" w:themeColor="background1"/>
+        <w:left w:val="single" w:sz="4" w:space="0" w:color="FFFFFF" w:themeColor="background1"/>
+        <w:bottom w:val="single" w:sz="4" w:space="0" w:color="FFFFFF" w:themeColor="background1"/>
+        <w:right w:val="single" w:sz="4" w:space="0" w:color="FFFFFF" w:themeColor="background1"/>
+        <w:insideH w:val="single" w:sz="4" w:space="0" w:color="FFFFFF" w:themeColor="background1"/>
+        <w:insideV w:val="single" w:sz="4" w:space="0" w:color="FFFFFF" w:themeColor="background1"/>
       </w:tblBorders>
     </w:tblPr>
     <w:tcPr>
@@ -3289,9 +3721,9 @@
       <w:tblPr/>
       <w:tcPr>
         <w:tcBorders>
-          <w:top w:val="single" w:color="FFFFFF" w:themeColor="background1" w:sz="4" w:space="0"/>
-          <w:left w:val="single" w:color="FFFFFF" w:themeColor="background1" w:sz="4" w:space="0"/>
-          <w:right w:val="single" w:color="FFFFFF" w:themeColor="background1" w:sz="4" w:space="0"/>
+          <w:top w:val="single" w:sz="4" w:space="0" w:color="FFFFFF" w:themeColor="background1"/>
+          <w:left w:val="single" w:sz="4" w:space="0" w:color="FFFFFF" w:themeColor="background1"/>
+          <w:right w:val="single" w:sz="4" w:space="0" w:color="FFFFFF" w:themeColor="background1"/>
           <w:insideH w:val="nil"/>
           <w:insideV w:val="nil"/>
         </w:tcBorders>
@@ -3307,9 +3739,9 @@
       <w:tblPr/>
       <w:tcPr>
         <w:tcBorders>
-          <w:left w:val="single" w:color="FFFFFF" w:themeColor="background1" w:sz="4" w:space="0"/>
-          <w:bottom w:val="single" w:color="FFFFFF" w:themeColor="background1" w:sz="4" w:space="0"/>
-          <w:right w:val="single" w:color="FFFFFF" w:themeColor="background1" w:sz="4" w:space="0"/>
+          <w:left w:val="single" w:sz="4" w:space="0" w:color="FFFFFF" w:themeColor="background1"/>
+          <w:bottom w:val="single" w:sz="4" w:space="0" w:color="FFFFFF" w:themeColor="background1"/>
+          <w:right w:val="single" w:sz="4" w:space="0" w:color="FFFFFF" w:themeColor="background1"/>
           <w:insideH w:val="nil"/>
           <w:insideV w:val="nil"/>
         </w:tcBorders>
@@ -3325,9 +3757,9 @@
       <w:tblPr/>
       <w:tcPr>
         <w:tcBorders>
-          <w:top w:val="single" w:color="FFFFFF" w:themeColor="background1" w:sz="4" w:space="0"/>
-          <w:left w:val="single" w:color="FFFFFF" w:themeColor="background1" w:sz="4" w:space="0"/>
-          <w:bottom w:val="single" w:color="FFFFFF" w:themeColor="background1" w:sz="4" w:space="0"/>
+          <w:top w:val="single" w:sz="4" w:space="0" w:color="FFFFFF" w:themeColor="background1"/>
+          <w:left w:val="single" w:sz="4" w:space="0" w:color="FFFFFF" w:themeColor="background1"/>
+          <w:bottom w:val="single" w:sz="4" w:space="0" w:color="FFFFFF" w:themeColor="background1"/>
           <w:insideV w:val="nil"/>
         </w:tcBorders>
         <w:shd w:val="clear" w:color="auto" w:fill="4F81BD" w:themeFill="accent1"/>
@@ -3342,9 +3774,9 @@
       <w:tblPr/>
       <w:tcPr>
         <w:tcBorders>
-          <w:top w:val="single" w:color="FFFFFF" w:themeColor="background1" w:sz="4" w:space="0"/>
-          <w:bottom w:val="single" w:color="FFFFFF" w:themeColor="background1" w:sz="4" w:space="0"/>
-          <w:right w:val="single" w:color="FFFFFF" w:themeColor="background1" w:sz="4" w:space="0"/>
+          <w:top w:val="single" w:sz="4" w:space="0" w:color="FFFFFF" w:themeColor="background1"/>
+          <w:bottom w:val="single" w:sz="4" w:space="0" w:color="FFFFFF" w:themeColor="background1"/>
+          <w:right w:val="single" w:sz="4" w:space="0" w:color="FFFFFF" w:themeColor="background1"/>
           <w:insideV w:val="nil"/>
         </w:tcBorders>
         <w:shd w:val="clear" w:color="auto" w:fill="4F81BD" w:themeFill="accent1"/>
@@ -3378,7 +3810,7 @@
       <w:spacing w:before="0" w:after="0" w:line="240" w:lineRule="auto"/>
     </w:pPr>
   </w:style>
-  <w:style w:type="character" w:styleId="SidehovedTegn" w:customStyle="1">
+  <w:style w:type="character" w:customStyle="1" w:styleId="SidehovedTegn">
     <w:name w:val="Sidehoved Tegn"/>
     <w:basedOn w:val="Standardskrifttypeiafsnit"/>
     <w:link w:val="Sidehoved"/>
@@ -3400,7 +3832,7 @@
       <w:spacing w:before="0" w:after="0" w:line="240" w:lineRule="auto"/>
     </w:pPr>
   </w:style>
-  <w:style w:type="character" w:styleId="SidefodTegn" w:customStyle="1">
+  <w:style w:type="character" w:customStyle="1" w:styleId="SidefodTegn">
     <w:name w:val="Sidefod Tegn"/>
     <w:basedOn w:val="Standardskrifttypeiafsnit"/>
     <w:link w:val="Sidefod"/>
@@ -3428,33 +3860,26 @@
       <w:contextualSpacing/>
     </w:pPr>
   </w:style>
-  <w:style xmlns:w14="http://schemas.microsoft.com/office/word/2010/wordml" xmlns:mc="http://schemas.openxmlformats.org/markup-compatibility/2006" xmlns:w="http://schemas.openxmlformats.org/wordprocessingml/2006/main" w:type="table" w:styleId="GridTable1Light-Accent1" mc:Ignorable="w14">
-    <w:name xmlns:w="http://schemas.openxmlformats.org/wordprocessingml/2006/main" w:val="Grid Table 1 Light Accent 1"/>
-    <w:basedOn xmlns:w="http://schemas.openxmlformats.org/wordprocessingml/2006/main" w:val="Tabel-Normal"/>
-    <w:uiPriority xmlns:w="http://schemas.openxmlformats.org/wordprocessingml/2006/main" w:val="46"/>
-    <w:pPr xmlns:w="http://schemas.openxmlformats.org/wordprocessingml/2006/main">
-      <w:spacing xmlns:w="http://schemas.openxmlformats.org/wordprocessingml/2006/main" w:after="0" w:line="240" w:lineRule="auto"/>
+  <w:style w:type="table" w:styleId="Gittertabel1-lys-farve1">
+    <w:name w:val="Grid Table 1 Light Accent 1"/>
+    <w:basedOn w:val="Tabel-Normal"/>
+    <w:uiPriority w:val="46"/>
+    <w:pPr>
+      <w:spacing w:after="0" w:line="240" w:lineRule="auto"/>
     </w:pPr>
-    <w:tblPr xmlns:w="http://schemas.openxmlformats.org/wordprocessingml/2006/main">
+    <w:tblPr>
       <w:tblStyleRowBandSize w:val="1"/>
       <w:tblStyleColBandSize w:val="1"/>
-      <w:tblInd w:w="0" w:type="dxa"/>
       <w:tblBorders>
-        <w:top w:val="single" w:color="BDD6EE" w:themeColor="accent1" w:themeTint="66" w:sz="4" w:space="0"/>
-        <w:left w:val="single" w:color="BDD6EE" w:themeColor="accent1" w:themeTint="66" w:sz="4" w:space="0"/>
-        <w:bottom w:val="single" w:color="BDD6EE" w:themeColor="accent1" w:themeTint="66" w:sz="4" w:space="0"/>
-        <w:right w:val="single" w:color="BDD6EE" w:themeColor="accent1" w:themeTint="66" w:sz="4" w:space="0"/>
-        <w:insideH w:val="single" w:color="BDD6EE" w:themeColor="accent1" w:themeTint="66" w:sz="4" w:space="0"/>
-        <w:insideV w:val="single" w:color="BDD6EE" w:themeColor="accent1" w:themeTint="66" w:sz="4" w:space="0"/>
+        <w:top w:val="single" w:sz="4" w:space="0" w:color="B8CCE4" w:themeColor="accent1" w:themeTint="66"/>
+        <w:left w:val="single" w:sz="4" w:space="0" w:color="B8CCE4" w:themeColor="accent1" w:themeTint="66"/>
+        <w:bottom w:val="single" w:sz="4" w:space="0" w:color="B8CCE4" w:themeColor="accent1" w:themeTint="66"/>
+        <w:right w:val="single" w:sz="4" w:space="0" w:color="B8CCE4" w:themeColor="accent1" w:themeTint="66"/>
+        <w:insideH w:val="single" w:sz="4" w:space="0" w:color="B8CCE4" w:themeColor="accent1" w:themeTint="66"/>
+        <w:insideV w:val="single" w:sz="4" w:space="0" w:color="B8CCE4" w:themeColor="accent1" w:themeTint="66"/>
       </w:tblBorders>
-      <w:tblCellMar>
-        <w:top w:w="0" w:type="dxa"/>
-        <w:left w:w="108" w:type="dxa"/>
-        <w:bottom w:w="0" w:type="dxa"/>
-        <w:right w:w="108" w:type="dxa"/>
-      </w:tblCellMar>
     </w:tblPr>
-    <w:tblStylePr xmlns:w="http://schemas.openxmlformats.org/wordprocessingml/2006/main" w:type="firstRow">
+    <w:tblStylePr w:type="firstRow">
       <w:rPr>
         <w:b/>
         <w:bCs/>
@@ -3462,11 +3887,11 @@
       <w:tblPr/>
       <w:tcPr>
         <w:tcBorders>
-          <w:bottom w:val="single" w:color="9CC2E5" w:themeColor="accent1" w:themeTint="99" w:sz="12" w:space="0"/>
+          <w:bottom w:val="single" w:sz="12" w:space="0" w:color="95B3D7" w:themeColor="accent1" w:themeTint="99"/>
         </w:tcBorders>
       </w:tcPr>
     </w:tblStylePr>
-    <w:tblStylePr xmlns:w="http://schemas.openxmlformats.org/wordprocessingml/2006/main" w:type="lastRow">
+    <w:tblStylePr w:type="lastRow">
       <w:rPr>
         <w:b/>
         <w:bCs/>
@@ -3474,17 +3899,17 @@
       <w:tblPr/>
       <w:tcPr>
         <w:tcBorders>
-          <w:top w:val="double" w:color="9CC2E5" w:themeColor="accent1" w:themeTint="99" w:sz="2" w:space="0"/>
+          <w:top w:val="double" w:sz="2" w:space="0" w:color="95B3D7" w:themeColor="accent1" w:themeTint="99"/>
         </w:tcBorders>
       </w:tcPr>
     </w:tblStylePr>
-    <w:tblStylePr xmlns:w="http://schemas.openxmlformats.org/wordprocessingml/2006/main" w:type="firstCol">
+    <w:tblStylePr w:type="firstCol">
       <w:rPr>
         <w:b/>
         <w:bCs/>
       </w:rPr>
     </w:tblStylePr>
-    <w:tblStylePr xmlns:w="http://schemas.openxmlformats.org/wordprocessingml/2006/main" w:type="lastCol">
+    <w:tblStylePr w:type="lastCol">
       <w:rPr>
         <w:b/>
         <w:bCs/>
@@ -3495,7 +3920,7 @@
 </file>
 
 <file path=word/theme/theme1.xml><?xml version="1.0" encoding="utf-8"?>
-<a:theme xmlns:a="http://schemas.openxmlformats.org/drawingml/2006/main" xmlns:thm15="http://schemas.microsoft.com/office/thememl/2012/main" name="Office-tema">
+<a:theme xmlns:a="http://schemas.openxmlformats.org/drawingml/2006/main" name="Office-tema">
   <a:themeElements>
     <a:clrScheme name="Office 2007-2010">
       <a:dk1>
@@ -3790,6 +4215,19 @@
 </file>
 
 <file path=customXml/item1.xml><?xml version="1.0" encoding="utf-8"?>
+<?mso-contentType ?>
+<FormTemplates xmlns="http://schemas.microsoft.com/sharepoint/v3/contenttype/forms">
+  <Display>DocumentLibraryForm</Display>
+  <Edit>DocumentLibraryForm</Edit>
+  <New>DocumentLibraryForm</New>
+</FormTemplates>
+</file>
+
+<file path=customXml/item2.xml><?xml version="1.0" encoding="utf-8"?>
+<b:Sources xmlns:b="http://schemas.openxmlformats.org/officeDocument/2006/bibliography" xmlns="http://schemas.openxmlformats.org/officeDocument/2006/bibliography" SelectedStyle="\APASixthEditionOfficeOnline.xsl" StyleName="APA" Version="6"/>
+</file>
+
+<file path=customXml/item3.xml><?xml version="1.0" encoding="utf-8"?>
 <ct:contentTypeSchema xmlns:ct="http://schemas.microsoft.com/office/2006/metadata/contentType" xmlns:ma="http://schemas.microsoft.com/office/2006/metadata/properties/metaAttributes" ct:_="" ma:_="" ma:contentTypeName="Dokument" ma:contentTypeID="0x010100083CE9A8211A2049BB1C556D11DC5EFF" ma:contentTypeVersion="3" ma:contentTypeDescription="Opret et nyt dokument." ma:contentTypeScope="" ma:versionID="ac03af9792ac4b3dd9ea8696ac490412">
   <xsd:schema xmlns:xsd="http://www.w3.org/2001/XMLSchema" xmlns:xs="http://www.w3.org/2001/XMLSchema" xmlns:p="http://schemas.microsoft.com/office/2006/metadata/properties" xmlns:ns2="4b06a6df-1172-4cb5-860a-26c343ad0bd0" targetNamespace="http://schemas.microsoft.com/office/2006/metadata/properties" ma:root="true" ma:fieldsID="8b4aca002378d3dabcc1c920609ecab9" ns2:_="">
     <xsd:import namespace="4b06a6df-1172-4cb5-860a-26c343ad0bd0"/>
@@ -3927,19 +4365,6 @@
 </ct:contentTypeSchema>
 </file>
 
-<file path=customXml/item2.xml><?xml version="1.0" encoding="utf-8"?>
-<b:Sources xmlns:b="http://schemas.openxmlformats.org/officeDocument/2006/bibliography" xmlns="http://schemas.openxmlformats.org/officeDocument/2006/bibliography" SelectedStyle="\APASixthEditionOfficeOnline.xsl" StyleName="APA" Version="6"/>
-</file>
-
-<file path=customXml/item3.xml><?xml version="1.0" encoding="utf-8"?>
-<?mso-contentType ?>
-<FormTemplates xmlns="http://schemas.microsoft.com/sharepoint/v3/contenttype/forms">
-  <Display>DocumentLibraryForm</Display>
-  <Edit>DocumentLibraryForm</Edit>
-  <New>DocumentLibraryForm</New>
-</FormTemplates>
-</file>
-
 <file path=customXml/item4.xml><?xml version="1.0" encoding="utf-8"?>
 <p:properties xmlns:p="http://schemas.microsoft.com/office/2006/metadata/properties" xmlns:xsi="http://www.w3.org/2001/XMLSchema-instance" xmlns:pc="http://schemas.microsoft.com/office/infopath/2007/PartnerControls">
   <documentManagement/>
@@ -3947,7 +4372,11 @@
 </file>
 
 <file path=customXml/itemProps1.xml><?xml version="1.0" encoding="utf-8"?>
-<ds:datastoreItem xmlns:ds="http://schemas.openxmlformats.org/officeDocument/2006/customXml" ds:itemID="{6369E4F9-A3CE-4E92-AB3A-D6E2E3B5B538}"/>
+<ds:datastoreItem xmlns:ds="http://schemas.openxmlformats.org/officeDocument/2006/customXml" ds:itemID="{CA81598C-1512-4F5F-A422-047E9777DB10}">
+  <ds:schemaRefs>
+    <ds:schemaRef ds:uri="http://schemas.microsoft.com/sharepoint/v3/contenttype/forms"/>
+  </ds:schemaRefs>
+</ds:datastoreItem>
 </file>
 
 <file path=customXml/itemProps2.xml><?xml version="1.0" encoding="utf-8"?>
@@ -3959,9 +4388,19 @@
 </file>
 
 <file path=customXml/itemProps3.xml><?xml version="1.0" encoding="utf-8"?>
-<ds:datastoreItem xmlns:ds="http://schemas.openxmlformats.org/officeDocument/2006/customXml" ds:itemID="{CA81598C-1512-4F5F-A422-047E9777DB10}">
+<ds:datastoreItem xmlns:ds="http://schemas.openxmlformats.org/officeDocument/2006/customXml" ds:itemID="{6369E4F9-A3CE-4E92-AB3A-D6E2E3B5B538}">
   <ds:schemaRefs>
-    <ds:schemaRef ds:uri="http://schemas.microsoft.com/sharepoint/v3/contenttype/forms"/>
+    <ds:schemaRef ds:uri="http://schemas.microsoft.com/office/2006/metadata/contentType"/>
+    <ds:schemaRef ds:uri="http://schemas.microsoft.com/office/2006/metadata/properties/metaAttributes"/>
+    <ds:schemaRef ds:uri="http://www.w3.org/2001/XMLSchema"/>
+    <ds:schemaRef ds:uri="http://schemas.microsoft.com/office/2006/metadata/properties"/>
+    <ds:schemaRef ds:uri="4b06a6df-1172-4cb5-860a-26c343ad0bd0"/>
+    <ds:schemaRef ds:uri="http://schemas.microsoft.com/office/2006/documentManagement/types"/>
+    <ds:schemaRef ds:uri="http://schemas.microsoft.com/office/infopath/2007/PartnerControls"/>
+    <ds:schemaRef ds:uri="http://schemas.openxmlformats.org/package/2006/metadata/core-properties"/>
+    <ds:schemaRef ds:uri="http://purl.org/dc/elements/1.1/"/>
+    <ds:schemaRef ds:uri="http://purl.org/dc/terms/"/>
+    <ds:schemaRef ds:uri="http://schemas.microsoft.com/internal/obd"/>
   </ds:schemaRefs>
 </ds:datastoreItem>
 </file>

</xml_diff>